<commit_message>
add lab7 and proof ddpm
</commit_message>
<xml_diff>
--- a/Lab05/LAB05 Report.docx
+++ b/Lab05/LAB05 Report.docx
@@ -537,7 +537,7 @@
         <w:pStyle w:val="aa"/>
         <w:jc w:val="both"/>
         <w:rPr>
-          <w:rFonts w:ascii="Times New Roman" w:eastAsia="標楷體" w:hAnsi="Times New Roman" w:cs="Times New Roman" w:hint="eastAsia"/>
+          <w:rFonts w:ascii="Times New Roman" w:eastAsia="標楷體" w:hAnsi="Times New Roman" w:cs="Times New Roman"/>
         </w:rPr>
       </w:pPr>
       <w:r>
@@ -660,6 +660,2564 @@
         </w:rPr>
         <w:t>Derivation of CVAE</w:t>
       </w:r>
+    </w:p>
+    <w:p>
+      <w:pPr>
+        <w:jc w:val="both"/>
+        <w:rPr>
+          <w:rFonts w:ascii="Times New Roman" w:eastAsia="標楷體" w:hAnsi="Times New Roman" w:cs="Times New Roman"/>
+          <w:i/>
+          <w:szCs w:val="24"/>
+        </w:rPr>
+      </w:pPr>
+      <m:oMathPara>
+        <m:oMath>
+          <m:r>
+            <w:rPr>
+              <w:rFonts w:ascii="Cambria Math" w:eastAsia="標楷體" w:hAnsi="Cambria Math" w:cs="Times New Roman"/>
+              <w:szCs w:val="24"/>
+            </w:rPr>
+            <m:t>Lemma 1:  p</m:t>
+          </m:r>
+          <m:d>
+            <m:dPr>
+              <m:ctrlPr>
+                <w:rPr>
+                  <w:rFonts w:ascii="Cambria Math" w:eastAsia="標楷體" w:hAnsi="Cambria Math" w:cs="Times New Roman"/>
+                  <w:i/>
+                  <w:szCs w:val="24"/>
+                </w:rPr>
+              </m:ctrlPr>
+            </m:dPr>
+            <m:e>
+              <m:r>
+                <w:rPr>
+                  <w:rFonts w:ascii="Cambria Math" w:eastAsia="標楷體" w:hAnsi="Cambria Math" w:cs="Times New Roman"/>
+                  <w:szCs w:val="24"/>
+                </w:rPr>
+                <m:t>x</m:t>
+              </m:r>
+            </m:e>
+            <m:e>
+              <m:r>
+                <w:rPr>
+                  <w:rFonts w:ascii="Cambria Math" w:eastAsia="標楷體" w:hAnsi="Cambria Math" w:cs="Times New Roman"/>
+                  <w:szCs w:val="24"/>
+                </w:rPr>
+                <m:t>c</m:t>
+              </m:r>
+            </m:e>
+          </m:d>
+          <m:r>
+            <w:rPr>
+              <w:rFonts w:ascii="Cambria Math" w:eastAsia="標楷體" w:hAnsi="Cambria Math" w:cs="Times New Roman"/>
+              <w:szCs w:val="24"/>
+            </w:rPr>
+            <m:t>=</m:t>
+          </m:r>
+          <m:f>
+            <m:fPr>
+              <m:ctrlPr>
+                <w:rPr>
+                  <w:rFonts w:ascii="Cambria Math" w:eastAsia="標楷體" w:hAnsi="Cambria Math" w:cs="Times New Roman"/>
+                  <w:i/>
+                  <w:szCs w:val="24"/>
+                </w:rPr>
+              </m:ctrlPr>
+            </m:fPr>
+            <m:num>
+              <m:r>
+                <w:rPr>
+                  <w:rFonts w:ascii="Cambria Math" w:eastAsia="標楷體" w:hAnsi="Cambria Math" w:cs="Times New Roman"/>
+                  <w:szCs w:val="24"/>
+                </w:rPr>
+                <m:t>p</m:t>
+              </m:r>
+              <m:d>
+                <m:dPr>
+                  <m:ctrlPr>
+                    <w:rPr>
+                      <w:rFonts w:ascii="Cambria Math" w:eastAsia="標楷體" w:hAnsi="Cambria Math" w:cs="Times New Roman"/>
+                      <w:i/>
+                      <w:szCs w:val="24"/>
+                    </w:rPr>
+                  </m:ctrlPr>
+                </m:dPr>
+                <m:e>
+                  <m:r>
+                    <w:rPr>
+                      <w:rFonts w:ascii="Cambria Math" w:eastAsia="標楷體" w:hAnsi="Cambria Math" w:cs="Times New Roman"/>
+                      <w:szCs w:val="24"/>
+                    </w:rPr>
+                    <m:t>x,z|c</m:t>
+                  </m:r>
+                </m:e>
+              </m:d>
+            </m:num>
+            <m:den>
+              <m:r>
+                <w:rPr>
+                  <w:rFonts w:ascii="Cambria Math" w:eastAsia="標楷體" w:hAnsi="Cambria Math" w:cs="Times New Roman"/>
+                  <w:szCs w:val="24"/>
+                </w:rPr>
+                <m:t>p</m:t>
+              </m:r>
+              <m:d>
+                <m:dPr>
+                  <m:ctrlPr>
+                    <w:rPr>
+                      <w:rFonts w:ascii="Cambria Math" w:eastAsia="標楷體" w:hAnsi="Cambria Math" w:cs="Times New Roman"/>
+                      <w:i/>
+                      <w:szCs w:val="24"/>
+                    </w:rPr>
+                  </m:ctrlPr>
+                </m:dPr>
+                <m:e>
+                  <m:r>
+                    <w:rPr>
+                      <w:rFonts w:ascii="Cambria Math" w:eastAsia="標楷體" w:hAnsi="Cambria Math" w:cs="Times New Roman"/>
+                      <w:szCs w:val="24"/>
+                    </w:rPr>
+                    <m:t>z</m:t>
+                  </m:r>
+                </m:e>
+                <m:e>
+                  <m:r>
+                    <w:rPr>
+                      <w:rFonts w:ascii="Cambria Math" w:eastAsia="標楷體" w:hAnsi="Cambria Math" w:cs="Times New Roman"/>
+                      <w:szCs w:val="24"/>
+                    </w:rPr>
+                    <m:t>x,c</m:t>
+                  </m:r>
+                </m:e>
+              </m:d>
+            </m:den>
+          </m:f>
+        </m:oMath>
+      </m:oMathPara>
+    </w:p>
+    <w:p>
+      <w:pPr>
+        <w:jc w:val="both"/>
+        <w:rPr>
+          <w:rFonts w:ascii="Times New Roman" w:eastAsia="標楷體" w:hAnsi="Times New Roman" w:cs="Times New Roman"/>
+          <w:i/>
+          <w:szCs w:val="24"/>
+        </w:rPr>
+      </w:pPr>
+      <m:oMathPara>
+        <m:oMath>
+          <m:r>
+            <w:rPr>
+              <w:rFonts w:ascii="Cambria Math" w:eastAsia="標楷體" w:hAnsi="Cambria Math" w:cs="Times New Roman"/>
+              <w:szCs w:val="24"/>
+            </w:rPr>
+            <m:t xml:space="preserve">Proof :  </m:t>
+          </m:r>
+          <m:f>
+            <m:fPr>
+              <m:ctrlPr>
+                <w:rPr>
+                  <w:rFonts w:ascii="Cambria Math" w:eastAsia="標楷體" w:hAnsi="Cambria Math" w:cs="Times New Roman"/>
+                  <w:i/>
+                  <w:szCs w:val="24"/>
+                </w:rPr>
+              </m:ctrlPr>
+            </m:fPr>
+            <m:num>
+              <m:r>
+                <w:rPr>
+                  <w:rFonts w:ascii="Cambria Math" w:eastAsia="標楷體" w:hAnsi="Cambria Math" w:cs="Times New Roman"/>
+                  <w:szCs w:val="24"/>
+                </w:rPr>
+                <m:t>p</m:t>
+              </m:r>
+              <m:d>
+                <m:dPr>
+                  <m:ctrlPr>
+                    <w:rPr>
+                      <w:rFonts w:ascii="Cambria Math" w:eastAsia="標楷體" w:hAnsi="Cambria Math" w:cs="Times New Roman"/>
+                      <w:i/>
+                      <w:szCs w:val="24"/>
+                    </w:rPr>
+                  </m:ctrlPr>
+                </m:dPr>
+                <m:e>
+                  <m:r>
+                    <w:rPr>
+                      <w:rFonts w:ascii="Cambria Math" w:eastAsia="標楷體" w:hAnsi="Cambria Math" w:cs="Times New Roman"/>
+                      <w:szCs w:val="24"/>
+                    </w:rPr>
+                    <m:t>x,z,c</m:t>
+                  </m:r>
+                </m:e>
+              </m:d>
+            </m:num>
+            <m:den>
+              <m:r>
+                <w:rPr>
+                  <w:rFonts w:ascii="Cambria Math" w:eastAsia="標楷體" w:hAnsi="Cambria Math" w:cs="Times New Roman"/>
+                  <w:szCs w:val="24"/>
+                </w:rPr>
+                <m:t>p(c)</m:t>
+              </m:r>
+            </m:den>
+          </m:f>
+          <m:r>
+            <w:rPr>
+              <w:rFonts w:ascii="Cambria Math" w:eastAsia="標楷體" w:hAnsi="Cambria Math" w:cs="Times New Roman"/>
+              <w:szCs w:val="24"/>
+            </w:rPr>
+            <m:t>=</m:t>
+          </m:r>
+          <m:f>
+            <m:fPr>
+              <m:ctrlPr>
+                <w:rPr>
+                  <w:rFonts w:ascii="Cambria Math" w:eastAsia="標楷體" w:hAnsi="Cambria Math" w:cs="Times New Roman"/>
+                  <w:i/>
+                  <w:szCs w:val="24"/>
+                </w:rPr>
+              </m:ctrlPr>
+            </m:fPr>
+            <m:num>
+              <m:r>
+                <w:rPr>
+                  <w:rFonts w:ascii="Cambria Math" w:eastAsia="標楷體" w:hAnsi="Cambria Math" w:cs="Times New Roman"/>
+                  <w:szCs w:val="24"/>
+                </w:rPr>
+                <m:t>p</m:t>
+              </m:r>
+              <m:d>
+                <m:dPr>
+                  <m:ctrlPr>
+                    <w:rPr>
+                      <w:rFonts w:ascii="Cambria Math" w:eastAsia="標楷體" w:hAnsi="Cambria Math" w:cs="Times New Roman"/>
+                      <w:i/>
+                      <w:szCs w:val="24"/>
+                    </w:rPr>
+                  </m:ctrlPr>
+                </m:dPr>
+                <m:e>
+                  <m:r>
+                    <w:rPr>
+                      <w:rFonts w:ascii="Cambria Math" w:eastAsia="標楷體" w:hAnsi="Cambria Math" w:cs="Times New Roman"/>
+                      <w:szCs w:val="24"/>
+                    </w:rPr>
+                    <m:t>x,c</m:t>
+                  </m:r>
+                </m:e>
+              </m:d>
+            </m:num>
+            <m:den>
+              <m:r>
+                <w:rPr>
+                  <w:rFonts w:ascii="Cambria Math" w:eastAsia="標楷體" w:hAnsi="Cambria Math" w:cs="Times New Roman"/>
+                  <w:szCs w:val="24"/>
+                </w:rPr>
+                <m:t>p(x,z,c)</m:t>
+              </m:r>
+            </m:den>
+          </m:f>
+          <m:r>
+            <w:rPr>
+              <w:rFonts w:ascii="Cambria Math" w:eastAsia="標楷體" w:hAnsi="Cambria Math" w:cs="Times New Roman"/>
+              <w:szCs w:val="24"/>
+            </w:rPr>
+            <m:t>=p(x|c)</m:t>
+          </m:r>
+        </m:oMath>
+      </m:oMathPara>
+    </w:p>
+    <w:p>
+      <w:pPr>
+        <w:jc w:val="both"/>
+        <w:rPr>
+          <w:rFonts w:ascii="Times New Roman" w:eastAsia="標楷體" w:hAnsi="Times New Roman" w:cs="Times New Roman"/>
+          <w:i/>
+          <w:szCs w:val="24"/>
+        </w:rPr>
+      </w:pPr>
+      <w:r>
+        <w:rPr>
+          <w:rFonts w:ascii="Times New Roman" w:eastAsia="標楷體" w:hAnsi="Times New Roman" w:cs="Times New Roman" w:hint="eastAsia"/>
+          <w:i/>
+          <w:szCs w:val="24"/>
+        </w:rPr>
+        <w:t>T</w:t>
+      </w:r>
+      <w:r>
+        <w:rPr>
+          <w:rFonts w:ascii="Times New Roman" w:eastAsia="標楷體" w:hAnsi="Times New Roman" w:cs="Times New Roman"/>
+          <w:i/>
+          <w:szCs w:val="24"/>
+        </w:rPr>
+        <w:t xml:space="preserve">he goal of CVAE is to minimize </w:t>
+      </w:r>
+      <m:oMath>
+        <m:r>
+          <w:rPr>
+            <w:rFonts w:ascii="Cambria Math" w:eastAsia="標楷體" w:hAnsi="Cambria Math" w:cs="Times New Roman"/>
+            <w:szCs w:val="24"/>
+          </w:rPr>
+          <m:t>p(x|c;θ)</m:t>
+        </m:r>
+      </m:oMath>
+    </w:p>
+    <w:p>
+      <w:pPr>
+        <w:jc w:val="both"/>
+        <w:rPr>
+          <w:rFonts w:ascii="Times New Roman" w:eastAsia="標楷體" w:hAnsi="Times New Roman" w:cs="Times New Roman"/>
+          <w:i/>
+          <w:szCs w:val="24"/>
+        </w:rPr>
+      </w:pPr>
+      <m:oMath>
+        <m:func>
+          <m:funcPr>
+            <m:ctrlPr>
+              <w:rPr>
+                <w:rFonts w:ascii="Cambria Math" w:eastAsia="標楷體" w:hAnsi="Cambria Math" w:cs="Times New Roman"/>
+                <w:i/>
+                <w:szCs w:val="24"/>
+              </w:rPr>
+            </m:ctrlPr>
+          </m:funcPr>
+          <m:fName>
+            <m:r>
+              <w:rPr>
+                <w:rFonts w:ascii="Cambria Math" w:eastAsia="標楷體" w:hAnsi="Cambria Math" w:cs="Times New Roman"/>
+                <w:szCs w:val="24"/>
+              </w:rPr>
+              <m:t>log</m:t>
+            </m:r>
+          </m:fName>
+          <m:e>
+            <m:r>
+              <w:rPr>
+                <w:rFonts w:ascii="Cambria Math" w:eastAsia="標楷體" w:hAnsi="Cambria Math" w:cs="Times New Roman"/>
+                <w:szCs w:val="24"/>
+              </w:rPr>
+              <m:t>p(x|c;θ)</m:t>
+            </m:r>
+          </m:e>
+        </m:func>
+        <m:r>
+          <w:rPr>
+            <w:rFonts w:ascii="Cambria Math" w:eastAsia="標楷體" w:hAnsi="Cambria Math" w:cs="Times New Roman"/>
+            <w:szCs w:val="24"/>
+          </w:rPr>
+          <m:t>=</m:t>
+        </m:r>
+        <m:nary>
+          <m:naryPr>
+            <m:limLoc m:val="subSup"/>
+            <m:ctrlPr>
+              <w:rPr>
+                <w:rFonts w:ascii="Cambria Math" w:eastAsia="標楷體" w:hAnsi="Cambria Math" w:cs="Times New Roman"/>
+                <w:i/>
+                <w:szCs w:val="24"/>
+              </w:rPr>
+            </m:ctrlPr>
+          </m:naryPr>
+          <m:sub>
+            <m:r>
+              <w:rPr>
+                <w:rFonts w:ascii="Cambria Math" w:eastAsia="標楷體" w:hAnsi="Cambria Math" w:cs="Times New Roman"/>
+                <w:szCs w:val="24"/>
+              </w:rPr>
+              <m:t>z</m:t>
+            </m:r>
+          </m:sub>
+          <m:sup/>
+          <m:e>
+            <m:r>
+              <w:rPr>
+                <w:rFonts w:ascii="Cambria Math" w:eastAsia="標楷體" w:hAnsi="Cambria Math" w:cs="Times New Roman"/>
+                <w:szCs w:val="24"/>
+              </w:rPr>
+              <m:t>q</m:t>
+            </m:r>
+            <m:d>
+              <m:dPr>
+                <m:ctrlPr>
+                  <w:rPr>
+                    <w:rFonts w:ascii="Cambria Math" w:eastAsia="標楷體" w:hAnsi="Cambria Math" w:cs="Times New Roman"/>
+                    <w:i/>
+                    <w:szCs w:val="24"/>
+                  </w:rPr>
+                </m:ctrlPr>
+              </m:dPr>
+              <m:e>
+                <m:r>
+                  <w:rPr>
+                    <w:rFonts w:ascii="Cambria Math" w:eastAsia="標楷體" w:hAnsi="Cambria Math" w:cs="Times New Roman"/>
+                    <w:szCs w:val="24"/>
+                  </w:rPr>
+                  <m:t>z</m:t>
+                </m:r>
+              </m:e>
+            </m:d>
+            <m:func>
+              <m:funcPr>
+                <m:ctrlPr>
+                  <w:rPr>
+                    <w:rFonts w:ascii="Cambria Math" w:eastAsia="標楷體" w:hAnsi="Cambria Math" w:cs="Times New Roman"/>
+                    <w:i/>
+                    <w:szCs w:val="24"/>
+                  </w:rPr>
+                </m:ctrlPr>
+              </m:funcPr>
+              <m:fName>
+                <m:r>
+                  <w:rPr>
+                    <w:rFonts w:ascii="Cambria Math" w:eastAsia="標楷體" w:hAnsi="Cambria Math" w:cs="Times New Roman"/>
+                    <w:szCs w:val="24"/>
+                  </w:rPr>
+                  <m:t>log</m:t>
+                </m:r>
+              </m:fName>
+              <m:e>
+                <m:r>
+                  <w:rPr>
+                    <w:rFonts w:ascii="Cambria Math" w:eastAsia="標楷體" w:hAnsi="Cambria Math" w:cs="Times New Roman"/>
+                    <w:szCs w:val="24"/>
+                  </w:rPr>
+                  <m:t>p</m:t>
+                </m:r>
+                <m:d>
+                  <m:dPr>
+                    <m:ctrlPr>
+                      <w:rPr>
+                        <w:rFonts w:ascii="Cambria Math" w:eastAsia="標楷體" w:hAnsi="Cambria Math" w:cs="Times New Roman"/>
+                        <w:i/>
+                        <w:szCs w:val="24"/>
+                      </w:rPr>
+                    </m:ctrlPr>
+                  </m:dPr>
+                  <m:e>
+                    <m:r>
+                      <w:rPr>
+                        <w:rFonts w:ascii="Cambria Math" w:eastAsia="標楷體" w:hAnsi="Cambria Math" w:cs="Times New Roman"/>
+                        <w:szCs w:val="24"/>
+                      </w:rPr>
+                      <m:t>z</m:t>
+                    </m:r>
+                  </m:e>
+                  <m:e>
+                    <m:r>
+                      <w:rPr>
+                        <w:rFonts w:ascii="Cambria Math" w:eastAsia="標楷體" w:hAnsi="Cambria Math" w:cs="Times New Roman"/>
+                        <w:szCs w:val="24"/>
+                      </w:rPr>
+                      <m:t>c;θ</m:t>
+                    </m:r>
+                  </m:e>
+                </m:d>
+                <m:r>
+                  <w:rPr>
+                    <w:rFonts w:ascii="Cambria Math" w:eastAsia="標楷體" w:hAnsi="Cambria Math" w:cs="Times New Roman"/>
+                    <w:szCs w:val="24"/>
+                  </w:rPr>
+                  <m:t>dz</m:t>
+                </m:r>
+              </m:e>
+            </m:func>
+            <m:r>
+              <w:rPr>
+                <w:rFonts w:ascii="Cambria Math" w:eastAsia="標楷體" w:hAnsi="Cambria Math" w:cs="Times New Roman"/>
+                <w:szCs w:val="24"/>
+              </w:rPr>
+              <m:t>,</m:t>
+            </m:r>
+          </m:e>
+        </m:nary>
+      </m:oMath>
+      <w:r>
+        <w:rPr>
+          <w:rFonts w:ascii="Times New Roman" w:eastAsia="標楷體" w:hAnsi="Times New Roman" w:cs="Times New Roman" w:hint="eastAsia"/>
+          <w:i/>
+          <w:szCs w:val="24"/>
+        </w:rPr>
+        <w:t xml:space="preserve"> </w:t>
+      </w:r>
+      <w:r>
+        <w:rPr>
+          <w:rFonts w:ascii="Times New Roman" w:eastAsia="標楷體" w:hAnsi="Times New Roman" w:cs="Times New Roman"/>
+          <w:i/>
+          <w:szCs w:val="24"/>
+        </w:rPr>
+        <w:t xml:space="preserve">since </w:t>
+      </w:r>
+      <m:oMath>
+        <m:nary>
+          <m:naryPr>
+            <m:limLoc m:val="subSup"/>
+            <m:ctrlPr>
+              <w:rPr>
+                <w:rFonts w:ascii="Cambria Math" w:eastAsia="標楷體" w:hAnsi="Cambria Math" w:cs="Times New Roman"/>
+                <w:i/>
+                <w:szCs w:val="24"/>
+              </w:rPr>
+            </m:ctrlPr>
+          </m:naryPr>
+          <m:sub>
+            <m:r>
+              <w:rPr>
+                <w:rFonts w:ascii="Cambria Math" w:eastAsia="標楷體" w:hAnsi="Cambria Math" w:cs="Times New Roman"/>
+                <w:szCs w:val="24"/>
+              </w:rPr>
+              <m:t>z</m:t>
+            </m:r>
+          </m:sub>
+          <m:sup/>
+          <m:e>
+            <m:r>
+              <w:rPr>
+                <w:rFonts w:ascii="Cambria Math" w:eastAsia="標楷體" w:hAnsi="Cambria Math" w:cs="Times New Roman"/>
+                <w:szCs w:val="24"/>
+              </w:rPr>
+              <m:t>q</m:t>
+            </m:r>
+            <m:d>
+              <m:dPr>
+                <m:ctrlPr>
+                  <w:rPr>
+                    <w:rFonts w:ascii="Cambria Math" w:eastAsia="標楷體" w:hAnsi="Cambria Math" w:cs="Times New Roman"/>
+                    <w:i/>
+                    <w:szCs w:val="24"/>
+                  </w:rPr>
+                </m:ctrlPr>
+              </m:dPr>
+              <m:e>
+                <m:r>
+                  <w:rPr>
+                    <w:rFonts w:ascii="Cambria Math" w:eastAsia="標楷體" w:hAnsi="Cambria Math" w:cs="Times New Roman"/>
+                    <w:szCs w:val="24"/>
+                  </w:rPr>
+                  <m:t>z</m:t>
+                </m:r>
+              </m:e>
+            </m:d>
+          </m:e>
+        </m:nary>
+        <m:r>
+          <w:rPr>
+            <w:rFonts w:ascii="Cambria Math" w:eastAsia="標楷體" w:hAnsi="Cambria Math" w:cs="Times New Roman"/>
+            <w:szCs w:val="24"/>
+          </w:rPr>
+          <m:t>dz=1</m:t>
+        </m:r>
+      </m:oMath>
+    </w:p>
+    <w:p>
+      <w:pPr>
+        <w:jc w:val="both"/>
+        <w:rPr>
+          <w:rFonts w:ascii="Times New Roman" w:eastAsia="標楷體" w:hAnsi="Times New Roman" w:cs="Times New Roman"/>
+          <w:i/>
+          <w:szCs w:val="24"/>
+        </w:rPr>
+      </w:pPr>
+      <m:oMathPara>
+        <m:oMath>
+          <m:r>
+            <w:rPr>
+              <w:rFonts w:ascii="Cambria Math" w:eastAsia="標楷體" w:hAnsi="Cambria Math" w:cs="Times New Roman" w:hint="eastAsia"/>
+              <w:szCs w:val="24"/>
+            </w:rPr>
+            <m:t>=</m:t>
+          </m:r>
+          <m:nary>
+            <m:naryPr>
+              <m:limLoc m:val="subSup"/>
+              <m:ctrlPr>
+                <w:rPr>
+                  <w:rFonts w:ascii="Cambria Math" w:eastAsia="標楷體" w:hAnsi="Cambria Math" w:cs="Times New Roman"/>
+                  <w:i/>
+                  <w:szCs w:val="24"/>
+                </w:rPr>
+              </m:ctrlPr>
+            </m:naryPr>
+            <m:sub>
+              <m:r>
+                <w:rPr>
+                  <w:rFonts w:ascii="Cambria Math" w:eastAsia="標楷體" w:hAnsi="Cambria Math" w:cs="Times New Roman"/>
+                  <w:szCs w:val="24"/>
+                </w:rPr>
+                <m:t>z</m:t>
+              </m:r>
+            </m:sub>
+            <m:sup/>
+            <m:e>
+              <m:r>
+                <w:rPr>
+                  <w:rFonts w:ascii="Cambria Math" w:eastAsia="標楷體" w:hAnsi="Cambria Math" w:cs="Times New Roman"/>
+                  <w:szCs w:val="24"/>
+                </w:rPr>
+                <m:t>q</m:t>
+              </m:r>
+              <m:d>
+                <m:dPr>
+                  <m:ctrlPr>
+                    <w:rPr>
+                      <w:rFonts w:ascii="Cambria Math" w:eastAsia="標楷體" w:hAnsi="Cambria Math" w:cs="Times New Roman"/>
+                      <w:i/>
+                      <w:szCs w:val="24"/>
+                    </w:rPr>
+                  </m:ctrlPr>
+                </m:dPr>
+                <m:e>
+                  <m:r>
+                    <w:rPr>
+                      <w:rFonts w:ascii="Cambria Math" w:eastAsia="標楷體" w:hAnsi="Cambria Math" w:cs="Times New Roman"/>
+                      <w:szCs w:val="24"/>
+                    </w:rPr>
+                    <m:t>z</m:t>
+                  </m:r>
+                </m:e>
+              </m:d>
+              <m:func>
+                <m:funcPr>
+                  <m:ctrlPr>
+                    <w:rPr>
+                      <w:rFonts w:ascii="Cambria Math" w:eastAsia="標楷體" w:hAnsi="Cambria Math" w:cs="Times New Roman"/>
+                      <w:i/>
+                      <w:szCs w:val="24"/>
+                    </w:rPr>
+                  </m:ctrlPr>
+                </m:funcPr>
+                <m:fName>
+                  <m:r>
+                    <w:rPr>
+                      <w:rFonts w:ascii="Cambria Math" w:eastAsia="標楷體" w:hAnsi="Cambria Math" w:cs="Times New Roman"/>
+                      <w:szCs w:val="24"/>
+                    </w:rPr>
+                    <m:t>log</m:t>
+                  </m:r>
+                </m:fName>
+                <m:e>
+                  <m:r>
+                    <w:rPr>
+                      <w:rFonts w:ascii="Cambria Math" w:eastAsia="標楷體" w:hAnsi="Cambria Math" w:cs="Times New Roman"/>
+                      <w:szCs w:val="24"/>
+                    </w:rPr>
+                    <m:t>p</m:t>
+                  </m:r>
+                  <m:d>
+                    <m:dPr>
+                      <m:ctrlPr>
+                        <w:rPr>
+                          <w:rFonts w:ascii="Cambria Math" w:eastAsia="標楷體" w:hAnsi="Cambria Math" w:cs="Times New Roman"/>
+                          <w:i/>
+                          <w:szCs w:val="24"/>
+                        </w:rPr>
+                      </m:ctrlPr>
+                    </m:dPr>
+                    <m:e>
+                      <m:r>
+                        <w:rPr>
+                          <w:rFonts w:ascii="Cambria Math" w:eastAsia="標楷體" w:hAnsi="Cambria Math" w:cs="Times New Roman"/>
+                          <w:szCs w:val="24"/>
+                        </w:rPr>
+                        <m:t>x,z</m:t>
+                      </m:r>
+                    </m:e>
+                    <m:e>
+                      <m:r>
+                        <w:rPr>
+                          <w:rFonts w:ascii="Cambria Math" w:eastAsia="標楷體" w:hAnsi="Cambria Math" w:cs="Times New Roman"/>
+                          <w:szCs w:val="24"/>
+                        </w:rPr>
+                        <m:t>c;θ</m:t>
+                      </m:r>
+                    </m:e>
+                  </m:d>
+                  <m:r>
+                    <w:rPr>
+                      <w:rFonts w:ascii="Cambria Math" w:eastAsia="標楷體" w:hAnsi="Cambria Math" w:cs="Times New Roman"/>
+                      <w:szCs w:val="24"/>
+                    </w:rPr>
+                    <m:t>dz</m:t>
+                  </m:r>
+                </m:e>
+              </m:func>
+              <m:r>
+                <w:rPr>
+                  <w:rFonts w:ascii="Cambria Math" w:eastAsia="標楷體" w:hAnsi="Cambria Math" w:cs="Times New Roman"/>
+                  <w:szCs w:val="24"/>
+                </w:rPr>
+                <m:t>-</m:t>
+              </m:r>
+              <m:nary>
+                <m:naryPr>
+                  <m:limLoc m:val="subSup"/>
+                  <m:ctrlPr>
+                    <w:rPr>
+                      <w:rFonts w:ascii="Cambria Math" w:eastAsia="標楷體" w:hAnsi="Cambria Math" w:cs="Times New Roman"/>
+                      <w:i/>
+                      <w:szCs w:val="24"/>
+                    </w:rPr>
+                  </m:ctrlPr>
+                </m:naryPr>
+                <m:sub>
+                  <m:r>
+                    <w:rPr>
+                      <w:rFonts w:ascii="Cambria Math" w:eastAsia="標楷體" w:hAnsi="Cambria Math" w:cs="Times New Roman"/>
+                      <w:szCs w:val="24"/>
+                    </w:rPr>
+                    <m:t>z</m:t>
+                  </m:r>
+                </m:sub>
+                <m:sup/>
+                <m:e>
+                  <m:r>
+                    <w:rPr>
+                      <w:rFonts w:ascii="Cambria Math" w:eastAsia="標楷體" w:hAnsi="Cambria Math" w:cs="Times New Roman"/>
+                      <w:szCs w:val="24"/>
+                    </w:rPr>
+                    <m:t>q</m:t>
+                  </m:r>
+                  <m:d>
+                    <m:dPr>
+                      <m:ctrlPr>
+                        <w:rPr>
+                          <w:rFonts w:ascii="Cambria Math" w:eastAsia="標楷體" w:hAnsi="Cambria Math" w:cs="Times New Roman"/>
+                          <w:i/>
+                          <w:szCs w:val="24"/>
+                        </w:rPr>
+                      </m:ctrlPr>
+                    </m:dPr>
+                    <m:e>
+                      <m:r>
+                        <w:rPr>
+                          <w:rFonts w:ascii="Cambria Math" w:eastAsia="標楷體" w:hAnsi="Cambria Math" w:cs="Times New Roman"/>
+                          <w:szCs w:val="24"/>
+                        </w:rPr>
+                        <m:t>z</m:t>
+                      </m:r>
+                    </m:e>
+                  </m:d>
+                  <m:func>
+                    <m:funcPr>
+                      <m:ctrlPr>
+                        <w:rPr>
+                          <w:rFonts w:ascii="Cambria Math" w:eastAsia="標楷體" w:hAnsi="Cambria Math" w:cs="Times New Roman"/>
+                          <w:i/>
+                          <w:szCs w:val="24"/>
+                        </w:rPr>
+                      </m:ctrlPr>
+                    </m:funcPr>
+                    <m:fName>
+                      <m:r>
+                        <w:rPr>
+                          <w:rFonts w:ascii="Cambria Math" w:eastAsia="標楷體" w:hAnsi="Cambria Math" w:cs="Times New Roman"/>
+                          <w:szCs w:val="24"/>
+                        </w:rPr>
+                        <m:t>log</m:t>
+                      </m:r>
+                    </m:fName>
+                    <m:e>
+                      <m:r>
+                        <w:rPr>
+                          <w:rFonts w:ascii="Cambria Math" w:eastAsia="標楷體" w:hAnsi="Cambria Math" w:cs="Times New Roman"/>
+                          <w:szCs w:val="24"/>
+                        </w:rPr>
+                        <m:t>p</m:t>
+                      </m:r>
+                      <m:d>
+                        <m:dPr>
+                          <m:ctrlPr>
+                            <w:rPr>
+                              <w:rFonts w:ascii="Cambria Math" w:eastAsia="標楷體" w:hAnsi="Cambria Math" w:cs="Times New Roman"/>
+                              <w:i/>
+                              <w:szCs w:val="24"/>
+                            </w:rPr>
+                          </m:ctrlPr>
+                        </m:dPr>
+                        <m:e>
+                          <m:r>
+                            <w:rPr>
+                              <w:rFonts w:ascii="Cambria Math" w:eastAsia="標楷體" w:hAnsi="Cambria Math" w:cs="Times New Roman"/>
+                              <w:szCs w:val="24"/>
+                            </w:rPr>
+                            <m:t>z</m:t>
+                          </m:r>
+                        </m:e>
+                        <m:e>
+                          <m:r>
+                            <w:rPr>
+                              <w:rFonts w:ascii="Cambria Math" w:eastAsia="標楷體" w:hAnsi="Cambria Math" w:cs="Times New Roman"/>
+                              <w:szCs w:val="24"/>
+                            </w:rPr>
+                            <m:t>x,c;θ</m:t>
+                          </m:r>
+                        </m:e>
+                      </m:d>
+                      <m:r>
+                        <w:rPr>
+                          <w:rFonts w:ascii="Cambria Math" w:eastAsia="標楷體" w:hAnsi="Cambria Math" w:cs="Times New Roman"/>
+                          <w:szCs w:val="24"/>
+                        </w:rPr>
+                        <m:t>dz</m:t>
+                      </m:r>
+                    </m:e>
+                  </m:func>
+                  <m:r>
+                    <w:rPr>
+                      <w:rFonts w:ascii="Cambria Math" w:eastAsia="標楷體" w:hAnsi="Cambria Math" w:cs="Times New Roman"/>
+                      <w:szCs w:val="24"/>
+                    </w:rPr>
+                    <m:t>,</m:t>
+                  </m:r>
+                </m:e>
+              </m:nary>
+              <m:r>
+                <w:rPr>
+                  <w:rFonts w:ascii="Cambria Math" w:eastAsia="標楷體" w:hAnsi="Cambria Math" w:cs="Times New Roman"/>
+                  <w:szCs w:val="24"/>
+                </w:rPr>
+                <m:t xml:space="preserve"> from lemma 1</m:t>
+              </m:r>
+            </m:e>
+          </m:nary>
+        </m:oMath>
+      </m:oMathPara>
+    </w:p>
+    <w:p>
+      <w:pPr>
+        <w:jc w:val="both"/>
+        <w:rPr>
+          <w:rFonts w:ascii="Times New Roman" w:eastAsia="標楷體" w:hAnsi="Times New Roman" w:cs="Times New Roman"/>
+          <w:i/>
+          <w:szCs w:val="24"/>
+        </w:rPr>
+      </w:pPr>
+      <m:oMathPara>
+        <m:oMath>
+          <m:r>
+            <m:rPr>
+              <m:sty m:val="p"/>
+            </m:rPr>
+            <w:rPr>
+              <w:rFonts w:ascii="Cambria Math" w:eastAsia="標楷體" w:hAnsi="Cambria Math" w:cs="Times New Roman" w:hint="eastAsia"/>
+              <w:szCs w:val="24"/>
+            </w:rPr>
+            <w:lastRenderedPageBreak/>
+            <m:t>=</m:t>
+          </m:r>
+          <m:nary>
+            <m:naryPr>
+              <m:limLoc m:val="subSup"/>
+              <m:ctrlPr>
+                <w:rPr>
+                  <w:rFonts w:ascii="Cambria Math" w:eastAsia="標楷體" w:hAnsi="Cambria Math" w:cs="Times New Roman"/>
+                  <w:i/>
+                  <w:szCs w:val="24"/>
+                </w:rPr>
+              </m:ctrlPr>
+            </m:naryPr>
+            <m:sub>
+              <m:r>
+                <w:rPr>
+                  <w:rFonts w:ascii="Cambria Math" w:eastAsia="標楷體" w:hAnsi="Cambria Math" w:cs="Times New Roman"/>
+                  <w:szCs w:val="24"/>
+                </w:rPr>
+                <m:t>z</m:t>
+              </m:r>
+            </m:sub>
+            <m:sup/>
+            <m:e>
+              <m:r>
+                <w:rPr>
+                  <w:rFonts w:ascii="Cambria Math" w:eastAsia="標楷體" w:hAnsi="Cambria Math" w:cs="Times New Roman"/>
+                  <w:szCs w:val="24"/>
+                </w:rPr>
+                <m:t>q</m:t>
+              </m:r>
+              <m:d>
+                <m:dPr>
+                  <m:ctrlPr>
+                    <w:rPr>
+                      <w:rFonts w:ascii="Cambria Math" w:eastAsia="標楷體" w:hAnsi="Cambria Math" w:cs="Times New Roman"/>
+                      <w:i/>
+                      <w:szCs w:val="24"/>
+                    </w:rPr>
+                  </m:ctrlPr>
+                </m:dPr>
+                <m:e>
+                  <m:r>
+                    <w:rPr>
+                      <w:rFonts w:ascii="Cambria Math" w:eastAsia="標楷體" w:hAnsi="Cambria Math" w:cs="Times New Roman"/>
+                      <w:szCs w:val="24"/>
+                    </w:rPr>
+                    <m:t>z</m:t>
+                  </m:r>
+                </m:e>
+              </m:d>
+              <m:func>
+                <m:funcPr>
+                  <m:ctrlPr>
+                    <w:rPr>
+                      <w:rFonts w:ascii="Cambria Math" w:eastAsia="標楷體" w:hAnsi="Cambria Math" w:cs="Times New Roman"/>
+                      <w:i/>
+                      <w:szCs w:val="24"/>
+                    </w:rPr>
+                  </m:ctrlPr>
+                </m:funcPr>
+                <m:fName>
+                  <m:r>
+                    <w:rPr>
+                      <w:rFonts w:ascii="Cambria Math" w:eastAsia="標楷體" w:hAnsi="Cambria Math" w:cs="Times New Roman"/>
+                      <w:szCs w:val="24"/>
+                    </w:rPr>
+                    <m:t>log</m:t>
+                  </m:r>
+                </m:fName>
+                <m:e>
+                  <m:r>
+                    <w:rPr>
+                      <w:rFonts w:ascii="Cambria Math" w:eastAsia="標楷體" w:hAnsi="Cambria Math" w:cs="Times New Roman"/>
+                      <w:szCs w:val="24"/>
+                    </w:rPr>
+                    <m:t>p</m:t>
+                  </m:r>
+                  <m:d>
+                    <m:dPr>
+                      <m:ctrlPr>
+                        <w:rPr>
+                          <w:rFonts w:ascii="Cambria Math" w:eastAsia="標楷體" w:hAnsi="Cambria Math" w:cs="Times New Roman"/>
+                          <w:i/>
+                          <w:szCs w:val="24"/>
+                        </w:rPr>
+                      </m:ctrlPr>
+                    </m:dPr>
+                    <m:e>
+                      <m:r>
+                        <w:rPr>
+                          <w:rFonts w:ascii="Cambria Math" w:eastAsia="標楷體" w:hAnsi="Cambria Math" w:cs="Times New Roman"/>
+                          <w:szCs w:val="24"/>
+                        </w:rPr>
+                        <m:t>x,z</m:t>
+                      </m:r>
+                    </m:e>
+                    <m:e>
+                      <m:r>
+                        <w:rPr>
+                          <w:rFonts w:ascii="Cambria Math" w:eastAsia="標楷體" w:hAnsi="Cambria Math" w:cs="Times New Roman"/>
+                          <w:szCs w:val="24"/>
+                        </w:rPr>
+                        <m:t>c;θ</m:t>
+                      </m:r>
+                    </m:e>
+                  </m:d>
+                  <m:r>
+                    <w:rPr>
+                      <w:rFonts w:ascii="Cambria Math" w:eastAsia="標楷體" w:hAnsi="Cambria Math" w:cs="Times New Roman"/>
+                      <w:szCs w:val="24"/>
+                    </w:rPr>
+                    <m:t>dz</m:t>
+                  </m:r>
+                </m:e>
+              </m:func>
+              <m:r>
+                <w:rPr>
+                  <w:rFonts w:ascii="Cambria Math" w:eastAsia="標楷體" w:hAnsi="Cambria Math" w:cs="Times New Roman"/>
+                  <w:szCs w:val="24"/>
+                </w:rPr>
+                <m:t>-</m:t>
+              </m:r>
+              <m:nary>
+                <m:naryPr>
+                  <m:limLoc m:val="subSup"/>
+                  <m:ctrlPr>
+                    <w:rPr>
+                      <w:rFonts w:ascii="Cambria Math" w:eastAsia="標楷體" w:hAnsi="Cambria Math" w:cs="Times New Roman"/>
+                      <w:i/>
+                      <w:szCs w:val="24"/>
+                    </w:rPr>
+                  </m:ctrlPr>
+                </m:naryPr>
+                <m:sub>
+                  <m:r>
+                    <w:rPr>
+                      <w:rFonts w:ascii="Cambria Math" w:eastAsia="標楷體" w:hAnsi="Cambria Math" w:cs="Times New Roman"/>
+                      <w:szCs w:val="24"/>
+                    </w:rPr>
+                    <m:t>z</m:t>
+                  </m:r>
+                </m:sub>
+                <m:sup/>
+                <m:e>
+                  <m:r>
+                    <w:rPr>
+                      <w:rFonts w:ascii="Cambria Math" w:eastAsia="標楷體" w:hAnsi="Cambria Math" w:cs="Times New Roman"/>
+                      <w:szCs w:val="24"/>
+                    </w:rPr>
+                    <m:t>q</m:t>
+                  </m:r>
+                  <m:d>
+                    <m:dPr>
+                      <m:ctrlPr>
+                        <w:rPr>
+                          <w:rFonts w:ascii="Cambria Math" w:eastAsia="標楷體" w:hAnsi="Cambria Math" w:cs="Times New Roman"/>
+                          <w:i/>
+                          <w:szCs w:val="24"/>
+                        </w:rPr>
+                      </m:ctrlPr>
+                    </m:dPr>
+                    <m:e>
+                      <m:r>
+                        <w:rPr>
+                          <w:rFonts w:ascii="Cambria Math" w:eastAsia="標楷體" w:hAnsi="Cambria Math" w:cs="Times New Roman"/>
+                          <w:szCs w:val="24"/>
+                        </w:rPr>
+                        <m:t>z</m:t>
+                      </m:r>
+                    </m:e>
+                  </m:d>
+                  <m:func>
+                    <m:funcPr>
+                      <m:ctrlPr>
+                        <w:rPr>
+                          <w:rFonts w:ascii="Cambria Math" w:eastAsia="標楷體" w:hAnsi="Cambria Math" w:cs="Times New Roman"/>
+                          <w:i/>
+                          <w:szCs w:val="24"/>
+                        </w:rPr>
+                      </m:ctrlPr>
+                    </m:funcPr>
+                    <m:fName>
+                      <m:r>
+                        <w:rPr>
+                          <w:rFonts w:ascii="Cambria Math" w:eastAsia="標楷體" w:hAnsi="Cambria Math" w:cs="Times New Roman"/>
+                          <w:szCs w:val="24"/>
+                        </w:rPr>
+                        <m:t>log</m:t>
+                      </m:r>
+                    </m:fName>
+                    <m:e>
+                      <m:r>
+                        <w:rPr>
+                          <w:rFonts w:ascii="Cambria Math" w:eastAsia="標楷體" w:hAnsi="Cambria Math" w:cs="Times New Roman"/>
+                          <w:szCs w:val="24"/>
+                        </w:rPr>
+                        <m:t>p</m:t>
+                      </m:r>
+                      <m:d>
+                        <m:dPr>
+                          <m:ctrlPr>
+                            <w:rPr>
+                              <w:rFonts w:ascii="Cambria Math" w:eastAsia="標楷體" w:hAnsi="Cambria Math" w:cs="Times New Roman"/>
+                              <w:i/>
+                              <w:szCs w:val="24"/>
+                            </w:rPr>
+                          </m:ctrlPr>
+                        </m:dPr>
+                        <m:e>
+                          <m:r>
+                            <w:rPr>
+                              <w:rFonts w:ascii="Cambria Math" w:eastAsia="標楷體" w:hAnsi="Cambria Math" w:cs="Times New Roman"/>
+                              <w:szCs w:val="24"/>
+                            </w:rPr>
+                            <m:t>z</m:t>
+                          </m:r>
+                        </m:e>
+                        <m:e>
+                          <m:r>
+                            <w:rPr>
+                              <w:rFonts w:ascii="Cambria Math" w:eastAsia="標楷體" w:hAnsi="Cambria Math" w:cs="Times New Roman"/>
+                              <w:szCs w:val="24"/>
+                            </w:rPr>
+                            <m:t>x,c;θ</m:t>
+                          </m:r>
+                        </m:e>
+                      </m:d>
+                      <m:r>
+                        <w:rPr>
+                          <w:rFonts w:ascii="Cambria Math" w:eastAsia="標楷體" w:hAnsi="Cambria Math" w:cs="Times New Roman"/>
+                          <w:szCs w:val="24"/>
+                        </w:rPr>
+                        <m:t>dz</m:t>
+                      </m:r>
+                    </m:e>
+                  </m:func>
+                </m:e>
+              </m:nary>
+              <m:r>
+                <w:rPr>
+                  <w:rFonts w:ascii="Cambria Math" w:eastAsia="標楷體" w:hAnsi="Cambria Math" w:cs="Times New Roman"/>
+                  <w:szCs w:val="24"/>
+                </w:rPr>
+                <m:t>+</m:t>
+              </m:r>
+              <m:d>
+                <m:dPr>
+                  <m:ctrlPr>
+                    <w:rPr>
+                      <w:rFonts w:ascii="Cambria Math" w:eastAsia="標楷體" w:hAnsi="Cambria Math" w:cs="Times New Roman"/>
+                      <w:i/>
+                      <w:szCs w:val="24"/>
+                    </w:rPr>
+                  </m:ctrlPr>
+                </m:dPr>
+                <m:e>
+                  <m:nary>
+                    <m:naryPr>
+                      <m:limLoc m:val="subSup"/>
+                      <m:ctrlPr>
+                        <w:rPr>
+                          <w:rFonts w:ascii="Cambria Math" w:eastAsia="標楷體" w:hAnsi="Cambria Math" w:cs="Times New Roman"/>
+                          <w:i/>
+                          <w:szCs w:val="24"/>
+                        </w:rPr>
+                      </m:ctrlPr>
+                    </m:naryPr>
+                    <m:sub>
+                      <m:r>
+                        <w:rPr>
+                          <w:rFonts w:ascii="Cambria Math" w:eastAsia="標楷體" w:hAnsi="Cambria Math" w:cs="Times New Roman"/>
+                          <w:szCs w:val="24"/>
+                        </w:rPr>
+                        <m:t>z</m:t>
+                      </m:r>
+                    </m:sub>
+                    <m:sup/>
+                    <m:e>
+                      <m:r>
+                        <w:rPr>
+                          <w:rFonts w:ascii="Cambria Math" w:eastAsia="標楷體" w:hAnsi="Cambria Math" w:cs="Times New Roman"/>
+                          <w:szCs w:val="24"/>
+                        </w:rPr>
+                        <m:t>q</m:t>
+                      </m:r>
+                      <m:d>
+                        <m:dPr>
+                          <m:ctrlPr>
+                            <w:rPr>
+                              <w:rFonts w:ascii="Cambria Math" w:eastAsia="標楷體" w:hAnsi="Cambria Math" w:cs="Times New Roman"/>
+                              <w:i/>
+                              <w:szCs w:val="24"/>
+                            </w:rPr>
+                          </m:ctrlPr>
+                        </m:dPr>
+                        <m:e>
+                          <m:r>
+                            <w:rPr>
+                              <w:rFonts w:ascii="Cambria Math" w:eastAsia="標楷體" w:hAnsi="Cambria Math" w:cs="Times New Roman"/>
+                              <w:szCs w:val="24"/>
+                            </w:rPr>
+                            <m:t>z</m:t>
+                          </m:r>
+                        </m:e>
+                      </m:d>
+                      <m:func>
+                        <m:funcPr>
+                          <m:ctrlPr>
+                            <w:rPr>
+                              <w:rFonts w:ascii="Cambria Math" w:eastAsia="標楷體" w:hAnsi="Cambria Math" w:cs="Times New Roman"/>
+                              <w:i/>
+                              <w:szCs w:val="24"/>
+                            </w:rPr>
+                          </m:ctrlPr>
+                        </m:funcPr>
+                        <m:fName>
+                          <m:r>
+                            <w:rPr>
+                              <w:rFonts w:ascii="Cambria Math" w:eastAsia="標楷體" w:hAnsi="Cambria Math" w:cs="Times New Roman"/>
+                              <w:szCs w:val="24"/>
+                            </w:rPr>
+                            <m:t>log</m:t>
+                          </m:r>
+                        </m:fName>
+                        <m:e>
+                          <m:r>
+                            <w:rPr>
+                              <w:rFonts w:ascii="Cambria Math" w:eastAsia="標楷體" w:hAnsi="Cambria Math" w:cs="Times New Roman"/>
+                              <w:szCs w:val="24"/>
+                            </w:rPr>
+                            <m:t>q</m:t>
+                          </m:r>
+                          <m:d>
+                            <m:dPr>
+                              <m:ctrlPr>
+                                <w:rPr>
+                                  <w:rFonts w:ascii="Cambria Math" w:eastAsia="標楷體" w:hAnsi="Cambria Math" w:cs="Times New Roman"/>
+                                  <w:i/>
+                                  <w:szCs w:val="24"/>
+                                </w:rPr>
+                              </m:ctrlPr>
+                            </m:dPr>
+                            <m:e>
+                              <m:r>
+                                <w:rPr>
+                                  <w:rFonts w:ascii="Cambria Math" w:eastAsia="標楷體" w:hAnsi="Cambria Math" w:cs="Times New Roman"/>
+                                  <w:szCs w:val="24"/>
+                                </w:rPr>
+                                <m:t>z</m:t>
+                              </m:r>
+                            </m:e>
+                          </m:d>
+                          <m:r>
+                            <w:rPr>
+                              <w:rFonts w:ascii="Cambria Math" w:eastAsia="標楷體" w:hAnsi="Cambria Math" w:cs="Times New Roman"/>
+                              <w:szCs w:val="24"/>
+                            </w:rPr>
+                            <m:t>dz</m:t>
+                          </m:r>
+                        </m:e>
+                      </m:func>
+                    </m:e>
+                  </m:nary>
+                  <m:r>
+                    <w:rPr>
+                      <w:rFonts w:ascii="Cambria Math" w:eastAsia="標楷體" w:hAnsi="Cambria Math" w:cs="Times New Roman"/>
+                      <w:szCs w:val="24"/>
+                    </w:rPr>
+                    <m:t>-</m:t>
+                  </m:r>
+                  <m:nary>
+                    <m:naryPr>
+                      <m:limLoc m:val="subSup"/>
+                      <m:ctrlPr>
+                        <w:rPr>
+                          <w:rFonts w:ascii="Cambria Math" w:eastAsia="標楷體" w:hAnsi="Cambria Math" w:cs="Times New Roman"/>
+                          <w:i/>
+                          <w:szCs w:val="24"/>
+                        </w:rPr>
+                      </m:ctrlPr>
+                    </m:naryPr>
+                    <m:sub>
+                      <m:r>
+                        <w:rPr>
+                          <w:rFonts w:ascii="Cambria Math" w:eastAsia="標楷體" w:hAnsi="Cambria Math" w:cs="Times New Roman"/>
+                          <w:szCs w:val="24"/>
+                        </w:rPr>
+                        <m:t>z</m:t>
+                      </m:r>
+                    </m:sub>
+                    <m:sup/>
+                    <m:e>
+                      <m:r>
+                        <w:rPr>
+                          <w:rFonts w:ascii="Cambria Math" w:eastAsia="標楷體" w:hAnsi="Cambria Math" w:cs="Times New Roman"/>
+                          <w:szCs w:val="24"/>
+                        </w:rPr>
+                        <m:t>q</m:t>
+                      </m:r>
+                      <m:d>
+                        <m:dPr>
+                          <m:ctrlPr>
+                            <w:rPr>
+                              <w:rFonts w:ascii="Cambria Math" w:eastAsia="標楷體" w:hAnsi="Cambria Math" w:cs="Times New Roman"/>
+                              <w:i/>
+                              <w:szCs w:val="24"/>
+                            </w:rPr>
+                          </m:ctrlPr>
+                        </m:dPr>
+                        <m:e>
+                          <m:r>
+                            <w:rPr>
+                              <w:rFonts w:ascii="Cambria Math" w:eastAsia="標楷體" w:hAnsi="Cambria Math" w:cs="Times New Roman"/>
+                              <w:szCs w:val="24"/>
+                            </w:rPr>
+                            <m:t>z</m:t>
+                          </m:r>
+                        </m:e>
+                      </m:d>
+                      <m:func>
+                        <m:funcPr>
+                          <m:ctrlPr>
+                            <w:rPr>
+                              <w:rFonts w:ascii="Cambria Math" w:eastAsia="標楷體" w:hAnsi="Cambria Math" w:cs="Times New Roman"/>
+                              <w:i/>
+                              <w:szCs w:val="24"/>
+                            </w:rPr>
+                          </m:ctrlPr>
+                        </m:funcPr>
+                        <m:fName>
+                          <m:r>
+                            <w:rPr>
+                              <w:rFonts w:ascii="Cambria Math" w:eastAsia="標楷體" w:hAnsi="Cambria Math" w:cs="Times New Roman"/>
+                              <w:szCs w:val="24"/>
+                            </w:rPr>
+                            <m:t>log</m:t>
+                          </m:r>
+                        </m:fName>
+                        <m:e>
+                          <m:r>
+                            <w:rPr>
+                              <w:rFonts w:ascii="Cambria Math" w:eastAsia="標楷體" w:hAnsi="Cambria Math" w:cs="Times New Roman"/>
+                              <w:szCs w:val="24"/>
+                            </w:rPr>
+                            <m:t>q</m:t>
+                          </m:r>
+                          <m:d>
+                            <m:dPr>
+                              <m:ctrlPr>
+                                <w:rPr>
+                                  <w:rFonts w:ascii="Cambria Math" w:eastAsia="標楷體" w:hAnsi="Cambria Math" w:cs="Times New Roman"/>
+                                  <w:i/>
+                                  <w:szCs w:val="24"/>
+                                </w:rPr>
+                              </m:ctrlPr>
+                            </m:dPr>
+                            <m:e>
+                              <m:r>
+                                <w:rPr>
+                                  <w:rFonts w:ascii="Cambria Math" w:eastAsia="標楷體" w:hAnsi="Cambria Math" w:cs="Times New Roman"/>
+                                  <w:szCs w:val="24"/>
+                                </w:rPr>
+                                <m:t>z</m:t>
+                              </m:r>
+                            </m:e>
+                          </m:d>
+                          <m:r>
+                            <w:rPr>
+                              <w:rFonts w:ascii="Cambria Math" w:eastAsia="標楷體" w:hAnsi="Cambria Math" w:cs="Times New Roman"/>
+                              <w:szCs w:val="24"/>
+                            </w:rPr>
+                            <m:t>dz</m:t>
+                          </m:r>
+                        </m:e>
+                      </m:func>
+                    </m:e>
+                  </m:nary>
+                </m:e>
+              </m:d>
+            </m:e>
+          </m:nary>
+        </m:oMath>
+      </m:oMathPara>
+    </w:p>
+    <w:p>
+      <w:pPr>
+        <w:jc w:val="both"/>
+        <w:rPr>
+          <w:rFonts w:ascii="Times New Roman" w:eastAsia="標楷體" w:hAnsi="Times New Roman" w:cs="Times New Roman"/>
+          <w:szCs w:val="24"/>
+        </w:rPr>
+      </w:pPr>
+      <w:r>
+        <w:rPr>
+          <w:rFonts w:ascii="Times New Roman" w:eastAsia="標楷體" w:hAnsi="Times New Roman" w:cs="Times New Roman"/>
+          <w:i/>
+          <w:szCs w:val="24"/>
+        </w:rPr>
+        <w:t xml:space="preserve"> </w:t>
+      </w:r>
+      <m:oMath>
+        <m:r>
+          <m:rPr>
+            <m:sty m:val="p"/>
+          </m:rPr>
+          <w:rPr>
+            <w:rFonts w:ascii="Cambria Math" w:eastAsia="標楷體" w:hAnsi="Cambria Math" w:cs="Times New Roman" w:hint="eastAsia"/>
+            <w:szCs w:val="24"/>
+          </w:rPr>
+          <m:t>=</m:t>
+        </m:r>
+        <m:r>
+          <w:rPr>
+            <w:rFonts w:ascii="Cambria Math" w:eastAsia="標楷體" w:hAnsi="Cambria Math" w:cs="Times New Roman"/>
+            <w:szCs w:val="24"/>
+          </w:rPr>
+          <m:t>KL(q(z)||p(z|x,c;θ))</m:t>
+        </m:r>
+        <m:r>
+          <w:rPr>
+            <w:rFonts w:ascii="Cambria Math" w:eastAsia="標楷體" w:hAnsi="Cambria Math" w:cs="Times New Roman" w:hint="eastAsia"/>
+            <w:szCs w:val="24"/>
+          </w:rPr>
+          <m:t>+</m:t>
+        </m:r>
+        <m:r>
+          <w:rPr>
+            <w:rFonts w:ascii="Cambria Math" w:eastAsia="標楷體" w:hAnsi="Cambria Math" w:cs="Times New Roman"/>
+            <w:szCs w:val="24"/>
+          </w:rPr>
+          <m:t>ELBO</m:t>
+        </m:r>
+        <m:r>
+          <m:rPr>
+            <m:sty m:val="p"/>
+          </m:rPr>
+          <w:rPr>
+            <w:rFonts w:ascii="Cambria Math" w:eastAsia="標楷體" w:hAnsi="Cambria Math" w:cs="Times New Roman"/>
+            <w:szCs w:val="24"/>
+          </w:rPr>
+          <m:t xml:space="preserve">, where </m:t>
+        </m:r>
+        <m:r>
+          <w:rPr>
+            <w:rFonts w:ascii="Cambria Math" w:eastAsia="標楷體" w:hAnsi="Cambria Math" w:cs="Times New Roman"/>
+            <w:szCs w:val="24"/>
+          </w:rPr>
+          <m:t>ELBO</m:t>
+        </m:r>
+        <m:r>
+          <w:rPr>
+            <w:rFonts w:ascii="Cambria Math" w:eastAsia="標楷體" w:hAnsi="Cambria Math" w:cs="Times New Roman" w:hint="eastAsia"/>
+            <w:szCs w:val="24"/>
+          </w:rPr>
+          <m:t>=</m:t>
+        </m:r>
+        <m:r>
+          <w:rPr>
+            <w:rFonts w:ascii="Cambria Math" w:eastAsia="標楷體" w:hAnsi="Cambria Math" w:cs="Times New Roman"/>
+            <w:szCs w:val="24"/>
+          </w:rPr>
+          <m:t xml:space="preserve"> KL(p(z|x,c;θ)</m:t>
+        </m:r>
+        <m:r>
+          <w:rPr>
+            <w:rFonts w:ascii="Cambria Math" w:eastAsia="標楷體" w:hAnsi="Cambria Math" w:cs="Times New Roman" w:hint="eastAsia"/>
+            <w:szCs w:val="24"/>
+          </w:rPr>
+          <m:t>||</m:t>
+        </m:r>
+        <m:r>
+          <w:rPr>
+            <w:rFonts w:ascii="Cambria Math" w:eastAsia="標楷體" w:hAnsi="Cambria Math" w:cs="Times New Roman"/>
+            <w:szCs w:val="24"/>
+          </w:rPr>
+          <m:t>q(z))</m:t>
+        </m:r>
+      </m:oMath>
+    </w:p>
+    <w:p>
+      <w:pPr>
+        <w:jc w:val="both"/>
+        <w:rPr>
+          <w:rFonts w:ascii="Times New Roman" w:eastAsia="標楷體" w:hAnsi="Times New Roman" w:cs="Times New Roman"/>
+          <w:szCs w:val="24"/>
+        </w:rPr>
+      </w:pPr>
+      <m:oMathPara>
+        <m:oMath>
+          <m:r>
+            <m:rPr>
+              <m:sty m:val="p"/>
+            </m:rPr>
+            <w:rPr>
+              <w:rFonts w:ascii="Cambria Math" w:eastAsia="標楷體" w:hAnsi="Cambria Math" w:cs="Times New Roman"/>
+              <w:szCs w:val="24"/>
+            </w:rPr>
+            <m:t xml:space="preserve"> </m:t>
+          </m:r>
+          <m:r>
+            <w:rPr>
+              <w:rFonts w:ascii="Cambria Math" w:eastAsia="標楷體" w:hAnsi="Cambria Math" w:cs="Times New Roman"/>
+              <w:szCs w:val="24"/>
+            </w:rPr>
+            <m:t>ELBO</m:t>
+          </m:r>
+          <m:r>
+            <w:rPr>
+              <w:rFonts w:ascii="Cambria Math" w:eastAsia="標楷體" w:hAnsi="Cambria Math" w:cs="Times New Roman" w:hint="eastAsia"/>
+              <w:szCs w:val="24"/>
+            </w:rPr>
+            <m:t>=</m:t>
+          </m:r>
+          <m:r>
+            <w:rPr>
+              <w:rFonts w:ascii="Cambria Math" w:eastAsia="標楷體" w:hAnsi="Cambria Math" w:cs="Times New Roman"/>
+              <w:szCs w:val="24"/>
+            </w:rPr>
+            <m:t xml:space="preserve"> KL(p(z|x,c;θ)</m:t>
+          </m:r>
+          <m:r>
+            <w:rPr>
+              <w:rFonts w:ascii="Cambria Math" w:eastAsia="標楷體" w:hAnsi="Cambria Math" w:cs="Times New Roman" w:hint="eastAsia"/>
+              <w:szCs w:val="24"/>
+            </w:rPr>
+            <m:t>|</m:t>
+          </m:r>
+          <m:d>
+            <m:dPr>
+              <m:begChr m:val="|"/>
+              <m:ctrlPr>
+                <w:rPr>
+                  <w:rFonts w:ascii="Cambria Math" w:eastAsia="標楷體" w:hAnsi="Cambria Math" w:cs="Times New Roman"/>
+                  <w:i/>
+                  <w:szCs w:val="24"/>
+                </w:rPr>
+              </m:ctrlPr>
+            </m:dPr>
+            <m:e>
+              <m:r>
+                <w:rPr>
+                  <w:rFonts w:ascii="Cambria Math" w:eastAsia="標楷體" w:hAnsi="Cambria Math" w:cs="Times New Roman"/>
+                  <w:szCs w:val="24"/>
+                </w:rPr>
+                <m:t>q</m:t>
+              </m:r>
+              <m:d>
+                <m:dPr>
+                  <m:ctrlPr>
+                    <w:rPr>
+                      <w:rFonts w:ascii="Cambria Math" w:eastAsia="標楷體" w:hAnsi="Cambria Math" w:cs="Times New Roman"/>
+                      <w:i/>
+                      <w:szCs w:val="24"/>
+                    </w:rPr>
+                  </m:ctrlPr>
+                </m:dPr>
+                <m:e>
+                  <m:r>
+                    <w:rPr>
+                      <w:rFonts w:ascii="Cambria Math" w:eastAsia="標楷體" w:hAnsi="Cambria Math" w:cs="Times New Roman"/>
+                      <w:szCs w:val="24"/>
+                    </w:rPr>
+                    <m:t>z</m:t>
+                  </m:r>
+                </m:e>
+              </m:d>
+            </m:e>
+          </m:d>
+          <m:r>
+            <w:rPr>
+              <w:rFonts w:ascii="Cambria Math" w:eastAsia="標楷體" w:hAnsi="Cambria Math" w:cs="Times New Roman" w:hint="eastAsia"/>
+              <w:szCs w:val="24"/>
+            </w:rPr>
+            <m:t>=</m:t>
+          </m:r>
+          <m:nary>
+            <m:naryPr>
+              <m:limLoc m:val="subSup"/>
+              <m:ctrlPr>
+                <w:rPr>
+                  <w:rFonts w:ascii="Cambria Math" w:eastAsia="標楷體" w:hAnsi="Cambria Math" w:cs="Times New Roman"/>
+                  <w:i/>
+                  <w:szCs w:val="24"/>
+                </w:rPr>
+              </m:ctrlPr>
+            </m:naryPr>
+            <m:sub>
+              <m:r>
+                <w:rPr>
+                  <w:rFonts w:ascii="Cambria Math" w:eastAsia="標楷體" w:hAnsi="Cambria Math" w:cs="Times New Roman"/>
+                  <w:szCs w:val="24"/>
+                </w:rPr>
+                <m:t>z</m:t>
+              </m:r>
+            </m:sub>
+            <m:sup/>
+            <m:e>
+              <m:r>
+                <w:rPr>
+                  <w:rFonts w:ascii="Cambria Math" w:eastAsia="標楷體" w:hAnsi="Cambria Math" w:cs="Times New Roman"/>
+                  <w:szCs w:val="24"/>
+                </w:rPr>
+                <m:t>q</m:t>
+              </m:r>
+              <m:d>
+                <m:dPr>
+                  <m:ctrlPr>
+                    <w:rPr>
+                      <w:rFonts w:ascii="Cambria Math" w:eastAsia="標楷體" w:hAnsi="Cambria Math" w:cs="Times New Roman"/>
+                      <w:i/>
+                      <w:szCs w:val="24"/>
+                    </w:rPr>
+                  </m:ctrlPr>
+                </m:dPr>
+                <m:e>
+                  <m:r>
+                    <w:rPr>
+                      <w:rFonts w:ascii="Cambria Math" w:eastAsia="標楷體" w:hAnsi="Cambria Math" w:cs="Times New Roman"/>
+                      <w:szCs w:val="24"/>
+                    </w:rPr>
+                    <m:t>z</m:t>
+                  </m:r>
+                </m:e>
+              </m:d>
+              <m:func>
+                <m:funcPr>
+                  <m:ctrlPr>
+                    <w:rPr>
+                      <w:rFonts w:ascii="Cambria Math" w:eastAsia="標楷體" w:hAnsi="Cambria Math" w:cs="Times New Roman"/>
+                      <w:i/>
+                      <w:szCs w:val="24"/>
+                    </w:rPr>
+                  </m:ctrlPr>
+                </m:funcPr>
+                <m:fName>
+                  <m:r>
+                    <w:rPr>
+                      <w:rFonts w:ascii="Cambria Math" w:eastAsia="標楷體" w:hAnsi="Cambria Math" w:cs="Times New Roman"/>
+                      <w:szCs w:val="24"/>
+                    </w:rPr>
+                    <m:t>log</m:t>
+                  </m:r>
+                </m:fName>
+                <m:e>
+                  <m:r>
+                    <w:rPr>
+                      <w:rFonts w:ascii="Cambria Math" w:eastAsia="標楷體" w:hAnsi="Cambria Math" w:cs="Times New Roman"/>
+                      <w:szCs w:val="24"/>
+                    </w:rPr>
+                    <m:t>p</m:t>
+                  </m:r>
+                  <m:d>
+                    <m:dPr>
+                      <m:ctrlPr>
+                        <w:rPr>
+                          <w:rFonts w:ascii="Cambria Math" w:eastAsia="標楷體" w:hAnsi="Cambria Math" w:cs="Times New Roman"/>
+                          <w:i/>
+                          <w:szCs w:val="24"/>
+                        </w:rPr>
+                      </m:ctrlPr>
+                    </m:dPr>
+                    <m:e>
+                      <m:r>
+                        <w:rPr>
+                          <w:rFonts w:ascii="Cambria Math" w:eastAsia="標楷體" w:hAnsi="Cambria Math" w:cs="Times New Roman"/>
+                          <w:szCs w:val="24"/>
+                        </w:rPr>
+                        <m:t>z</m:t>
+                      </m:r>
+                    </m:e>
+                    <m:e>
+                      <m:r>
+                        <w:rPr>
+                          <w:rFonts w:ascii="Cambria Math" w:eastAsia="標楷體" w:hAnsi="Cambria Math" w:cs="Times New Roman"/>
+                          <w:szCs w:val="24"/>
+                        </w:rPr>
+                        <m:t>c;θ</m:t>
+                      </m:r>
+                    </m:e>
+                  </m:d>
+                  <m:r>
+                    <w:rPr>
+                      <w:rFonts w:ascii="Cambria Math" w:eastAsia="標楷體" w:hAnsi="Cambria Math" w:cs="Times New Roman"/>
+                      <w:szCs w:val="24"/>
+                    </w:rPr>
+                    <m:t>dz</m:t>
+                  </m:r>
+                </m:e>
+              </m:func>
+            </m:e>
+          </m:nary>
+          <m:r>
+            <w:rPr>
+              <w:rFonts w:ascii="Cambria Math" w:eastAsia="標楷體" w:hAnsi="Cambria Math" w:cs="Times New Roman"/>
+              <w:szCs w:val="24"/>
+            </w:rPr>
+            <m:t>-</m:t>
+          </m:r>
+          <m:nary>
+            <m:naryPr>
+              <m:limLoc m:val="subSup"/>
+              <m:ctrlPr>
+                <w:rPr>
+                  <w:rFonts w:ascii="Cambria Math" w:eastAsia="標楷體" w:hAnsi="Cambria Math" w:cs="Times New Roman"/>
+                  <w:i/>
+                  <w:szCs w:val="24"/>
+                </w:rPr>
+              </m:ctrlPr>
+            </m:naryPr>
+            <m:sub>
+              <m:r>
+                <w:rPr>
+                  <w:rFonts w:ascii="Cambria Math" w:eastAsia="標楷體" w:hAnsi="Cambria Math" w:cs="Times New Roman"/>
+                  <w:szCs w:val="24"/>
+                </w:rPr>
+                <m:t>z</m:t>
+              </m:r>
+            </m:sub>
+            <m:sup/>
+            <m:e>
+              <m:r>
+                <w:rPr>
+                  <w:rFonts w:ascii="Cambria Math" w:eastAsia="標楷體" w:hAnsi="Cambria Math" w:cs="Times New Roman"/>
+                  <w:szCs w:val="24"/>
+                </w:rPr>
+                <m:t>q</m:t>
+              </m:r>
+              <m:d>
+                <m:dPr>
+                  <m:ctrlPr>
+                    <w:rPr>
+                      <w:rFonts w:ascii="Cambria Math" w:eastAsia="標楷體" w:hAnsi="Cambria Math" w:cs="Times New Roman"/>
+                      <w:i/>
+                      <w:szCs w:val="24"/>
+                    </w:rPr>
+                  </m:ctrlPr>
+                </m:dPr>
+                <m:e>
+                  <m:r>
+                    <w:rPr>
+                      <w:rFonts w:ascii="Cambria Math" w:eastAsia="標楷體" w:hAnsi="Cambria Math" w:cs="Times New Roman"/>
+                      <w:szCs w:val="24"/>
+                    </w:rPr>
+                    <m:t>z</m:t>
+                  </m:r>
+                </m:e>
+              </m:d>
+              <m:func>
+                <m:funcPr>
+                  <m:ctrlPr>
+                    <w:rPr>
+                      <w:rFonts w:ascii="Cambria Math" w:eastAsia="標楷體" w:hAnsi="Cambria Math" w:cs="Times New Roman"/>
+                      <w:i/>
+                      <w:szCs w:val="24"/>
+                    </w:rPr>
+                  </m:ctrlPr>
+                </m:funcPr>
+                <m:fName>
+                  <m:r>
+                    <w:rPr>
+                      <w:rFonts w:ascii="Cambria Math" w:eastAsia="標楷體" w:hAnsi="Cambria Math" w:cs="Times New Roman"/>
+                      <w:szCs w:val="24"/>
+                    </w:rPr>
+                    <m:t>log</m:t>
+                  </m:r>
+                </m:fName>
+                <m:e>
+                  <m:r>
+                    <w:rPr>
+                      <w:rFonts w:ascii="Cambria Math" w:eastAsia="標楷體" w:hAnsi="Cambria Math" w:cs="Times New Roman"/>
+                      <w:szCs w:val="24"/>
+                    </w:rPr>
+                    <m:t>q</m:t>
+                  </m:r>
+                  <m:d>
+                    <m:dPr>
+                      <m:ctrlPr>
+                        <w:rPr>
+                          <w:rFonts w:ascii="Cambria Math" w:eastAsia="標楷體" w:hAnsi="Cambria Math" w:cs="Times New Roman"/>
+                          <w:i/>
+                          <w:szCs w:val="24"/>
+                        </w:rPr>
+                      </m:ctrlPr>
+                    </m:dPr>
+                    <m:e>
+                      <m:r>
+                        <w:rPr>
+                          <w:rFonts w:ascii="Cambria Math" w:eastAsia="標楷體" w:hAnsi="Cambria Math" w:cs="Times New Roman"/>
+                          <w:szCs w:val="24"/>
+                        </w:rPr>
+                        <m:t>z</m:t>
+                      </m:r>
+                    </m:e>
+                  </m:d>
+                  <m:r>
+                    <w:rPr>
+                      <w:rFonts w:ascii="Cambria Math" w:eastAsia="標楷體" w:hAnsi="Cambria Math" w:cs="Times New Roman"/>
+                      <w:szCs w:val="24"/>
+                    </w:rPr>
+                    <m:t>dz</m:t>
+                  </m:r>
+                </m:e>
+              </m:func>
+            </m:e>
+          </m:nary>
+          <m:r>
+            <w:rPr>
+              <w:rFonts w:ascii="Cambria Math" w:eastAsia="標楷體" w:hAnsi="Cambria Math" w:cs="Times New Roman"/>
+              <w:szCs w:val="24"/>
+            </w:rPr>
+            <m:t>=</m:t>
+          </m:r>
+          <m:nary>
+            <m:naryPr>
+              <m:limLoc m:val="subSup"/>
+              <m:ctrlPr>
+                <w:rPr>
+                  <w:rFonts w:ascii="Cambria Math" w:eastAsia="標楷體" w:hAnsi="Cambria Math" w:cs="Times New Roman"/>
+                  <w:i/>
+                  <w:szCs w:val="24"/>
+                </w:rPr>
+              </m:ctrlPr>
+            </m:naryPr>
+            <m:sub>
+              <m:r>
+                <w:rPr>
+                  <w:rFonts w:ascii="Cambria Math" w:eastAsia="標楷體" w:hAnsi="Cambria Math" w:cs="Times New Roman"/>
+                  <w:szCs w:val="24"/>
+                </w:rPr>
+                <m:t>z</m:t>
+              </m:r>
+            </m:sub>
+            <m:sup/>
+            <m:e>
+              <m:func>
+                <m:funcPr>
+                  <m:ctrlPr>
+                    <w:rPr>
+                      <w:rFonts w:ascii="Cambria Math" w:eastAsia="標楷體" w:hAnsi="Cambria Math" w:cs="Times New Roman"/>
+                      <w:i/>
+                      <w:szCs w:val="24"/>
+                    </w:rPr>
+                  </m:ctrlPr>
+                </m:funcPr>
+                <m:fName>
+                  <m:r>
+                    <m:rPr>
+                      <m:sty m:val="p"/>
+                    </m:rPr>
+                    <w:rPr>
+                      <w:rFonts w:ascii="Cambria Math" w:eastAsia="標楷體" w:hAnsi="Cambria Math" w:cs="Times New Roman"/>
+                      <w:szCs w:val="24"/>
+                    </w:rPr>
+                    <m:t>log</m:t>
+                  </m:r>
+                </m:fName>
+                <m:e>
+                  <m:d>
+                    <m:dPr>
+                      <m:ctrlPr>
+                        <w:rPr>
+                          <w:rFonts w:ascii="Cambria Math" w:eastAsia="標楷體" w:hAnsi="Cambria Math" w:cs="Times New Roman"/>
+                          <w:i/>
+                          <w:szCs w:val="24"/>
+                        </w:rPr>
+                      </m:ctrlPr>
+                    </m:dPr>
+                    <m:e>
+                      <m:f>
+                        <m:fPr>
+                          <m:ctrlPr>
+                            <w:rPr>
+                              <w:rFonts w:ascii="Cambria Math" w:eastAsia="標楷體" w:hAnsi="Cambria Math" w:cs="Times New Roman"/>
+                              <w:i/>
+                              <w:szCs w:val="24"/>
+                            </w:rPr>
+                          </m:ctrlPr>
+                        </m:fPr>
+                        <m:num>
+                          <m:r>
+                            <w:rPr>
+                              <w:rFonts w:ascii="Cambria Math" w:eastAsia="標楷體" w:hAnsi="Cambria Math" w:cs="Times New Roman"/>
+                              <w:szCs w:val="24"/>
+                            </w:rPr>
+                            <m:t>p</m:t>
+                          </m:r>
+                          <m:d>
+                            <m:dPr>
+                              <m:ctrlPr>
+                                <w:rPr>
+                                  <w:rFonts w:ascii="Cambria Math" w:eastAsia="標楷體" w:hAnsi="Cambria Math" w:cs="Times New Roman"/>
+                                  <w:i/>
+                                  <w:szCs w:val="24"/>
+                                </w:rPr>
+                              </m:ctrlPr>
+                            </m:dPr>
+                            <m:e>
+                              <m:r>
+                                <w:rPr>
+                                  <w:rFonts w:ascii="Cambria Math" w:eastAsia="標楷體" w:hAnsi="Cambria Math" w:cs="Times New Roman"/>
+                                  <w:szCs w:val="24"/>
+                                </w:rPr>
+                                <m:t>x,z</m:t>
+                              </m:r>
+                            </m:e>
+                            <m:e>
+                              <m:r>
+                                <w:rPr>
+                                  <w:rFonts w:ascii="Cambria Math" w:eastAsia="標楷體" w:hAnsi="Cambria Math" w:cs="Times New Roman"/>
+                                  <w:szCs w:val="24"/>
+                                </w:rPr>
+                                <m:t>c;θ</m:t>
+                              </m:r>
+                            </m:e>
+                          </m:d>
+                        </m:num>
+                        <m:den>
+                          <m:r>
+                            <w:rPr>
+                              <w:rFonts w:ascii="Cambria Math" w:eastAsia="標楷體" w:hAnsi="Cambria Math" w:cs="Times New Roman"/>
+                              <w:szCs w:val="24"/>
+                            </w:rPr>
+                            <m:t>q</m:t>
+                          </m:r>
+                          <m:d>
+                            <m:dPr>
+                              <m:ctrlPr>
+                                <w:rPr>
+                                  <w:rFonts w:ascii="Cambria Math" w:eastAsia="標楷體" w:hAnsi="Cambria Math" w:cs="Times New Roman"/>
+                                  <w:i/>
+                                  <w:szCs w:val="24"/>
+                                </w:rPr>
+                              </m:ctrlPr>
+                            </m:dPr>
+                            <m:e>
+                              <m:r>
+                                <w:rPr>
+                                  <w:rFonts w:ascii="Cambria Math" w:eastAsia="標楷體" w:hAnsi="Cambria Math" w:cs="Times New Roman"/>
+                                  <w:szCs w:val="24"/>
+                                </w:rPr>
+                                <m:t>z</m:t>
+                              </m:r>
+                            </m:e>
+                          </m:d>
+                        </m:den>
+                      </m:f>
+                    </m:e>
+                  </m:d>
+                  <m:r>
+                    <w:rPr>
+                      <w:rFonts w:ascii="Cambria Math" w:eastAsia="標楷體" w:hAnsi="Cambria Math" w:cs="Times New Roman"/>
+                      <w:szCs w:val="24"/>
+                    </w:rPr>
+                    <m:t>dz</m:t>
+                  </m:r>
+                </m:e>
+              </m:func>
+            </m:e>
+          </m:nary>
+          <m:r>
+            <w:rPr>
+              <w:rFonts w:ascii="Cambria Math" w:eastAsia="標楷體" w:hAnsi="Cambria Math" w:cs="Times New Roman"/>
+              <w:szCs w:val="24"/>
+            </w:rPr>
+            <m:t>=</m:t>
+          </m:r>
+          <m:nary>
+            <m:naryPr>
+              <m:limLoc m:val="subSup"/>
+              <m:ctrlPr>
+                <w:rPr>
+                  <w:rFonts w:ascii="Cambria Math" w:eastAsia="標楷體" w:hAnsi="Cambria Math" w:cs="Times New Roman"/>
+                  <w:i/>
+                  <w:szCs w:val="24"/>
+                </w:rPr>
+              </m:ctrlPr>
+            </m:naryPr>
+            <m:sub>
+              <m:r>
+                <w:rPr>
+                  <w:rFonts w:ascii="Cambria Math" w:eastAsia="標楷體" w:hAnsi="Cambria Math" w:cs="Times New Roman"/>
+                  <w:szCs w:val="24"/>
+                </w:rPr>
+                <m:t>z</m:t>
+              </m:r>
+            </m:sub>
+            <m:sup/>
+            <m:e>
+              <m:func>
+                <m:funcPr>
+                  <m:ctrlPr>
+                    <w:rPr>
+                      <w:rFonts w:ascii="Cambria Math" w:eastAsia="標楷體" w:hAnsi="Cambria Math" w:cs="Times New Roman"/>
+                      <w:i/>
+                      <w:szCs w:val="24"/>
+                    </w:rPr>
+                  </m:ctrlPr>
+                </m:funcPr>
+                <m:fName>
+                  <m:r>
+                    <m:rPr>
+                      <m:sty m:val="p"/>
+                    </m:rPr>
+                    <w:rPr>
+                      <w:rFonts w:ascii="Cambria Math" w:eastAsia="標楷體" w:hAnsi="Cambria Math" w:cs="Times New Roman"/>
+                      <w:szCs w:val="24"/>
+                    </w:rPr>
+                    <m:t>log</m:t>
+                  </m:r>
+                </m:fName>
+                <m:e>
+                  <m:d>
+                    <m:dPr>
+                      <m:ctrlPr>
+                        <w:rPr>
+                          <w:rFonts w:ascii="Cambria Math" w:eastAsia="標楷體" w:hAnsi="Cambria Math" w:cs="Times New Roman"/>
+                          <w:i/>
+                          <w:szCs w:val="24"/>
+                        </w:rPr>
+                      </m:ctrlPr>
+                    </m:dPr>
+                    <m:e>
+                      <m:f>
+                        <m:fPr>
+                          <m:ctrlPr>
+                            <w:rPr>
+                              <w:rFonts w:ascii="Cambria Math" w:eastAsia="標楷體" w:hAnsi="Cambria Math" w:cs="Times New Roman"/>
+                              <w:i/>
+                              <w:szCs w:val="24"/>
+                            </w:rPr>
+                          </m:ctrlPr>
+                        </m:fPr>
+                        <m:num>
+                          <m:r>
+                            <w:rPr>
+                              <w:rFonts w:ascii="Cambria Math" w:eastAsia="標楷體" w:hAnsi="Cambria Math" w:cs="Times New Roman"/>
+                              <w:szCs w:val="24"/>
+                            </w:rPr>
+                            <m:t>p</m:t>
+                          </m:r>
+                          <m:d>
+                            <m:dPr>
+                              <m:ctrlPr>
+                                <w:rPr>
+                                  <w:rFonts w:ascii="Cambria Math" w:eastAsia="標楷體" w:hAnsi="Cambria Math" w:cs="Times New Roman"/>
+                                  <w:i/>
+                                  <w:szCs w:val="24"/>
+                                </w:rPr>
+                              </m:ctrlPr>
+                            </m:dPr>
+                            <m:e>
+                              <m:r>
+                                <w:rPr>
+                                  <w:rFonts w:ascii="Cambria Math" w:eastAsia="標楷體" w:hAnsi="Cambria Math" w:cs="Times New Roman"/>
+                                  <w:szCs w:val="24"/>
+                                </w:rPr>
+                                <m:t>z</m:t>
+                              </m:r>
+                            </m:e>
+                            <m:e>
+                              <m:r>
+                                <w:rPr>
+                                  <w:rFonts w:ascii="Cambria Math" w:eastAsia="標楷體" w:hAnsi="Cambria Math" w:cs="Times New Roman"/>
+                                  <w:szCs w:val="24"/>
+                                </w:rPr>
+                                <m:t>c;θ</m:t>
+                              </m:r>
+                            </m:e>
+                          </m:d>
+                          <m:r>
+                            <w:rPr>
+                              <w:rFonts w:ascii="Cambria Math" w:eastAsia="標楷體" w:hAnsi="Cambria Math" w:cs="Times New Roman"/>
+                              <w:szCs w:val="24"/>
+                            </w:rPr>
+                            <m:t>p</m:t>
+                          </m:r>
+                          <m:d>
+                            <m:dPr>
+                              <m:ctrlPr>
+                                <w:rPr>
+                                  <w:rFonts w:ascii="Cambria Math" w:eastAsia="標楷體" w:hAnsi="Cambria Math" w:cs="Times New Roman"/>
+                                  <w:i/>
+                                  <w:szCs w:val="24"/>
+                                </w:rPr>
+                              </m:ctrlPr>
+                            </m:dPr>
+                            <m:e>
+                              <m:r>
+                                <w:rPr>
+                                  <w:rFonts w:ascii="Cambria Math" w:eastAsia="標楷體" w:hAnsi="Cambria Math" w:cs="Times New Roman"/>
+                                  <w:szCs w:val="24"/>
+                                </w:rPr>
+                                <m:t>x</m:t>
+                              </m:r>
+                            </m:e>
+                            <m:e>
+                              <m:r>
+                                <w:rPr>
+                                  <w:rFonts w:ascii="Cambria Math" w:eastAsia="標楷體" w:hAnsi="Cambria Math" w:cs="Times New Roman"/>
+                                  <w:szCs w:val="24"/>
+                                </w:rPr>
+                                <m:t>z,c;θ</m:t>
+                              </m:r>
+                            </m:e>
+                          </m:d>
+                        </m:num>
+                        <m:den>
+                          <m:r>
+                            <w:rPr>
+                              <w:rFonts w:ascii="Cambria Math" w:eastAsia="標楷體" w:hAnsi="Cambria Math" w:cs="Times New Roman"/>
+                              <w:szCs w:val="24"/>
+                            </w:rPr>
+                            <m:t>q</m:t>
+                          </m:r>
+                          <m:d>
+                            <m:dPr>
+                              <m:ctrlPr>
+                                <w:rPr>
+                                  <w:rFonts w:ascii="Cambria Math" w:eastAsia="標楷體" w:hAnsi="Cambria Math" w:cs="Times New Roman"/>
+                                  <w:i/>
+                                  <w:szCs w:val="24"/>
+                                </w:rPr>
+                              </m:ctrlPr>
+                            </m:dPr>
+                            <m:e>
+                              <m:r>
+                                <w:rPr>
+                                  <w:rFonts w:ascii="Cambria Math" w:eastAsia="標楷體" w:hAnsi="Cambria Math" w:cs="Times New Roman"/>
+                                  <w:szCs w:val="24"/>
+                                </w:rPr>
+                                <m:t>z</m:t>
+                              </m:r>
+                            </m:e>
+                          </m:d>
+                        </m:den>
+                      </m:f>
+                    </m:e>
+                  </m:d>
+                  <m:r>
+                    <w:rPr>
+                      <w:rFonts w:ascii="Cambria Math" w:eastAsia="標楷體" w:hAnsi="Cambria Math" w:cs="Times New Roman"/>
+                      <w:szCs w:val="24"/>
+                    </w:rPr>
+                    <m:t>dz</m:t>
+                  </m:r>
+                </m:e>
+              </m:func>
+            </m:e>
+          </m:nary>
+          <m:r>
+            <w:rPr>
+              <w:rFonts w:ascii="Cambria Math" w:eastAsia="標楷體" w:hAnsi="Cambria Math" w:cs="Times New Roman"/>
+              <w:szCs w:val="24"/>
+            </w:rPr>
+            <m:t>=</m:t>
+          </m:r>
+          <m:nary>
+            <m:naryPr>
+              <m:limLoc m:val="subSup"/>
+              <m:ctrlPr>
+                <w:rPr>
+                  <w:rFonts w:ascii="Cambria Math" w:eastAsia="標楷體" w:hAnsi="Cambria Math" w:cs="Times New Roman"/>
+                  <w:i/>
+                  <w:szCs w:val="24"/>
+                </w:rPr>
+              </m:ctrlPr>
+            </m:naryPr>
+            <m:sub>
+              <m:r>
+                <w:rPr>
+                  <w:rFonts w:ascii="Cambria Math" w:eastAsia="標楷體" w:hAnsi="Cambria Math" w:cs="Times New Roman"/>
+                  <w:szCs w:val="24"/>
+                </w:rPr>
+                <m:t>z</m:t>
+              </m:r>
+            </m:sub>
+            <m:sup/>
+            <m:e>
+              <m:r>
+                <w:rPr>
+                  <w:rFonts w:ascii="Cambria Math" w:eastAsia="標楷體" w:hAnsi="Cambria Math" w:cs="Times New Roman"/>
+                  <w:szCs w:val="24"/>
+                </w:rPr>
+                <m:t>q</m:t>
+              </m:r>
+              <m:d>
+                <m:dPr>
+                  <m:ctrlPr>
+                    <w:rPr>
+                      <w:rFonts w:ascii="Cambria Math" w:eastAsia="標楷體" w:hAnsi="Cambria Math" w:cs="Times New Roman"/>
+                      <w:i/>
+                      <w:szCs w:val="24"/>
+                    </w:rPr>
+                  </m:ctrlPr>
+                </m:dPr>
+                <m:e>
+                  <m:r>
+                    <w:rPr>
+                      <w:rFonts w:ascii="Cambria Math" w:eastAsia="標楷體" w:hAnsi="Cambria Math" w:cs="Times New Roman"/>
+                      <w:szCs w:val="24"/>
+                    </w:rPr>
+                    <m:t>z</m:t>
+                  </m:r>
+                </m:e>
+              </m:d>
+            </m:e>
+          </m:nary>
+          <m:func>
+            <m:funcPr>
+              <m:ctrlPr>
+                <w:rPr>
+                  <w:rFonts w:ascii="Cambria Math" w:eastAsia="標楷體" w:hAnsi="Cambria Math" w:cs="Times New Roman"/>
+                  <w:szCs w:val="24"/>
+                </w:rPr>
+              </m:ctrlPr>
+            </m:funcPr>
+            <m:fName>
+              <m:r>
+                <m:rPr>
+                  <m:sty m:val="p"/>
+                </m:rPr>
+                <w:rPr>
+                  <w:rFonts w:ascii="Cambria Math" w:eastAsia="標楷體" w:hAnsi="Cambria Math" w:cs="Times New Roman"/>
+                  <w:szCs w:val="24"/>
+                </w:rPr>
+                <m:t>log</m:t>
+              </m:r>
+            </m:fName>
+            <m:e>
+              <m:r>
+                <w:rPr>
+                  <w:rFonts w:ascii="Cambria Math" w:eastAsia="標楷體" w:hAnsi="Cambria Math" w:cs="Times New Roman"/>
+                  <w:szCs w:val="24"/>
+                </w:rPr>
+                <m:t>p</m:t>
+              </m:r>
+              <m:d>
+                <m:dPr>
+                  <m:ctrlPr>
+                    <w:rPr>
+                      <w:rFonts w:ascii="Cambria Math" w:eastAsia="標楷體" w:hAnsi="Cambria Math" w:cs="Times New Roman"/>
+                      <w:i/>
+                      <w:szCs w:val="24"/>
+                    </w:rPr>
+                  </m:ctrlPr>
+                </m:dPr>
+                <m:e>
+                  <m:r>
+                    <w:rPr>
+                      <w:rFonts w:ascii="Cambria Math" w:eastAsia="標楷體" w:hAnsi="Cambria Math" w:cs="Times New Roman"/>
+                      <w:szCs w:val="24"/>
+                    </w:rPr>
+                    <m:t>x</m:t>
+                  </m:r>
+                </m:e>
+                <m:e>
+                  <m:r>
+                    <w:rPr>
+                      <w:rFonts w:ascii="Cambria Math" w:eastAsia="標楷體" w:hAnsi="Cambria Math" w:cs="Times New Roman"/>
+                      <w:szCs w:val="24"/>
+                    </w:rPr>
+                    <m:t>z,c;θ</m:t>
+                  </m:r>
+                </m:e>
+              </m:d>
+            </m:e>
+          </m:func>
+          <m:r>
+            <w:rPr>
+              <w:rFonts w:ascii="Cambria Math" w:eastAsia="標楷體" w:hAnsi="Cambria Math" w:cs="Times New Roman"/>
+              <w:szCs w:val="24"/>
+            </w:rPr>
+            <m:t>dz+</m:t>
+          </m:r>
+          <m:nary>
+            <m:naryPr>
+              <m:limLoc m:val="subSup"/>
+              <m:ctrlPr>
+                <w:rPr>
+                  <w:rFonts w:ascii="Cambria Math" w:eastAsia="標楷體" w:hAnsi="Cambria Math" w:cs="Times New Roman"/>
+                  <w:i/>
+                  <w:szCs w:val="24"/>
+                </w:rPr>
+              </m:ctrlPr>
+            </m:naryPr>
+            <m:sub>
+              <m:r>
+                <w:rPr>
+                  <w:rFonts w:ascii="Cambria Math" w:eastAsia="標楷體" w:hAnsi="Cambria Math" w:cs="Times New Roman"/>
+                  <w:szCs w:val="24"/>
+                </w:rPr>
+                <m:t>z</m:t>
+              </m:r>
+            </m:sub>
+            <m:sup/>
+            <m:e>
+              <m:r>
+                <w:rPr>
+                  <w:rFonts w:ascii="Cambria Math" w:eastAsia="標楷體" w:hAnsi="Cambria Math" w:cs="Times New Roman"/>
+                  <w:szCs w:val="24"/>
+                </w:rPr>
+                <m:t>q</m:t>
+              </m:r>
+              <m:d>
+                <m:dPr>
+                  <m:ctrlPr>
+                    <w:rPr>
+                      <w:rFonts w:ascii="Cambria Math" w:eastAsia="標楷體" w:hAnsi="Cambria Math" w:cs="Times New Roman"/>
+                      <w:i/>
+                      <w:szCs w:val="24"/>
+                    </w:rPr>
+                  </m:ctrlPr>
+                </m:dPr>
+                <m:e>
+                  <m:r>
+                    <w:rPr>
+                      <w:rFonts w:ascii="Cambria Math" w:eastAsia="標楷體" w:hAnsi="Cambria Math" w:cs="Times New Roman"/>
+                      <w:szCs w:val="24"/>
+                    </w:rPr>
+                    <m:t>z</m:t>
+                  </m:r>
+                </m:e>
+              </m:d>
+            </m:e>
+          </m:nary>
+          <m:func>
+            <m:funcPr>
+              <m:ctrlPr>
+                <w:rPr>
+                  <w:rFonts w:ascii="Cambria Math" w:eastAsia="標楷體" w:hAnsi="Cambria Math" w:cs="Times New Roman"/>
+                  <w:i/>
+                  <w:szCs w:val="24"/>
+                </w:rPr>
+              </m:ctrlPr>
+            </m:funcPr>
+            <m:fName>
+              <m:r>
+                <m:rPr>
+                  <m:sty m:val="p"/>
+                </m:rPr>
+                <w:rPr>
+                  <w:rFonts w:ascii="Cambria Math" w:eastAsia="標楷體" w:hAnsi="Cambria Math" w:cs="Times New Roman"/>
+                  <w:szCs w:val="24"/>
+                </w:rPr>
+                <m:t>log</m:t>
+              </m:r>
+            </m:fName>
+            <m:e>
+              <m:d>
+                <m:dPr>
+                  <m:ctrlPr>
+                    <w:rPr>
+                      <w:rFonts w:ascii="Cambria Math" w:eastAsia="標楷體" w:hAnsi="Cambria Math" w:cs="Times New Roman"/>
+                      <w:i/>
+                      <w:szCs w:val="24"/>
+                    </w:rPr>
+                  </m:ctrlPr>
+                </m:dPr>
+                <m:e>
+                  <m:f>
+                    <m:fPr>
+                      <m:ctrlPr>
+                        <w:rPr>
+                          <w:rFonts w:ascii="Cambria Math" w:eastAsia="標楷體" w:hAnsi="Cambria Math" w:cs="Times New Roman"/>
+                          <w:i/>
+                          <w:szCs w:val="24"/>
+                        </w:rPr>
+                      </m:ctrlPr>
+                    </m:fPr>
+                    <m:num>
+                      <m:r>
+                        <w:rPr>
+                          <w:rFonts w:ascii="Cambria Math" w:eastAsia="標楷體" w:hAnsi="Cambria Math" w:cs="Times New Roman"/>
+                          <w:szCs w:val="24"/>
+                        </w:rPr>
+                        <m:t>p</m:t>
+                      </m:r>
+                      <m:d>
+                        <m:dPr>
+                          <m:ctrlPr>
+                            <w:rPr>
+                              <w:rFonts w:ascii="Cambria Math" w:eastAsia="標楷體" w:hAnsi="Cambria Math" w:cs="Times New Roman"/>
+                              <w:i/>
+                              <w:szCs w:val="24"/>
+                            </w:rPr>
+                          </m:ctrlPr>
+                        </m:dPr>
+                        <m:e>
+                          <m:r>
+                            <w:rPr>
+                              <w:rFonts w:ascii="Cambria Math" w:eastAsia="標楷體" w:hAnsi="Cambria Math" w:cs="Times New Roman"/>
+                              <w:szCs w:val="24"/>
+                            </w:rPr>
+                            <m:t>z</m:t>
+                          </m:r>
+                        </m:e>
+                        <m:e>
+                          <m:r>
+                            <w:rPr>
+                              <w:rFonts w:ascii="Cambria Math" w:eastAsia="標楷體" w:hAnsi="Cambria Math" w:cs="Times New Roman"/>
+                              <w:szCs w:val="24"/>
+                            </w:rPr>
+                            <m:t>c;θ</m:t>
+                          </m:r>
+                        </m:e>
+                      </m:d>
+                    </m:num>
+                    <m:den>
+                      <m:r>
+                        <w:rPr>
+                          <w:rFonts w:ascii="Cambria Math" w:eastAsia="標楷體" w:hAnsi="Cambria Math" w:cs="Times New Roman"/>
+                          <w:szCs w:val="24"/>
+                        </w:rPr>
+                        <m:t>q</m:t>
+                      </m:r>
+                      <m:d>
+                        <m:dPr>
+                          <m:ctrlPr>
+                            <w:rPr>
+                              <w:rFonts w:ascii="Cambria Math" w:eastAsia="標楷體" w:hAnsi="Cambria Math" w:cs="Times New Roman"/>
+                              <w:i/>
+                              <w:szCs w:val="24"/>
+                            </w:rPr>
+                          </m:ctrlPr>
+                        </m:dPr>
+                        <m:e>
+                          <m:r>
+                            <w:rPr>
+                              <w:rFonts w:ascii="Cambria Math" w:eastAsia="標楷體" w:hAnsi="Cambria Math" w:cs="Times New Roman"/>
+                              <w:szCs w:val="24"/>
+                            </w:rPr>
+                            <m:t>z</m:t>
+                          </m:r>
+                        </m:e>
+                      </m:d>
+                    </m:den>
+                  </m:f>
+                </m:e>
+              </m:d>
+            </m:e>
+          </m:func>
+          <m:r>
+            <w:rPr>
+              <w:rFonts w:ascii="Cambria Math" w:eastAsia="標楷體" w:hAnsi="Cambria Math" w:cs="Times New Roman"/>
+              <w:szCs w:val="24"/>
+            </w:rPr>
+            <m:t>dz=</m:t>
+          </m:r>
+          <m:sSub>
+            <m:sSubPr>
+              <m:ctrlPr>
+                <w:rPr>
+                  <w:rFonts w:ascii="Cambria Math" w:eastAsia="標楷體" w:hAnsi="Cambria Math" w:cs="Times New Roman"/>
+                  <w:i/>
+                  <w:szCs w:val="24"/>
+                </w:rPr>
+              </m:ctrlPr>
+            </m:sSubPr>
+            <m:e>
+              <m:r>
+                <w:rPr>
+                  <w:rFonts w:ascii="Cambria Math" w:eastAsia="標楷體" w:hAnsi="Cambria Math" w:cs="Times New Roman"/>
+                  <w:szCs w:val="24"/>
+                </w:rPr>
+                <m:t>E</m:t>
+              </m:r>
+            </m:e>
+            <m:sub>
+              <m:r>
+                <w:rPr>
+                  <w:rFonts w:ascii="Cambria Math" w:eastAsia="標楷體" w:hAnsi="Cambria Math" w:cs="Times New Roman"/>
+                  <w:szCs w:val="24"/>
+                </w:rPr>
+                <m:t>z~q</m:t>
+              </m:r>
+              <m:d>
+                <m:dPr>
+                  <m:ctrlPr>
+                    <w:rPr>
+                      <w:rFonts w:ascii="Cambria Math" w:eastAsia="標楷體" w:hAnsi="Cambria Math" w:cs="Times New Roman"/>
+                      <w:i/>
+                      <w:szCs w:val="24"/>
+                    </w:rPr>
+                  </m:ctrlPr>
+                </m:dPr>
+                <m:e>
+                  <m:r>
+                    <w:rPr>
+                      <w:rFonts w:ascii="Cambria Math" w:eastAsia="標楷體" w:hAnsi="Cambria Math" w:cs="Times New Roman"/>
+                      <w:szCs w:val="24"/>
+                    </w:rPr>
+                    <m:t>z</m:t>
+                  </m:r>
+                </m:e>
+              </m:d>
+            </m:sub>
+          </m:sSub>
+          <m:func>
+            <m:funcPr>
+              <m:ctrlPr>
+                <w:rPr>
+                  <w:rFonts w:ascii="Cambria Math" w:eastAsia="標楷體" w:hAnsi="Cambria Math" w:cs="Times New Roman"/>
+                  <w:i/>
+                  <w:szCs w:val="24"/>
+                </w:rPr>
+              </m:ctrlPr>
+            </m:funcPr>
+            <m:fName>
+              <m:r>
+                <m:rPr>
+                  <m:sty m:val="p"/>
+                </m:rPr>
+                <w:rPr>
+                  <w:rFonts w:ascii="Cambria Math" w:eastAsia="標楷體" w:hAnsi="Cambria Math" w:cs="Times New Roman"/>
+                  <w:szCs w:val="24"/>
+                </w:rPr>
+                <m:t>log</m:t>
+              </m:r>
+            </m:fName>
+            <m:e>
+              <m:r>
+                <w:rPr>
+                  <w:rFonts w:ascii="Cambria Math" w:eastAsia="標楷體" w:hAnsi="Cambria Math" w:cs="Times New Roman"/>
+                  <w:szCs w:val="24"/>
+                </w:rPr>
+                <m:t>p</m:t>
+              </m:r>
+              <m:d>
+                <m:dPr>
+                  <m:ctrlPr>
+                    <w:rPr>
+                      <w:rFonts w:ascii="Cambria Math" w:eastAsia="標楷體" w:hAnsi="Cambria Math" w:cs="Times New Roman"/>
+                      <w:i/>
+                      <w:szCs w:val="24"/>
+                    </w:rPr>
+                  </m:ctrlPr>
+                </m:dPr>
+                <m:e>
+                  <m:r>
+                    <w:rPr>
+                      <w:rFonts w:ascii="Cambria Math" w:eastAsia="標楷體" w:hAnsi="Cambria Math" w:cs="Times New Roman"/>
+                      <w:szCs w:val="24"/>
+                    </w:rPr>
+                    <m:t>x</m:t>
+                  </m:r>
+                </m:e>
+                <m:e>
+                  <m:r>
+                    <w:rPr>
+                      <w:rFonts w:ascii="Cambria Math" w:eastAsia="標楷體" w:hAnsi="Cambria Math" w:cs="Times New Roman"/>
+                      <w:szCs w:val="24"/>
+                    </w:rPr>
+                    <m:t>z,c;θ</m:t>
+                  </m:r>
+                </m:e>
+              </m:d>
+            </m:e>
+          </m:func>
+          <m:r>
+            <w:rPr>
+              <w:rFonts w:ascii="Cambria Math" w:eastAsia="標楷體" w:hAnsi="Cambria Math" w:cs="Times New Roman"/>
+              <w:szCs w:val="24"/>
+            </w:rPr>
+            <m:t>-KL(q(z)||p</m:t>
+          </m:r>
+          <m:d>
+            <m:dPr>
+              <m:ctrlPr>
+                <w:rPr>
+                  <w:rFonts w:ascii="Cambria Math" w:eastAsia="標楷體" w:hAnsi="Cambria Math" w:cs="Times New Roman"/>
+                  <w:i/>
+                  <w:szCs w:val="24"/>
+                </w:rPr>
+              </m:ctrlPr>
+            </m:dPr>
+            <m:e>
+              <m:r>
+                <w:rPr>
+                  <w:rFonts w:ascii="Cambria Math" w:eastAsia="標楷體" w:hAnsi="Cambria Math" w:cs="Times New Roman"/>
+                  <w:szCs w:val="24"/>
+                </w:rPr>
+                <m:t>z</m:t>
+              </m:r>
+            </m:e>
+            <m:e>
+              <m:r>
+                <w:rPr>
+                  <w:rFonts w:ascii="Cambria Math" w:eastAsia="標楷體" w:hAnsi="Cambria Math" w:cs="Times New Roman"/>
+                  <w:szCs w:val="24"/>
+                </w:rPr>
+                <m:t>c</m:t>
+              </m:r>
+            </m:e>
+          </m:d>
+          <m:r>
+            <w:rPr>
+              <w:rFonts w:ascii="Cambria Math" w:eastAsia="標楷體" w:hAnsi="Cambria Math" w:cs="Times New Roman"/>
+              <w:szCs w:val="24"/>
+            </w:rPr>
+            <m:t>)</m:t>
+          </m:r>
+        </m:oMath>
+      </m:oMathPara>
+    </w:p>
+    <w:p>
+      <w:pPr>
+        <w:jc w:val="both"/>
+        <w:rPr>
+          <w:rFonts w:ascii="Times New Roman" w:eastAsia="標楷體" w:hAnsi="Times New Roman" w:cs="Times New Roman"/>
+          <w:szCs w:val="24"/>
+        </w:rPr>
+      </w:pPr>
     </w:p>
     <w:p>
       <w:pPr>
@@ -693,17 +3251,10 @@
       </w:pPr>
       <w:r>
         <w:rPr>
-          <w:rFonts w:ascii="Times New Roman" w:eastAsia="標楷體" w:hAnsi="Times New Roman" w:cs="Times New Roman" w:hint="eastAsia"/>
-          <w:szCs w:val="24"/>
-        </w:rPr>
-        <w:t>VGG64.</w:t>
-      </w:r>
-      <w:r>
-        <w:rPr>
-          <w:rFonts w:ascii="Times New Roman" w:eastAsia="標楷體" w:hAnsi="Times New Roman" w:cs="Times New Roman"/>
-          <w:szCs w:val="24"/>
-        </w:rPr>
-        <w:t>py</w:t>
+          <w:rFonts w:ascii="Times New Roman" w:eastAsia="標楷體" w:hAnsi="Times New Roman" w:cs="Times New Roman"/>
+          <w:szCs w:val="24"/>
+        </w:rPr>
+        <w:t>Train_fixed_prior.py</w:t>
       </w:r>
     </w:p>
     <w:p>
@@ -712,52 +3263,66 @@
         <w:ind w:leftChars="0"/>
         <w:jc w:val="both"/>
         <w:rPr>
-          <w:rFonts w:ascii="Times New Roman" w:eastAsia="標楷體" w:hAnsi="Times New Roman" w:cs="Times New Roman" w:hint="eastAsia"/>
-          <w:szCs w:val="24"/>
-        </w:rPr>
-      </w:pPr>
-      <w:bookmarkStart w:id="0" w:name="_GoBack"/>
-      <w:bookmarkEnd w:id="0"/>
+          <w:rFonts w:ascii="Times New Roman" w:eastAsia="標楷體" w:hAnsi="Times New Roman" w:cs="Times New Roman"/>
+          <w:szCs w:val="24"/>
+        </w:rPr>
+      </w:pPr>
+      <w:r>
+        <w:rPr>
+          <w:rFonts w:ascii="Times New Roman" w:eastAsia="標楷體" w:hAnsi="Times New Roman" w:cs="Times New Roman"/>
+          <w:szCs w:val="24"/>
+        </w:rPr>
+        <w:t>在這邊我們會利用前兩個</w:t>
+      </w:r>
+      <w:r>
+        <w:rPr>
+          <w:rFonts w:ascii="Times New Roman" w:eastAsia="標楷體" w:hAnsi="Times New Roman" w:cs="Times New Roman"/>
+          <w:szCs w:val="24"/>
+        </w:rPr>
+        <w:t>Frame</w:t>
+      </w:r>
+      <w:r>
+        <w:rPr>
+          <w:rFonts w:ascii="Times New Roman" w:eastAsia="標楷體" w:hAnsi="Times New Roman" w:cs="Times New Roman"/>
+          <w:szCs w:val="24"/>
+        </w:rPr>
+        <w:t>作為條件，預測接下來</w:t>
+      </w:r>
+      <w:r>
+        <w:rPr>
+          <w:rFonts w:ascii="Times New Roman" w:eastAsia="標楷體" w:hAnsi="Times New Roman" w:cs="Times New Roman"/>
+          <w:szCs w:val="24"/>
+        </w:rPr>
+        <w:t>10</w:t>
+      </w:r>
+      <w:r>
+        <w:rPr>
+          <w:rFonts w:ascii="Times New Roman" w:eastAsia="標楷體" w:hAnsi="Times New Roman" w:cs="Times New Roman"/>
+          <w:szCs w:val="24"/>
+        </w:rPr>
+        <w:t>個</w:t>
+      </w:r>
+      <w:r>
+        <w:rPr>
+          <w:rFonts w:ascii="Times New Roman" w:eastAsia="標楷體" w:hAnsi="Times New Roman" w:cs="Times New Roman"/>
+          <w:szCs w:val="24"/>
+        </w:rPr>
+        <w:t>frame</w:t>
+      </w:r>
+      <w:r>
+        <w:rPr>
+          <w:rFonts w:ascii="Times New Roman" w:eastAsia="標楷體" w:hAnsi="Times New Roman" w:cs="Times New Roman"/>
+          <w:szCs w:val="24"/>
+        </w:rPr>
+        <w:t>。</w:t>
+      </w:r>
     </w:p>
     <w:p>
       <w:pPr>
-        <w:pStyle w:val="a3"/>
-        <w:numPr>
-          <w:ilvl w:val="0"/>
-          <w:numId w:val="3"/>
-        </w:numPr>
-        <w:ind w:leftChars="0"/>
-        <w:jc w:val="both"/>
-        <w:rPr>
-          <w:rFonts w:ascii="Times New Roman" w:eastAsia="標楷體" w:hAnsi="Times New Roman" w:cs="Times New Roman"/>
-          <w:szCs w:val="24"/>
-        </w:rPr>
-      </w:pPr>
-      <w:r>
-        <w:rPr>
-          <w:rFonts w:ascii="Times New Roman" w:eastAsia="標楷體" w:hAnsi="Times New Roman" w:cs="Times New Roman"/>
-          <w:szCs w:val="24"/>
-        </w:rPr>
-        <w:t>Train_fixed_prior.py</w:t>
-      </w:r>
-    </w:p>
-    <w:p>
-      <w:pPr>
-        <w:pStyle w:val="a3"/>
-        <w:ind w:leftChars="0"/>
-        <w:jc w:val="both"/>
-        <w:rPr>
-          <w:rFonts w:ascii="Times New Roman" w:eastAsia="標楷體" w:hAnsi="Times New Roman" w:cs="Times New Roman"/>
-          <w:szCs w:val="24"/>
-        </w:rPr>
-      </w:pPr>
-    </w:p>
-    <w:p>
-      <w:pPr>
-        <w:jc w:val="both"/>
-        <w:rPr>
-          <w:rFonts w:ascii="Times New Roman" w:eastAsia="標楷體" w:hAnsi="Times New Roman" w:cs="Times New Roman"/>
-          <w:szCs w:val="24"/>
+        <w:keepNext/>
+        <w:jc w:val="center"/>
+        <w:rPr>
+          <w:rFonts w:ascii="Times New Roman" w:eastAsia="標楷體" w:hAnsi="Times New Roman" w:cs="Times New Roman"/>
         </w:rPr>
       </w:pPr>
       <w:r>
@@ -765,7 +3330,6 @@
           <w:rFonts w:ascii="Times New Roman" w:eastAsia="標楷體" w:hAnsi="Times New Roman" w:cs="Times New Roman"/>
           <w:noProof/>
         </w:rPr>
-        <w:lastRenderedPageBreak/>
         <w:drawing>
           <wp:inline distT="0" distB="0" distL="0" distR="0" wp14:anchorId="48A1AE6A" wp14:editId="48B956E6">
             <wp:extent cx="5274310" cy="2465705"/>
@@ -805,9 +3369,150 @@
     </w:p>
     <w:p>
       <w:pPr>
+        <w:keepNext/>
         <w:jc w:val="both"/>
         <w:rPr>
           <w:rFonts w:ascii="Times New Roman" w:eastAsia="標楷體" w:hAnsi="Times New Roman" w:cs="Times New Roman"/>
+        </w:rPr>
+      </w:pPr>
+    </w:p>
+    <w:p>
+      <w:pPr>
+        <w:pStyle w:val="a3"/>
+        <w:numPr>
+          <w:ilvl w:val="0"/>
+          <w:numId w:val="3"/>
+        </w:numPr>
+        <w:ind w:leftChars="0"/>
+        <w:jc w:val="both"/>
+        <w:rPr>
+          <w:rFonts w:ascii="Times New Roman" w:eastAsia="標楷體" w:hAnsi="Times New Roman" w:cs="Times New Roman"/>
+          <w:szCs w:val="24"/>
+        </w:rPr>
+      </w:pPr>
+      <w:r>
+        <w:rPr>
+          <w:rFonts w:ascii="Times New Roman" w:eastAsia="標楷體" w:hAnsi="Times New Roman" w:cs="Times New Roman"/>
+          <w:szCs w:val="24"/>
+        </w:rPr>
+        <w:t>KL_annealing:</w:t>
+      </w:r>
+    </w:p>
+    <w:p>
+      <w:pPr>
+        <w:pStyle w:val="a3"/>
+        <w:ind w:leftChars="0" w:firstLine="480"/>
+        <w:jc w:val="both"/>
+        <w:rPr>
+          <w:rFonts w:ascii="Times New Roman" w:eastAsia="標楷體" w:hAnsi="Times New Roman" w:cs="Times New Roman"/>
+          <w:szCs w:val="24"/>
+        </w:rPr>
+      </w:pPr>
+      <w:r>
+        <w:rPr>
+          <w:rFonts w:ascii="Times New Roman" w:eastAsia="標楷體" w:hAnsi="Times New Roman" w:cs="Times New Roman"/>
+          <w:szCs w:val="24"/>
+        </w:rPr>
+        <w:t>KL_annealing</w:t>
+      </w:r>
+      <w:r>
+        <w:rPr>
+          <w:rFonts w:ascii="Times New Roman" w:eastAsia="標楷體" w:hAnsi="Times New Roman" w:cs="Times New Roman"/>
+          <w:szCs w:val="24"/>
+        </w:rPr>
+        <w:t>是為了動態調整</w:t>
+      </w:r>
+      <w:r>
+        <w:rPr>
+          <w:rFonts w:ascii="Times New Roman" w:eastAsia="標楷體" w:hAnsi="Times New Roman" w:cs="Times New Roman"/>
+          <w:szCs w:val="24"/>
+        </w:rPr>
+        <w:t>KL Divergence</w:t>
+      </w:r>
+      <w:r>
+        <w:rPr>
+          <w:rFonts w:ascii="Times New Roman" w:eastAsia="標楷體" w:hAnsi="Times New Roman" w:cs="Times New Roman"/>
+          <w:szCs w:val="24"/>
+        </w:rPr>
+        <w:t>的權重以避免模型在學習時只專注於降低</w:t>
+      </w:r>
+      <w:r>
+        <w:rPr>
+          <w:rFonts w:ascii="Times New Roman" w:eastAsia="標楷體" w:hAnsi="Times New Roman" w:cs="Times New Roman"/>
+          <w:szCs w:val="24"/>
+        </w:rPr>
+        <w:t>KL Divergence</w:t>
+      </w:r>
+      <w:r>
+        <w:rPr>
+          <w:rFonts w:ascii="Times New Roman" w:eastAsia="標楷體" w:hAnsi="Times New Roman" w:cs="Times New Roman"/>
+          <w:szCs w:val="24"/>
+        </w:rPr>
+        <w:t>。</w:t>
+      </w:r>
+    </w:p>
+    <w:p>
+      <w:pPr>
+        <w:pStyle w:val="a3"/>
+        <w:ind w:leftChars="0" w:firstLine="480"/>
+        <w:jc w:val="both"/>
+        <w:rPr>
+          <w:rFonts w:ascii="Times New Roman" w:eastAsia="標楷體" w:hAnsi="Times New Roman" w:cs="Times New Roman"/>
+          <w:szCs w:val="24"/>
+        </w:rPr>
+      </w:pPr>
+      <w:r>
+        <w:rPr>
+          <w:rFonts w:ascii="Times New Roman" w:eastAsia="標楷體" w:hAnsi="Times New Roman" w:cs="Times New Roman"/>
+          <w:szCs w:val="24"/>
+        </w:rPr>
+        <w:t>在本次實驗種我們要實作兩種不同的</w:t>
+      </w:r>
+      <w:r>
+        <w:rPr>
+          <w:rFonts w:ascii="Times New Roman" w:eastAsia="標楷體" w:hAnsi="Times New Roman" w:cs="Times New Roman"/>
+          <w:szCs w:val="24"/>
+        </w:rPr>
+        <w:t>KL_annealing</w:t>
+      </w:r>
+      <w:r>
+        <w:rPr>
+          <w:rFonts w:ascii="Times New Roman" w:eastAsia="標楷體" w:hAnsi="Times New Roman" w:cs="Times New Roman"/>
+          <w:szCs w:val="24"/>
+        </w:rPr>
+        <w:t>分別是</w:t>
+      </w:r>
+      <w:r>
+        <w:rPr>
+          <w:rFonts w:ascii="Times New Roman" w:eastAsia="標楷體" w:hAnsi="Times New Roman" w:cs="Times New Roman"/>
+          <w:szCs w:val="24"/>
+        </w:rPr>
+        <w:t>Monontic and cyclical</w:t>
+      </w:r>
+      <w:r>
+        <w:rPr>
+          <w:rFonts w:ascii="Times New Roman" w:eastAsia="標楷體" w:hAnsi="Times New Roman" w:cs="Times New Roman"/>
+          <w:szCs w:val="24"/>
+        </w:rPr>
+        <w:t>。</w:t>
+      </w:r>
+    </w:p>
+    <w:p>
+      <w:pPr>
+        <w:pStyle w:val="a3"/>
+        <w:ind w:leftChars="0" w:firstLine="480"/>
+        <w:jc w:val="both"/>
+        <w:rPr>
+          <w:rFonts w:ascii="Times New Roman" w:eastAsia="標楷體" w:hAnsi="Times New Roman" w:cs="Times New Roman"/>
+          <w:szCs w:val="24"/>
+        </w:rPr>
+      </w:pPr>
+    </w:p>
+    <w:p>
+      <w:pPr>
+        <w:jc w:val="center"/>
+        <w:rPr>
+          <w:rFonts w:ascii="Times New Roman" w:eastAsia="標楷體" w:hAnsi="Times New Roman" w:cs="Times New Roman"/>
           <w:szCs w:val="24"/>
         </w:rPr>
       </w:pPr>
@@ -816,11 +3521,12 @@
           <w:rFonts w:ascii="Times New Roman" w:eastAsia="標楷體" w:hAnsi="Times New Roman" w:cs="Times New Roman"/>
           <w:noProof/>
         </w:rPr>
+        <w:lastRenderedPageBreak/>
         <w:drawing>
-          <wp:inline distT="0" distB="0" distL="0" distR="0" wp14:anchorId="50258AE7" wp14:editId="39289F0B">
-            <wp:extent cx="5274310" cy="5226685"/>
-            <wp:effectExtent l="0" t="0" r="2540" b="0"/>
-            <wp:docPr id="3" name="圖片 3"/>
+          <wp:inline distT="0" distB="0" distL="0" distR="0" wp14:anchorId="0C78ABFE" wp14:editId="18BD0CFA">
+            <wp:extent cx="4118838" cy="5124341"/>
+            <wp:effectExtent l="0" t="0" r="0" b="635"/>
+            <wp:docPr id="4" name="圖片 4"/>
             <wp:cNvGraphicFramePr>
               <a:graphicFrameLocks xmlns:a="http://schemas.openxmlformats.org/drawingml/2006/main" noChangeAspect="1"/>
             </wp:cNvGraphicFramePr>
@@ -840,7 +3546,7 @@
                   <pic:spPr>
                     <a:xfrm>
                       <a:off x="0" y="0"/>
-                      <a:ext cx="5274310" cy="5226685"/>
+                      <a:ext cx="4125939" cy="5133175"/>
                     </a:xfrm>
                     <a:prstGeom prst="rect">
                       <a:avLst/>
@@ -855,6 +3561,12 @@
     </w:p>
     <w:p>
       <w:pPr>
+        <w:pStyle w:val="a3"/>
+        <w:numPr>
+          <w:ilvl w:val="0"/>
+          <w:numId w:val="3"/>
+        </w:numPr>
+        <w:ind w:leftChars="0"/>
         <w:jc w:val="both"/>
         <w:rPr>
           <w:rFonts w:ascii="Times New Roman" w:eastAsia="標楷體" w:hAnsi="Times New Roman" w:cs="Times New Roman"/>
@@ -864,13 +3576,112 @@
       <w:r>
         <w:rPr>
           <w:rFonts w:ascii="Times New Roman" w:eastAsia="標楷體" w:hAnsi="Times New Roman" w:cs="Times New Roman"/>
+          <w:szCs w:val="24"/>
+        </w:rPr>
+        <w:t>Reparameterize Trick in LSTM</w:t>
+      </w:r>
+      <w:r>
+        <w:rPr>
+          <w:rFonts w:ascii="Times New Roman" w:eastAsia="標楷體" w:hAnsi="Times New Roman" w:cs="Times New Roman"/>
+          <w:szCs w:val="24"/>
+        </w:rPr>
+        <w:t>:</w:t>
+      </w:r>
+    </w:p>
+    <w:p>
+      <w:pPr>
+        <w:pStyle w:val="a3"/>
+        <w:ind w:leftChars="0"/>
+        <w:jc w:val="both"/>
+        <w:rPr>
+          <w:rFonts w:ascii="Times New Roman" w:eastAsia="標楷體" w:hAnsi="Times New Roman" w:cs="Times New Roman"/>
+          <w:szCs w:val="24"/>
+        </w:rPr>
+      </w:pPr>
+      <w:r>
+        <w:rPr>
+          <w:rFonts w:ascii="Times New Roman" w:eastAsia="標楷體" w:hAnsi="Times New Roman" w:cs="Times New Roman"/>
+          <w:szCs w:val="24"/>
+        </w:rPr>
+        <w:t>為了訓練</w:t>
+      </w:r>
+      <w:r>
+        <w:rPr>
+          <w:rFonts w:ascii="Times New Roman" w:eastAsia="標楷體" w:hAnsi="Times New Roman" w:cs="Times New Roman"/>
+          <w:szCs w:val="24"/>
+        </w:rPr>
+        <w:t>end-to-end</w:t>
+      </w:r>
+      <w:r>
+        <w:rPr>
+          <w:rFonts w:ascii="Times New Roman" w:eastAsia="標楷體" w:hAnsi="Times New Roman" w:cs="Times New Roman"/>
+          <w:szCs w:val="24"/>
+        </w:rPr>
+        <w:t>的</w:t>
+      </w:r>
+      <w:r>
+        <w:rPr>
+          <w:rFonts w:ascii="Times New Roman" w:eastAsia="標楷體" w:hAnsi="Times New Roman" w:cs="Times New Roman"/>
+          <w:szCs w:val="24"/>
+        </w:rPr>
+        <w:t>model</w:t>
+      </w:r>
+      <w:r>
+        <w:rPr>
+          <w:rFonts w:ascii="Times New Roman" w:eastAsia="標楷體" w:hAnsi="Times New Roman" w:cs="Times New Roman"/>
+          <w:szCs w:val="24"/>
+        </w:rPr>
+        <w:t>，我們使用</w:t>
+      </w:r>
+      <w:r>
+        <w:rPr>
+          <w:rFonts w:ascii="Times New Roman" w:eastAsia="標楷體" w:hAnsi="Times New Roman" w:cs="Times New Roman"/>
+          <w:szCs w:val="24"/>
+        </w:rPr>
+        <w:t>Reparameterize Trick</w:t>
+      </w:r>
+      <w:r>
+        <w:rPr>
+          <w:rFonts w:ascii="Times New Roman" w:eastAsia="標楷體" w:hAnsi="Times New Roman" w:cs="Times New Roman"/>
+          <w:szCs w:val="24"/>
+        </w:rPr>
+        <w:t>。在此實驗中，我們使用</w:t>
+      </w:r>
+      <w:r>
+        <w:rPr>
+          <w:rFonts w:ascii="Times New Roman" w:eastAsia="標楷體" w:hAnsi="Times New Roman" w:cs="Times New Roman"/>
+          <w:szCs w:val="24"/>
+        </w:rPr>
+        <w:t>log variance</w:t>
+      </w:r>
+      <w:r>
+        <w:rPr>
+          <w:rFonts w:ascii="Times New Roman" w:eastAsia="標楷體" w:hAnsi="Times New Roman" w:cs="Times New Roman"/>
+          <w:szCs w:val="24"/>
+        </w:rPr>
+        <w:t>作為模型的輸出。</w:t>
+      </w:r>
+    </w:p>
+    <w:p>
+      <w:pPr>
+        <w:pStyle w:val="a3"/>
+        <w:ind w:leftChars="0"/>
+        <w:jc w:val="center"/>
+        <w:rPr>
+          <w:rFonts w:ascii="Times New Roman" w:eastAsia="標楷體" w:hAnsi="Times New Roman" w:cs="Times New Roman"/>
+          <w:szCs w:val="24"/>
+        </w:rPr>
+      </w:pPr>
+      <w:r>
+        <w:rPr>
+          <w:rFonts w:ascii="Times New Roman" w:eastAsia="標楷體" w:hAnsi="Times New Roman" w:cs="Times New Roman"/>
           <w:noProof/>
         </w:rPr>
         <w:drawing>
-          <wp:inline distT="0" distB="0" distL="0" distR="0" wp14:anchorId="0B6A2390" wp14:editId="7EC4A0BB">
-            <wp:extent cx="5274310" cy="838200"/>
-            <wp:effectExtent l="0" t="0" r="2540" b="0"/>
-            <wp:docPr id="6" name="圖片 6"/>
+          <wp:inline distT="0" distB="0" distL="0" distR="0" wp14:anchorId="7FA60AE7" wp14:editId="1FFD3B7A">
+            <wp:extent cx="3133725" cy="876300"/>
+            <wp:effectExtent l="0" t="0" r="9525" b="0"/>
+            <wp:docPr id="2" name="圖片 2"/>
             <wp:cNvGraphicFramePr>
               <a:graphicFrameLocks xmlns:a="http://schemas.openxmlformats.org/drawingml/2006/main" noChangeAspect="1"/>
             </wp:cNvGraphicFramePr>
@@ -890,7 +3701,7 @@
                   <pic:spPr>
                     <a:xfrm>
                       <a:off x="0" y="0"/>
-                      <a:ext cx="5274310" cy="838200"/>
+                      <a:ext cx="3133725" cy="876300"/>
                     </a:xfrm>
                     <a:prstGeom prst="rect">
                       <a:avLst/>
@@ -922,8 +3733,7 @@
           <w:rFonts w:ascii="Times New Roman" w:eastAsia="標楷體" w:hAnsi="Times New Roman" w:cs="Times New Roman"/>
           <w:szCs w:val="24"/>
         </w:rPr>
-        <w:lastRenderedPageBreak/>
-        <w:t>Lstm:</w:t>
+        <w:t>Describe Teacher forcing ratio</w:t>
       </w:r>
     </w:p>
     <w:p>
@@ -939,13 +3749,66 @@
       <w:r>
         <w:rPr>
           <w:rFonts w:ascii="Times New Roman" w:eastAsia="標楷體" w:hAnsi="Times New Roman" w:cs="Times New Roman"/>
+          <w:szCs w:val="24"/>
+        </w:rPr>
+        <w:t>Teacher forcing ratio</w:t>
+      </w:r>
+      <w:r>
+        <w:rPr>
+          <w:rFonts w:ascii="Times New Roman" w:eastAsia="標楷體" w:hAnsi="Times New Roman" w:cs="Times New Roman"/>
+          <w:szCs w:val="24"/>
+        </w:rPr>
+        <w:t>衰減的程式如下：我使用線性方式進行衰減，因此當到達最後一個訓練</w:t>
+      </w:r>
+      <w:r>
+        <w:rPr>
+          <w:rFonts w:ascii="Times New Roman" w:eastAsia="標楷體" w:hAnsi="Times New Roman" w:cs="Times New Roman"/>
+          <w:szCs w:val="24"/>
+        </w:rPr>
+        <w:t xml:space="preserve"> epoch </w:t>
+      </w:r>
+      <w:r>
+        <w:rPr>
+          <w:rFonts w:ascii="Times New Roman" w:eastAsia="標楷體" w:hAnsi="Times New Roman" w:cs="Times New Roman"/>
+          <w:szCs w:val="24"/>
+        </w:rPr>
+        <w:t>時，</w:t>
+      </w:r>
+      <w:r>
+        <w:rPr>
+          <w:rFonts w:ascii="Times New Roman" w:eastAsia="標楷體" w:hAnsi="Times New Roman" w:cs="Times New Roman"/>
+          <w:szCs w:val="24"/>
+        </w:rPr>
+        <w:t>Teacher forcing ratio</w:t>
+      </w:r>
+      <w:r>
+        <w:rPr>
+          <w:rFonts w:ascii="Times New Roman" w:eastAsia="標楷體" w:hAnsi="Times New Roman" w:cs="Times New Roman"/>
+          <w:szCs w:val="24"/>
+        </w:rPr>
+        <w:t>會衰減至其下限。</w:t>
+      </w:r>
+    </w:p>
+    <w:p>
+      <w:pPr>
+        <w:pStyle w:val="a3"/>
+        <w:ind w:leftChars="0"/>
+        <w:jc w:val="center"/>
+        <w:rPr>
+          <w:rFonts w:ascii="Times New Roman" w:eastAsia="標楷體" w:hAnsi="Times New Roman" w:cs="Times New Roman"/>
+          <w:szCs w:val="24"/>
+        </w:rPr>
+      </w:pPr>
+      <w:r>
+        <w:rPr>
+          <w:rFonts w:ascii="Times New Roman" w:eastAsia="標楷體" w:hAnsi="Times New Roman" w:cs="Times New Roman"/>
           <w:noProof/>
         </w:rPr>
         <w:drawing>
-          <wp:inline distT="0" distB="0" distL="0" distR="0" wp14:anchorId="7FA60AE7" wp14:editId="1FFD3B7A">
-            <wp:extent cx="3133725" cy="876300"/>
-            <wp:effectExtent l="0" t="0" r="9525" b="0"/>
-            <wp:docPr id="2" name="圖片 2"/>
+          <wp:inline distT="0" distB="0" distL="0" distR="0" wp14:anchorId="093B2C0B" wp14:editId="3E156582">
+            <wp:extent cx="5274310" cy="838200"/>
+            <wp:effectExtent l="0" t="0" r="2540" b="0"/>
+            <wp:docPr id="6" name="圖片 6"/>
             <wp:cNvGraphicFramePr>
               <a:graphicFrameLocks xmlns:a="http://schemas.openxmlformats.org/drawingml/2006/main" noChangeAspect="1"/>
             </wp:cNvGraphicFramePr>
@@ -965,7 +3828,7 @@
                   <pic:spPr>
                     <a:xfrm>
                       <a:off x="0" y="0"/>
-                      <a:ext cx="3133725" cy="876300"/>
+                      <a:ext cx="5274310" cy="838200"/>
                     </a:xfrm>
                     <a:prstGeom prst="rect">
                       <a:avLst/>
@@ -976,6 +3839,1598 @@
             </a:graphic>
           </wp:inline>
         </w:drawing>
+      </w:r>
+    </w:p>
+    <w:p>
+      <w:pPr>
+        <w:pStyle w:val="a3"/>
+        <w:ind w:firstLine="480"/>
+        <w:jc w:val="both"/>
+        <w:rPr>
+          <w:rFonts w:ascii="Times New Roman" w:eastAsia="標楷體" w:hAnsi="Times New Roman" w:cs="Times New Roman"/>
+          <w:szCs w:val="24"/>
+        </w:rPr>
+      </w:pPr>
+      <w:r>
+        <w:rPr>
+          <w:rFonts w:ascii="Times New Roman" w:eastAsia="標楷體" w:hAnsi="Times New Roman" w:cs="Times New Roman"/>
+          <w:szCs w:val="24"/>
+        </w:rPr>
+        <w:t>在訓練模型時，使用</w:t>
+      </w:r>
+      <w:r>
+        <w:rPr>
+          <w:rFonts w:ascii="Times New Roman" w:eastAsia="標楷體" w:hAnsi="Times New Roman" w:cs="Times New Roman"/>
+          <w:szCs w:val="24"/>
+        </w:rPr>
+        <w:t>teacher forcing</w:t>
+      </w:r>
+      <w:r>
+        <w:rPr>
+          <w:rFonts w:ascii="Times New Roman" w:eastAsia="標楷體" w:hAnsi="Times New Roman" w:cs="Times New Roman"/>
+          <w:szCs w:val="24"/>
+        </w:rPr>
+        <w:t>會將真實的</w:t>
+      </w:r>
+      <w:r>
+        <w:rPr>
+          <w:rFonts w:ascii="Times New Roman" w:eastAsia="標楷體" w:hAnsi="Times New Roman" w:cs="Times New Roman" w:hint="eastAsia"/>
+          <w:szCs w:val="24"/>
+        </w:rPr>
+        <w:t>f</w:t>
+      </w:r>
+      <w:r>
+        <w:rPr>
+          <w:rFonts w:ascii="Times New Roman" w:eastAsia="標楷體" w:hAnsi="Times New Roman" w:cs="Times New Roman"/>
+          <w:szCs w:val="24"/>
+        </w:rPr>
+        <w:t>rame</w:t>
+      </w:r>
+      <w:r>
+        <w:rPr>
+          <w:rFonts w:ascii="Times New Roman" w:eastAsia="標楷體" w:hAnsi="Times New Roman" w:cs="Times New Roman"/>
+          <w:szCs w:val="24"/>
+        </w:rPr>
+        <w:t>輸入到</w:t>
+      </w:r>
+      <w:r>
+        <w:rPr>
+          <w:rFonts w:ascii="Times New Roman" w:eastAsia="標楷體" w:hAnsi="Times New Roman" w:cs="Times New Roman"/>
+          <w:szCs w:val="24"/>
+        </w:rPr>
+        <w:t>encoder</w:t>
+      </w:r>
+      <w:r>
+        <w:rPr>
+          <w:rFonts w:ascii="Times New Roman" w:eastAsia="標楷體" w:hAnsi="Times New Roman" w:cs="Times New Roman"/>
+          <w:szCs w:val="24"/>
+        </w:rPr>
+        <w:lastRenderedPageBreak/>
+        <w:t>中，以獲取</w:t>
+      </w:r>
+      <w:r>
+        <w:rPr>
+          <w:rFonts w:ascii="Times New Roman" w:eastAsia="標楷體" w:hAnsi="Times New Roman" w:cs="Times New Roman"/>
+          <w:szCs w:val="24"/>
+        </w:rPr>
+        <w:t>latent code</w:t>
+      </w:r>
+      <w:r>
+        <w:rPr>
+          <w:rFonts w:ascii="Times New Roman" w:eastAsia="標楷體" w:hAnsi="Times New Roman" w:cs="Times New Roman"/>
+          <w:szCs w:val="24"/>
+        </w:rPr>
+        <w:t>，然後預測下一個時間步的</w:t>
+      </w:r>
+      <w:r>
+        <w:rPr>
+          <w:rFonts w:ascii="Times New Roman" w:eastAsia="標楷體" w:hAnsi="Times New Roman" w:cs="Times New Roman"/>
+          <w:szCs w:val="24"/>
+        </w:rPr>
+        <w:t>frame</w:t>
+      </w:r>
+      <w:r>
+        <w:rPr>
+          <w:rFonts w:ascii="Times New Roman" w:eastAsia="標楷體" w:hAnsi="Times New Roman" w:cs="Times New Roman"/>
+          <w:szCs w:val="24"/>
+        </w:rPr>
+        <w:t>。如果不使用</w:t>
+      </w:r>
+      <w:r>
+        <w:rPr>
+          <w:rFonts w:ascii="Times New Roman" w:eastAsia="標楷體" w:hAnsi="Times New Roman" w:cs="Times New Roman"/>
+          <w:szCs w:val="24"/>
+        </w:rPr>
+        <w:t>teacher forcing</w:t>
+      </w:r>
+      <w:r>
+        <w:rPr>
+          <w:rFonts w:ascii="Times New Roman" w:eastAsia="標楷體" w:hAnsi="Times New Roman" w:cs="Times New Roman"/>
+          <w:szCs w:val="24"/>
+        </w:rPr>
+        <w:t>，則會將預測的</w:t>
+      </w:r>
+      <w:r>
+        <w:rPr>
+          <w:rFonts w:ascii="Times New Roman" w:eastAsia="標楷體" w:hAnsi="Times New Roman" w:cs="Times New Roman"/>
+          <w:szCs w:val="24"/>
+        </w:rPr>
+        <w:t>frame</w:t>
+      </w:r>
+      <w:r>
+        <w:rPr>
+          <w:rFonts w:ascii="Times New Roman" w:eastAsia="標楷體" w:hAnsi="Times New Roman" w:cs="Times New Roman"/>
+          <w:szCs w:val="24"/>
+        </w:rPr>
+        <w:t>輸入到</w:t>
+      </w:r>
+      <w:r>
+        <w:rPr>
+          <w:rFonts w:ascii="Times New Roman" w:eastAsia="標楷體" w:hAnsi="Times New Roman" w:cs="Times New Roman"/>
+          <w:szCs w:val="24"/>
+        </w:rPr>
+        <w:t>encodder</w:t>
+      </w:r>
+      <w:r>
+        <w:rPr>
+          <w:rFonts w:ascii="Times New Roman" w:eastAsia="標楷體" w:hAnsi="Times New Roman" w:cs="Times New Roman"/>
+          <w:szCs w:val="24"/>
+        </w:rPr>
+        <w:t>中，然後預測下一個時間的</w:t>
+      </w:r>
+      <w:r>
+        <w:rPr>
+          <w:rFonts w:ascii="Times New Roman" w:eastAsia="標楷體" w:hAnsi="Times New Roman" w:cs="Times New Roman"/>
+          <w:szCs w:val="24"/>
+        </w:rPr>
+        <w:t>frame</w:t>
+      </w:r>
+      <w:r>
+        <w:rPr>
+          <w:rFonts w:ascii="Times New Roman" w:eastAsia="標楷體" w:hAnsi="Times New Roman" w:cs="Times New Roman"/>
+          <w:szCs w:val="24"/>
+        </w:rPr>
+        <w:t>，以此類推直到訓練結束。使用</w:t>
+      </w:r>
+      <w:r>
+        <w:rPr>
+          <w:rFonts w:ascii="Times New Roman" w:eastAsia="標楷體" w:hAnsi="Times New Roman" w:cs="Times New Roman"/>
+          <w:szCs w:val="24"/>
+        </w:rPr>
+        <w:t>teacher forcing</w:t>
+      </w:r>
+      <w:r>
+        <w:rPr>
+          <w:rFonts w:ascii="Times New Roman" w:eastAsia="標楷體" w:hAnsi="Times New Roman" w:cs="Times New Roman"/>
+          <w:szCs w:val="24"/>
+        </w:rPr>
+        <w:t>的好處在於讓模型學習正確的輸入以預測下一個</w:t>
+      </w:r>
+      <w:r>
+        <w:rPr>
+          <w:rFonts w:ascii="Times New Roman" w:eastAsia="標楷體" w:hAnsi="Times New Roman" w:cs="Times New Roman"/>
+          <w:szCs w:val="24"/>
+        </w:rPr>
+        <w:t>frame</w:t>
+      </w:r>
+      <w:r>
+        <w:rPr>
+          <w:rFonts w:ascii="Times New Roman" w:eastAsia="標楷體" w:hAnsi="Times New Roman" w:cs="Times New Roman"/>
+          <w:szCs w:val="24"/>
+        </w:rPr>
+        <w:t>。缺點</w:t>
+      </w:r>
+      <w:r>
+        <w:rPr>
+          <w:rFonts w:ascii="Times New Roman" w:eastAsia="標楷體" w:hAnsi="Times New Roman" w:cs="Times New Roman"/>
+          <w:szCs w:val="24"/>
+        </w:rPr>
+        <w:t>則</w:t>
+      </w:r>
+      <w:r>
+        <w:rPr>
+          <w:rFonts w:ascii="Times New Roman" w:eastAsia="標楷體" w:hAnsi="Times New Roman" w:cs="Times New Roman"/>
+          <w:szCs w:val="24"/>
+        </w:rPr>
+        <w:t>是我們的目標是使用預測的</w:t>
+      </w:r>
+      <w:r>
+        <w:rPr>
+          <w:rFonts w:ascii="Times New Roman" w:eastAsia="標楷體" w:hAnsi="Times New Roman" w:cs="Times New Roman"/>
+          <w:szCs w:val="24"/>
+        </w:rPr>
+        <w:t>frame</w:t>
+      </w:r>
+      <w:r>
+        <w:rPr>
+          <w:rFonts w:ascii="Times New Roman" w:eastAsia="標楷體" w:hAnsi="Times New Roman" w:cs="Times New Roman"/>
+          <w:szCs w:val="24"/>
+        </w:rPr>
+        <w:t>來預測下一個時間步的</w:t>
+      </w:r>
+      <w:r>
+        <w:rPr>
+          <w:rFonts w:ascii="Times New Roman" w:eastAsia="標楷體" w:hAnsi="Times New Roman" w:cs="Times New Roman"/>
+          <w:szCs w:val="24"/>
+        </w:rPr>
+        <w:t>frame</w:t>
+      </w:r>
+      <w:r>
+        <w:rPr>
+          <w:rFonts w:ascii="Times New Roman" w:eastAsia="標楷體" w:hAnsi="Times New Roman" w:cs="Times New Roman"/>
+          <w:szCs w:val="24"/>
+        </w:rPr>
+        <w:t>，而輸入數據可能會存在一些偏差。因此，下一個時間步預測的</w:t>
+      </w:r>
+      <w:r>
+        <w:rPr>
+          <w:rFonts w:ascii="Times New Roman" w:eastAsia="標楷體" w:hAnsi="Times New Roman" w:cs="Times New Roman"/>
+          <w:szCs w:val="24"/>
+        </w:rPr>
+        <w:t>frame</w:t>
+      </w:r>
+      <w:r>
+        <w:rPr>
+          <w:rFonts w:ascii="Times New Roman" w:eastAsia="標楷體" w:hAnsi="Times New Roman" w:cs="Times New Roman"/>
+          <w:szCs w:val="24"/>
+        </w:rPr>
+        <w:t>也可能會存在一些偏差。</w:t>
+      </w:r>
+    </w:p>
+    <w:p>
+      <w:pPr>
+        <w:pStyle w:val="a3"/>
+        <w:ind w:leftChars="0" w:firstLine="480"/>
+        <w:jc w:val="both"/>
+        <w:rPr>
+          <w:rFonts w:ascii="Times New Roman" w:eastAsia="標楷體" w:hAnsi="Times New Roman" w:cs="Times New Roman"/>
+          <w:szCs w:val="24"/>
+        </w:rPr>
+      </w:pPr>
+      <w:r>
+        <w:rPr>
+          <w:rFonts w:ascii="Times New Roman" w:eastAsia="標楷體" w:hAnsi="Times New Roman" w:cs="Times New Roman"/>
+          <w:szCs w:val="24"/>
+        </w:rPr>
+        <w:t>為了避免這種情況，我們使用</w:t>
+      </w:r>
+      <w:r>
+        <w:rPr>
+          <w:rFonts w:ascii="Times New Roman" w:eastAsia="標楷體" w:hAnsi="Times New Roman" w:cs="Times New Roman"/>
+          <w:szCs w:val="24"/>
+        </w:rPr>
+        <w:t>teacher forcing</w:t>
+      </w:r>
+      <w:r>
+        <w:rPr>
+          <w:rFonts w:ascii="Times New Roman" w:eastAsia="標楷體" w:hAnsi="Times New Roman" w:cs="Times New Roman"/>
+          <w:szCs w:val="24"/>
+        </w:rPr>
+        <w:t>比率衰減策略。一開始，讓模型學習真實的輸入以預測下一個時間的</w:t>
+      </w:r>
+      <w:r>
+        <w:rPr>
+          <w:rFonts w:ascii="Times New Roman" w:eastAsia="標楷體" w:hAnsi="Times New Roman" w:cs="Times New Roman"/>
+          <w:szCs w:val="24"/>
+        </w:rPr>
+        <w:t>frame</w:t>
+      </w:r>
+      <w:r>
+        <w:rPr>
+          <w:rFonts w:ascii="Times New Roman" w:eastAsia="標楷體" w:hAnsi="Times New Roman" w:cs="Times New Roman"/>
+          <w:szCs w:val="24"/>
+        </w:rPr>
+        <w:t>。在幾個</w:t>
+      </w:r>
+      <w:r>
+        <w:rPr>
+          <w:rFonts w:ascii="Times New Roman" w:eastAsia="標楷體" w:hAnsi="Times New Roman" w:cs="Times New Roman"/>
+          <w:szCs w:val="24"/>
+        </w:rPr>
+        <w:t xml:space="preserve"> epoch </w:t>
+      </w:r>
+      <w:r>
+        <w:rPr>
+          <w:rFonts w:ascii="Times New Roman" w:eastAsia="標楷體" w:hAnsi="Times New Roman" w:cs="Times New Roman"/>
+          <w:szCs w:val="24"/>
+        </w:rPr>
+        <w:t>後，逐漸降低</w:t>
+      </w:r>
+      <w:r>
+        <w:rPr>
+          <w:rFonts w:ascii="Times New Roman" w:eastAsia="標楷體" w:hAnsi="Times New Roman" w:cs="Times New Roman"/>
+          <w:szCs w:val="24"/>
+        </w:rPr>
+        <w:t>teacher forcing</w:t>
+      </w:r>
+      <w:r>
+        <w:rPr>
+          <w:rFonts w:ascii="Times New Roman" w:eastAsia="標楷體" w:hAnsi="Times New Roman" w:cs="Times New Roman"/>
+          <w:szCs w:val="24"/>
+        </w:rPr>
+        <w:t>比率，讓模型學習有偏差的輸入以預測下一個時間步的影格。</w:t>
+      </w:r>
+    </w:p>
+    <w:p>
+      <w:pPr>
+        <w:jc w:val="both"/>
+        <w:rPr>
+          <w:rFonts w:ascii="Times New Roman" w:eastAsia="標楷體" w:hAnsi="Times New Roman" w:cs="Times New Roman"/>
+          <w:szCs w:val="24"/>
+        </w:rPr>
+      </w:pPr>
+      <w:r>
+        <w:rPr>
+          <w:rFonts w:ascii="Times New Roman" w:eastAsia="標楷體" w:hAnsi="Times New Roman" w:cs="Times New Roman"/>
+          <w:szCs w:val="24"/>
+        </w:rPr>
+        <w:t>4. Results and discussion:</w:t>
+      </w:r>
+    </w:p>
+    <w:p>
+      <w:pPr>
+        <w:jc w:val="both"/>
+        <w:rPr>
+          <w:rFonts w:ascii="Times New Roman" w:eastAsia="標楷體" w:hAnsi="Times New Roman" w:cs="Times New Roman"/>
+          <w:szCs w:val="24"/>
+        </w:rPr>
+      </w:pPr>
+      <w:r>
+        <w:rPr>
+          <w:rFonts w:ascii="Times New Roman" w:eastAsia="標楷體" w:hAnsi="Times New Roman" w:cs="Times New Roman" w:hint="eastAsia"/>
+          <w:szCs w:val="24"/>
+        </w:rPr>
+        <w:t>4</w:t>
+      </w:r>
+      <w:r>
+        <w:rPr>
+          <w:rFonts w:ascii="Times New Roman" w:eastAsia="標楷體" w:hAnsi="Times New Roman" w:cs="Times New Roman"/>
+          <w:szCs w:val="24"/>
+        </w:rPr>
+        <w:t xml:space="preserve">.1 </w:t>
+      </w:r>
+      <w:r>
+        <w:rPr>
+          <w:rFonts w:ascii="Times New Roman" w:eastAsia="CMR10" w:hAnsi="Times New Roman" w:cs="Times New Roman"/>
+          <w:kern w:val="0"/>
+          <w:szCs w:val="24"/>
+        </w:rPr>
+        <w:t>Show your results of video prediction</w:t>
+      </w:r>
+    </w:p>
+    <w:p>
+      <w:pPr>
+        <w:jc w:val="both"/>
+        <w:rPr>
+          <w:rFonts w:ascii="Times New Roman" w:eastAsia="標楷體" w:hAnsi="Times New Roman" w:cs="Times New Roman"/>
+          <w:szCs w:val="24"/>
+        </w:rPr>
+      </w:pPr>
+      <w:r>
+        <w:rPr>
+          <w:rFonts w:ascii="Times New Roman" w:eastAsia="標楷體" w:hAnsi="Times New Roman" w:cs="Times New Roman"/>
+          <w:szCs w:val="24"/>
+        </w:rPr>
+        <w:t>下圖為</w:t>
+      </w:r>
+      <w:r>
+        <w:rPr>
+          <w:rFonts w:ascii="Times New Roman" w:eastAsia="標楷體" w:hAnsi="Times New Roman" w:cs="Times New Roman"/>
+          <w:szCs w:val="24"/>
+        </w:rPr>
+        <w:t>video prediction</w:t>
+      </w:r>
+      <w:r>
+        <w:rPr>
+          <w:rFonts w:ascii="Times New Roman" w:eastAsia="標楷體" w:hAnsi="Times New Roman" w:cs="Times New Roman"/>
+          <w:szCs w:val="24"/>
+        </w:rPr>
+        <w:t>結果的</w:t>
+      </w:r>
+      <w:r>
+        <w:rPr>
+          <w:rFonts w:ascii="Times New Roman" w:eastAsia="標楷體" w:hAnsi="Times New Roman" w:cs="Times New Roman"/>
+          <w:szCs w:val="24"/>
+        </w:rPr>
+        <w:t>screenshot</w:t>
+      </w:r>
+      <w:r>
+        <w:rPr>
+          <w:rFonts w:ascii="Times New Roman" w:eastAsia="標楷體" w:hAnsi="Times New Roman" w:cs="Times New Roman"/>
+          <w:szCs w:val="24"/>
+        </w:rPr>
+        <w:t>。</w:t>
+      </w:r>
+    </w:p>
+    <w:p>
+      <w:pPr>
+        <w:jc w:val="both"/>
+        <w:rPr>
+          <w:rFonts w:ascii="Times New Roman" w:eastAsia="標楷體" w:hAnsi="Times New Roman" w:cs="Times New Roman"/>
+          <w:szCs w:val="24"/>
+        </w:rPr>
+      </w:pPr>
+    </w:p>
+    <w:p>
+      <w:pPr>
+        <w:jc w:val="center"/>
+        <w:rPr>
+          <w:rFonts w:ascii="Times New Roman" w:eastAsia="標楷體" w:hAnsi="Times New Roman" w:cs="Times New Roman"/>
+          <w:szCs w:val="24"/>
+        </w:rPr>
+      </w:pPr>
+      <w:r>
+        <w:rPr>
+          <w:rFonts w:ascii="Times New Roman" w:eastAsia="標楷體" w:hAnsi="Times New Roman" w:cs="Times New Roman"/>
+          <w:noProof/>
+          <w:szCs w:val="24"/>
+        </w:rPr>
+        <w:drawing>
+          <wp:inline distT="0" distB="0" distL="0" distR="0" wp14:anchorId="2B3404BC" wp14:editId="05A67605">
+            <wp:extent cx="3774440" cy="914400"/>
+            <wp:effectExtent l="0" t="0" r="0" b="0"/>
+            <wp:docPr id="8" name="圖片 8"/>
+            <wp:cNvGraphicFramePr>
+              <a:graphicFrameLocks xmlns:a="http://schemas.openxmlformats.org/drawingml/2006/main" noChangeAspect="1"/>
+            </wp:cNvGraphicFramePr>
+            <a:graphic xmlns:a="http://schemas.openxmlformats.org/drawingml/2006/main">
+              <a:graphicData uri="http://schemas.openxmlformats.org/drawingml/2006/picture">
+                <pic:pic xmlns:pic="http://schemas.openxmlformats.org/drawingml/2006/picture">
+                  <pic:nvPicPr>
+                    <pic:cNvPr id="0" name="Picture 1"/>
+                    <pic:cNvPicPr>
+                      <a:picLocks noChangeAspect="1" noChangeArrowheads="1"/>
+                    </pic:cNvPicPr>
+                  </pic:nvPicPr>
+                  <pic:blipFill>
+                    <a:blip r:embed="rId12">
+                      <a:extLst>
+                        <a:ext uri="{28A0092B-C50C-407E-A947-70E740481C1C}">
+                          <a14:useLocalDpi xmlns:a14="http://schemas.microsoft.com/office/drawing/2010/main" val="0"/>
+                        </a:ext>
+                      </a:extLst>
+                    </a:blip>
+                    <a:srcRect/>
+                    <a:stretch>
+                      <a:fillRect/>
+                    </a:stretch>
+                  </pic:blipFill>
+                  <pic:spPr bwMode="auto">
+                    <a:xfrm>
+                      <a:off x="0" y="0"/>
+                      <a:ext cx="3774440" cy="914400"/>
+                    </a:xfrm>
+                    <a:prstGeom prst="rect">
+                      <a:avLst/>
+                    </a:prstGeom>
+                    <a:noFill/>
+                    <a:ln>
+                      <a:noFill/>
+                    </a:ln>
+                  </pic:spPr>
+                </pic:pic>
+              </a:graphicData>
+            </a:graphic>
+          </wp:inline>
+        </w:drawing>
+      </w:r>
+    </w:p>
+    <w:p>
+      <w:pPr>
+        <w:jc w:val="both"/>
+        <w:rPr>
+          <w:rFonts w:ascii="Times New Roman" w:eastAsia="標楷體" w:hAnsi="Times New Roman" w:cs="Times New Roman"/>
+          <w:szCs w:val="24"/>
+        </w:rPr>
+      </w:pPr>
+      <w:r>
+        <w:rPr>
+          <w:rFonts w:ascii="Times New Roman" w:eastAsia="標楷體" w:hAnsi="Times New Roman" w:cs="Times New Roman"/>
+          <w:szCs w:val="24"/>
+        </w:rPr>
+        <w:t>下圖為</w:t>
+      </w:r>
+      <w:r>
+        <w:rPr>
+          <w:rFonts w:ascii="Times New Roman" w:eastAsia="標楷體" w:hAnsi="Times New Roman" w:cs="Times New Roman"/>
+          <w:kern w:val="0"/>
+          <w:szCs w:val="24"/>
+        </w:rPr>
+        <w:t>prediction at each time step</w:t>
+      </w:r>
+      <w:r>
+        <w:rPr>
+          <w:rFonts w:ascii="Times New Roman" w:eastAsia="標楷體" w:hAnsi="Times New Roman" w:cs="Times New Roman"/>
+          <w:kern w:val="0"/>
+          <w:szCs w:val="24"/>
+        </w:rPr>
+        <w:t>。在圖中最前面兩張為</w:t>
+      </w:r>
+      <w:r>
+        <w:rPr>
+          <w:rFonts w:ascii="Times New Roman" w:eastAsia="標楷體" w:hAnsi="Times New Roman" w:cs="Times New Roman"/>
+          <w:kern w:val="0"/>
+          <w:szCs w:val="24"/>
+        </w:rPr>
+        <w:t>groud truth</w:t>
+      </w:r>
+      <w:r>
+        <w:rPr>
+          <w:rFonts w:ascii="Times New Roman" w:eastAsia="標楷體" w:hAnsi="Times New Roman" w:cs="Times New Roman"/>
+          <w:kern w:val="0"/>
+          <w:szCs w:val="24"/>
+        </w:rPr>
+        <w:t>，接下來</w:t>
+      </w:r>
+      <w:r>
+        <w:rPr>
+          <w:rFonts w:ascii="Times New Roman" w:eastAsia="標楷體" w:hAnsi="Times New Roman" w:cs="Times New Roman"/>
+          <w:kern w:val="0"/>
+          <w:szCs w:val="24"/>
+        </w:rPr>
+        <w:t>10</w:t>
+      </w:r>
+      <w:r>
+        <w:rPr>
+          <w:rFonts w:ascii="Times New Roman" w:eastAsia="標楷體" w:hAnsi="Times New Roman" w:cs="Times New Roman"/>
+          <w:kern w:val="0"/>
+          <w:szCs w:val="24"/>
+        </w:rPr>
+        <w:t>張圖是它們</w:t>
+      </w:r>
+      <w:r>
+        <w:rPr>
+          <w:rFonts w:ascii="Times New Roman" w:eastAsia="標楷體" w:hAnsi="Times New Roman" w:cs="Times New Roman"/>
+          <w:kern w:val="0"/>
+          <w:szCs w:val="24"/>
+        </w:rPr>
+        <w:t>predict</w:t>
+      </w:r>
+      <w:r>
+        <w:rPr>
+          <w:rFonts w:ascii="Times New Roman" w:eastAsia="標楷體" w:hAnsi="Times New Roman" w:cs="Times New Roman"/>
+          <w:kern w:val="0"/>
+          <w:szCs w:val="24"/>
+        </w:rPr>
+        <w:t>出來的結果</w:t>
+      </w:r>
+    </w:p>
+    <w:p>
+      <w:pPr>
+        <w:jc w:val="both"/>
+        <w:rPr>
+          <w:rFonts w:ascii="Times New Roman" w:eastAsia="標楷體" w:hAnsi="Times New Roman" w:cs="Times New Roman"/>
+          <w:szCs w:val="24"/>
+        </w:rPr>
+      </w:pPr>
+      <w:r>
+        <w:rPr>
+          <w:rFonts w:ascii="Times New Roman" w:eastAsia="標楷體" w:hAnsi="Times New Roman" w:cs="Times New Roman"/>
+          <w:szCs w:val="24"/>
+        </w:rPr>
+        <w:tab/>
+      </w:r>
+      <w:r>
+        <w:rPr>
+          <w:noProof/>
+        </w:rPr>
+        <w:drawing>
+          <wp:inline distT="0" distB="0" distL="0" distR="0" wp14:anchorId="6B88CE87" wp14:editId="7A67F9F0">
+            <wp:extent cx="4857750" cy="1628775"/>
+            <wp:effectExtent l="0" t="0" r="0" b="9525"/>
+            <wp:docPr id="10" name="圖片 10"/>
+            <wp:cNvGraphicFramePr>
+              <a:graphicFrameLocks xmlns:a="http://schemas.openxmlformats.org/drawingml/2006/main" noChangeAspect="1"/>
+            </wp:cNvGraphicFramePr>
+            <a:graphic xmlns:a="http://schemas.openxmlformats.org/drawingml/2006/main">
+              <a:graphicData uri="http://schemas.openxmlformats.org/drawingml/2006/picture">
+                <pic:pic xmlns:pic="http://schemas.openxmlformats.org/drawingml/2006/picture">
+                  <pic:nvPicPr>
+                    <pic:cNvPr id="1" name=""/>
+                    <pic:cNvPicPr/>
+                  </pic:nvPicPr>
+                  <pic:blipFill>
+                    <a:blip r:embed="rId13"/>
+                    <a:stretch>
+                      <a:fillRect/>
+                    </a:stretch>
+                  </pic:blipFill>
+                  <pic:spPr>
+                    <a:xfrm>
+                      <a:off x="0" y="0"/>
+                      <a:ext cx="4857750" cy="1628775"/>
+                    </a:xfrm>
+                    <a:prstGeom prst="rect">
+                      <a:avLst/>
+                    </a:prstGeom>
+                  </pic:spPr>
+                </pic:pic>
+              </a:graphicData>
+            </a:graphic>
+          </wp:inline>
+        </w:drawing>
+      </w:r>
+    </w:p>
+    <w:p>
+      <w:pPr>
+        <w:jc w:val="both"/>
+        <w:rPr>
+          <w:rFonts w:ascii="Times New Roman" w:hAnsi="Times New Roman" w:cs="Times New Roman"/>
+          <w:kern w:val="0"/>
+          <w:szCs w:val="24"/>
+        </w:rPr>
+      </w:pPr>
+      <w:r>
+        <w:rPr>
+          <w:rFonts w:ascii="Times New Roman" w:hAnsi="Times New Roman" w:cs="Times New Roman"/>
+          <w:kern w:val="0"/>
+          <w:szCs w:val="24"/>
+        </w:rPr>
+        <w:t xml:space="preserve">4.2 </w:t>
+      </w:r>
+      <w:r>
+        <w:rPr>
+          <w:rFonts w:ascii="Times New Roman" w:hAnsi="Times New Roman" w:cs="Times New Roman"/>
+          <w:kern w:val="0"/>
+          <w:szCs w:val="24"/>
+        </w:rPr>
+        <w:t>Plot the KL loss and PSNR curves during training</w:t>
+      </w:r>
+    </w:p>
+    <w:p>
+      <w:pPr>
+        <w:pStyle w:val="a3"/>
+        <w:numPr>
+          <w:ilvl w:val="0"/>
+          <w:numId w:val="3"/>
+        </w:numPr>
+        <w:autoSpaceDE w:val="0"/>
+        <w:autoSpaceDN w:val="0"/>
+        <w:adjustRightInd w:val="0"/>
+        <w:ind w:leftChars="0"/>
+        <w:rPr>
+          <w:rFonts w:ascii="Times New Roman" w:hAnsi="Times New Roman" w:cs="Times New Roman"/>
+          <w:kern w:val="0"/>
+          <w:szCs w:val="24"/>
+        </w:rPr>
+      </w:pPr>
+      <w:r>
+        <w:rPr>
+          <w:rFonts w:ascii="Times New Roman" w:hAnsi="Times New Roman" w:cs="Times New Roman"/>
+          <w:kern w:val="0"/>
+          <w:szCs w:val="24"/>
+        </w:rPr>
+        <w:t>epoch: 100</w:t>
+      </w:r>
+    </w:p>
+    <w:p>
+      <w:pPr>
+        <w:pStyle w:val="a3"/>
+        <w:numPr>
+          <w:ilvl w:val="0"/>
+          <w:numId w:val="3"/>
+        </w:numPr>
+        <w:autoSpaceDE w:val="0"/>
+        <w:autoSpaceDN w:val="0"/>
+        <w:adjustRightInd w:val="0"/>
+        <w:ind w:leftChars="0"/>
+        <w:rPr>
+          <w:rFonts w:ascii="Times New Roman" w:hAnsi="Times New Roman" w:cs="Times New Roman"/>
+          <w:kern w:val="0"/>
+          <w:szCs w:val="24"/>
+        </w:rPr>
+      </w:pPr>
+      <w:r>
+        <w:rPr>
+          <w:rFonts w:ascii="Times New Roman" w:hAnsi="Times New Roman" w:cs="Times New Roman"/>
+          <w:kern w:val="0"/>
+          <w:szCs w:val="24"/>
+        </w:rPr>
+        <w:t>beginning tfr: 1.0</w:t>
+      </w:r>
+    </w:p>
+    <w:p>
+      <w:pPr>
+        <w:pStyle w:val="a3"/>
+        <w:numPr>
+          <w:ilvl w:val="0"/>
+          <w:numId w:val="3"/>
+        </w:numPr>
+        <w:autoSpaceDE w:val="0"/>
+        <w:autoSpaceDN w:val="0"/>
+        <w:adjustRightInd w:val="0"/>
+        <w:ind w:leftChars="0"/>
+        <w:rPr>
+          <w:rFonts w:ascii="Times New Roman" w:hAnsi="Times New Roman" w:cs="Times New Roman"/>
+          <w:kern w:val="0"/>
+          <w:szCs w:val="24"/>
+        </w:rPr>
+      </w:pPr>
+      <w:r>
+        <w:rPr>
+          <w:rFonts w:ascii="Times New Roman" w:hAnsi="Times New Roman" w:cs="Times New Roman"/>
+          <w:kern w:val="0"/>
+          <w:szCs w:val="24"/>
+        </w:rPr>
+        <w:t xml:space="preserve">tfr lower bound: 0.0 </w:t>
+      </w:r>
+    </w:p>
+    <w:p>
+      <w:pPr>
+        <w:pStyle w:val="a3"/>
+        <w:numPr>
+          <w:ilvl w:val="0"/>
+          <w:numId w:val="3"/>
+        </w:numPr>
+        <w:autoSpaceDE w:val="0"/>
+        <w:autoSpaceDN w:val="0"/>
+        <w:adjustRightInd w:val="0"/>
+        <w:ind w:leftChars="0"/>
+        <w:rPr>
+          <w:rFonts w:ascii="Times New Roman" w:hAnsi="Times New Roman" w:cs="Times New Roman"/>
+          <w:kern w:val="0"/>
+          <w:szCs w:val="24"/>
+        </w:rPr>
+      </w:pPr>
+      <w:r>
+        <w:rPr>
+          <w:rFonts w:ascii="Times New Roman" w:hAnsi="Times New Roman" w:cs="Times New Roman"/>
+          <w:kern w:val="0"/>
+          <w:szCs w:val="24"/>
+        </w:rPr>
+        <w:t>tfr start decay epoch</w:t>
+      </w:r>
+    </w:p>
+    <w:p>
+      <w:pPr>
+        <w:pStyle w:val="a3"/>
+        <w:numPr>
+          <w:ilvl w:val="0"/>
+          <w:numId w:val="3"/>
+        </w:numPr>
+        <w:ind w:leftChars="0"/>
+        <w:jc w:val="both"/>
+        <w:rPr>
+          <w:rFonts w:ascii="Times New Roman" w:eastAsia="標楷體" w:hAnsi="Times New Roman" w:cs="Times New Roman"/>
+          <w:szCs w:val="24"/>
+        </w:rPr>
+      </w:pPr>
+      <w:r>
+        <w:rPr>
+          <w:rFonts w:ascii="Times New Roman" w:hAnsi="Times New Roman" w:cs="Times New Roman"/>
+          <w:kern w:val="0"/>
+          <w:szCs w:val="24"/>
+        </w:rPr>
+        <w:t>learning rate: 0.002</w:t>
+      </w:r>
+    </w:p>
+    <w:p>
+      <w:pPr>
+        <w:jc w:val="both"/>
+        <w:rPr>
+          <w:rFonts w:ascii="Times New Roman" w:eastAsia="標楷體" w:hAnsi="Times New Roman" w:cs="Times New Roman"/>
+          <w:szCs w:val="24"/>
+        </w:rPr>
+      </w:pPr>
+      <w:r>
+        <w:rPr>
+          <w:noProof/>
+        </w:rPr>
+        <w:lastRenderedPageBreak/>
+        <w:drawing>
+          <wp:inline distT="0" distB="0" distL="0" distR="0" wp14:anchorId="62BF0240" wp14:editId="2654FEE7">
+            <wp:extent cx="5274310" cy="1858010"/>
+            <wp:effectExtent l="0" t="0" r="2540" b="8890"/>
+            <wp:docPr id="11" name="圖片 11"/>
+            <wp:cNvGraphicFramePr>
+              <a:graphicFrameLocks xmlns:a="http://schemas.openxmlformats.org/drawingml/2006/main" noChangeAspect="1"/>
+            </wp:cNvGraphicFramePr>
+            <a:graphic xmlns:a="http://schemas.openxmlformats.org/drawingml/2006/main">
+              <a:graphicData uri="http://schemas.openxmlformats.org/drawingml/2006/picture">
+                <pic:pic xmlns:pic="http://schemas.openxmlformats.org/drawingml/2006/picture">
+                  <pic:nvPicPr>
+                    <pic:cNvPr id="1" name=""/>
+                    <pic:cNvPicPr/>
+                  </pic:nvPicPr>
+                  <pic:blipFill>
+                    <a:blip r:embed="rId14"/>
+                    <a:stretch>
+                      <a:fillRect/>
+                    </a:stretch>
+                  </pic:blipFill>
+                  <pic:spPr>
+                    <a:xfrm>
+                      <a:off x="0" y="0"/>
+                      <a:ext cx="5274310" cy="1858010"/>
+                    </a:xfrm>
+                    <a:prstGeom prst="rect">
+                      <a:avLst/>
+                    </a:prstGeom>
+                  </pic:spPr>
+                </pic:pic>
+              </a:graphicData>
+            </a:graphic>
+          </wp:inline>
+        </w:drawing>
+      </w:r>
+    </w:p>
+    <w:p>
+      <w:pPr>
+        <w:autoSpaceDE w:val="0"/>
+        <w:autoSpaceDN w:val="0"/>
+        <w:adjustRightInd w:val="0"/>
+        <w:rPr>
+          <w:rFonts w:ascii="Times New Roman" w:eastAsia="CMR10" w:hAnsi="Times New Roman" w:cs="Times New Roman"/>
+          <w:kern w:val="0"/>
+          <w:szCs w:val="24"/>
+        </w:rPr>
+      </w:pPr>
+      <w:r>
+        <w:rPr>
+          <w:rFonts w:ascii="Times New Roman" w:eastAsia="標楷體" w:hAnsi="Times New Roman" w:cs="Times New Roman"/>
+          <w:szCs w:val="24"/>
+        </w:rPr>
+        <w:t>4.3</w:t>
+      </w:r>
+      <w:r>
+        <w:rPr>
+          <w:rFonts w:ascii="Times New Roman" w:eastAsia="標楷體" w:hAnsi="Times New Roman" w:cs="Times New Roman"/>
+          <w:szCs w:val="24"/>
+        </w:rPr>
+        <w:t xml:space="preserve"> </w:t>
+      </w:r>
+      <w:r>
+        <w:rPr>
+          <w:rFonts w:ascii="Times New Roman" w:eastAsia="CMR10" w:hAnsi="Times New Roman" w:cs="Times New Roman"/>
+          <w:kern w:val="0"/>
+          <w:szCs w:val="24"/>
+        </w:rPr>
+        <w:t>Discuss the results according to your setting of teacher forcing ratio, KL weight,</w:t>
+      </w:r>
+    </w:p>
+    <w:p>
+      <w:pPr>
+        <w:jc w:val="both"/>
+        <w:rPr>
+          <w:rFonts w:ascii="Times New Roman" w:eastAsia="CMR10" w:hAnsi="Times New Roman" w:cs="Times New Roman"/>
+          <w:kern w:val="0"/>
+          <w:szCs w:val="24"/>
+        </w:rPr>
+      </w:pPr>
+      <w:r>
+        <w:rPr>
+          <w:rFonts w:ascii="Times New Roman" w:eastAsia="CMR10" w:hAnsi="Times New Roman" w:cs="Times New Roman"/>
+          <w:kern w:val="0"/>
+          <w:szCs w:val="24"/>
+        </w:rPr>
+        <w:t>and learning rate.</w:t>
+      </w:r>
+    </w:p>
+    <w:p>
+      <w:pPr>
+        <w:jc w:val="both"/>
+        <w:rPr>
+          <w:rFonts w:ascii="Times New Roman" w:eastAsia="標楷體" w:hAnsi="Times New Roman" w:cs="Times New Roman"/>
+          <w:szCs w:val="24"/>
+        </w:rPr>
+      </w:pPr>
+      <w:r>
+        <w:rPr>
+          <w:rFonts w:ascii="Times New Roman" w:eastAsia="標楷體" w:hAnsi="Times New Roman" w:cs="Times New Roman" w:hint="eastAsia"/>
+          <w:szCs w:val="24"/>
+        </w:rPr>
+        <w:t>4</w:t>
+      </w:r>
+      <w:r>
+        <w:rPr>
+          <w:rFonts w:ascii="Times New Roman" w:eastAsia="標楷體" w:hAnsi="Times New Roman" w:cs="Times New Roman"/>
+          <w:szCs w:val="24"/>
+        </w:rPr>
+        <w:t>.3.1 KL_</w:t>
+      </w:r>
+      <w:r>
+        <w:rPr>
+          <w:rFonts w:ascii="Times New Roman" w:eastAsia="標楷體" w:hAnsi="Times New Roman" w:cs="Times New Roman" w:hint="eastAsia"/>
+          <w:szCs w:val="24"/>
+        </w:rPr>
+        <w:t>a</w:t>
+      </w:r>
+      <w:r>
+        <w:rPr>
+          <w:rFonts w:ascii="Times New Roman" w:eastAsia="標楷體" w:hAnsi="Times New Roman" w:cs="Times New Roman"/>
+          <w:szCs w:val="24"/>
+        </w:rPr>
+        <w:t>nnealing:</w:t>
+      </w:r>
+    </w:p>
+    <w:p>
+      <w:pPr>
+        <w:ind w:firstLine="480"/>
+        <w:jc w:val="both"/>
+        <w:rPr>
+          <w:rFonts w:ascii="Times New Roman" w:eastAsia="標楷體" w:hAnsi="Times New Roman" w:cs="Times New Roman"/>
+          <w:szCs w:val="24"/>
+        </w:rPr>
+      </w:pPr>
+      <w:r>
+        <w:rPr>
+          <w:rFonts w:ascii="Times New Roman" w:eastAsia="標楷體" w:hAnsi="Times New Roman" w:cs="Times New Roman" w:hint="eastAsia"/>
+          <w:szCs w:val="24"/>
+        </w:rPr>
+        <w:t>在訓練的初期，我們希望模型能夠專注於</w:t>
+      </w:r>
+      <w:r>
+        <w:rPr>
+          <w:rFonts w:ascii="Times New Roman" w:eastAsia="標楷體" w:hAnsi="Times New Roman" w:cs="Times New Roman" w:hint="eastAsia"/>
+          <w:szCs w:val="24"/>
+        </w:rPr>
+        <w:t>M</w:t>
+      </w:r>
+      <w:r>
+        <w:rPr>
+          <w:rFonts w:ascii="Times New Roman" w:eastAsia="標楷體" w:hAnsi="Times New Roman" w:cs="Times New Roman"/>
+          <w:szCs w:val="24"/>
+        </w:rPr>
+        <w:t>SE</w:t>
+      </w:r>
+      <w:r>
+        <w:rPr>
+          <w:rFonts w:ascii="Times New Roman" w:eastAsia="標楷體" w:hAnsi="Times New Roman" w:cs="Times New Roman" w:hint="eastAsia"/>
+          <w:szCs w:val="24"/>
+        </w:rPr>
+        <w:t>。另外一個原因是</w:t>
+      </w:r>
+      <w:r>
+        <w:rPr>
+          <w:rFonts w:ascii="Times New Roman" w:eastAsia="標楷體" w:hAnsi="Times New Roman" w:cs="Times New Roman" w:hint="eastAsia"/>
+          <w:szCs w:val="24"/>
+        </w:rPr>
+        <w:t xml:space="preserve"> KL </w:t>
+      </w:r>
+      <w:r>
+        <w:rPr>
+          <w:rFonts w:ascii="Times New Roman" w:eastAsia="標楷體" w:hAnsi="Times New Roman" w:cs="Times New Roman"/>
+          <w:szCs w:val="24"/>
+        </w:rPr>
+        <w:t>Cost</w:t>
+      </w:r>
+      <w:r>
+        <w:rPr>
+          <w:rFonts w:ascii="Times New Roman" w:eastAsia="標楷體" w:hAnsi="Times New Roman" w:cs="Times New Roman" w:hint="eastAsia"/>
+          <w:szCs w:val="24"/>
+        </w:rPr>
+        <w:t>相對於</w:t>
+      </w:r>
+      <w:r>
+        <w:rPr>
+          <w:rFonts w:ascii="Times New Roman" w:eastAsia="標楷體" w:hAnsi="Times New Roman" w:cs="Times New Roman" w:hint="eastAsia"/>
+          <w:szCs w:val="24"/>
+        </w:rPr>
+        <w:t>M</w:t>
+      </w:r>
+      <w:r>
+        <w:rPr>
+          <w:rFonts w:ascii="Times New Roman" w:eastAsia="標楷體" w:hAnsi="Times New Roman" w:cs="Times New Roman"/>
+          <w:szCs w:val="24"/>
+        </w:rPr>
+        <w:t>SE</w:t>
+      </w:r>
+      <w:r>
+        <w:rPr>
+          <w:rFonts w:ascii="Times New Roman" w:eastAsia="標楷體" w:hAnsi="Times New Roman" w:cs="Times New Roman" w:hint="eastAsia"/>
+          <w:szCs w:val="24"/>
+        </w:rPr>
+        <w:t>過高（約為</w:t>
+      </w:r>
+      <w:r>
+        <w:rPr>
+          <w:rFonts w:ascii="Times New Roman" w:eastAsia="標楷體" w:hAnsi="Times New Roman" w:cs="Times New Roman" w:hint="eastAsia"/>
+          <w:szCs w:val="24"/>
+        </w:rPr>
+        <w:t>150</w:t>
+      </w:r>
+      <w:r>
+        <w:rPr>
+          <w:rFonts w:ascii="Times New Roman" w:eastAsia="標楷體" w:hAnsi="Times New Roman" w:cs="Times New Roman" w:hint="eastAsia"/>
+          <w:szCs w:val="24"/>
+        </w:rPr>
+        <w:t>），這可能導致</w:t>
+      </w:r>
+      <w:r>
+        <w:rPr>
+          <w:rFonts w:ascii="Times New Roman" w:eastAsia="標楷體" w:hAnsi="Times New Roman" w:cs="Times New Roman" w:hint="eastAsia"/>
+          <w:szCs w:val="24"/>
+        </w:rPr>
+        <w:t>C</w:t>
+      </w:r>
+      <w:r>
+        <w:rPr>
+          <w:rFonts w:ascii="Times New Roman" w:eastAsia="標楷體" w:hAnsi="Times New Roman" w:cs="Times New Roman"/>
+          <w:szCs w:val="24"/>
+        </w:rPr>
+        <w:t>ost</w:t>
+      </w:r>
+      <w:r>
+        <w:rPr>
+          <w:rFonts w:ascii="Times New Roman" w:eastAsia="標楷體" w:hAnsi="Times New Roman" w:cs="Times New Roman" w:hint="eastAsia"/>
+          <w:szCs w:val="24"/>
+        </w:rPr>
+        <w:t>被</w:t>
+      </w:r>
+      <w:r>
+        <w:rPr>
+          <w:rFonts w:ascii="Times New Roman" w:eastAsia="標楷體" w:hAnsi="Times New Roman" w:cs="Times New Roman" w:hint="eastAsia"/>
+          <w:szCs w:val="24"/>
+        </w:rPr>
+        <w:t xml:space="preserve"> KL</w:t>
+      </w:r>
+      <w:r>
+        <w:rPr>
+          <w:rFonts w:ascii="Times New Roman" w:eastAsia="標楷體" w:hAnsi="Times New Roman" w:cs="Times New Roman"/>
+          <w:szCs w:val="24"/>
+        </w:rPr>
+        <w:t xml:space="preserve"> Cost</w:t>
+      </w:r>
+      <w:r>
+        <w:rPr>
+          <w:rFonts w:ascii="Times New Roman" w:eastAsia="標楷體" w:hAnsi="Times New Roman" w:cs="Times New Roman" w:hint="eastAsia"/>
+          <w:szCs w:val="24"/>
+        </w:rPr>
+        <w:t>主導。為了解決這個問題，我們使用週期性的</w:t>
+      </w:r>
+      <w:r>
+        <w:rPr>
+          <w:rFonts w:ascii="Times New Roman" w:eastAsia="標楷體" w:hAnsi="Times New Roman" w:cs="Times New Roman" w:hint="eastAsia"/>
+          <w:szCs w:val="24"/>
+        </w:rPr>
+        <w:t xml:space="preserve"> KL </w:t>
+      </w:r>
+      <w:r>
+        <w:rPr>
+          <w:rFonts w:ascii="Times New Roman" w:eastAsia="標楷體" w:hAnsi="Times New Roman" w:cs="Times New Roman"/>
+          <w:szCs w:val="24"/>
+        </w:rPr>
+        <w:t xml:space="preserve"> </w:t>
+      </w:r>
+      <w:r>
+        <w:rPr>
+          <w:rFonts w:ascii="Times New Roman" w:eastAsia="標楷體" w:hAnsi="Times New Roman" w:cs="Times New Roman" w:hint="eastAsia"/>
+          <w:szCs w:val="24"/>
+        </w:rPr>
+        <w:t>C</w:t>
+      </w:r>
+      <w:r>
+        <w:rPr>
+          <w:rFonts w:ascii="Times New Roman" w:eastAsia="標楷體" w:hAnsi="Times New Roman" w:cs="Times New Roman"/>
+          <w:szCs w:val="24"/>
+        </w:rPr>
+        <w:t>ost</w:t>
+      </w:r>
+      <w:r>
+        <w:rPr>
+          <w:rFonts w:ascii="Times New Roman" w:eastAsia="標楷體" w:hAnsi="Times New Roman" w:cs="Times New Roman" w:hint="eastAsia"/>
+          <w:szCs w:val="24"/>
+        </w:rPr>
+        <w:t>調整方法。如圖</w:t>
+      </w:r>
+      <w:r>
+        <w:rPr>
+          <w:rFonts w:ascii="Times New Roman" w:eastAsia="標楷體" w:hAnsi="Times New Roman" w:cs="Times New Roman" w:hint="eastAsia"/>
+          <w:szCs w:val="24"/>
+        </w:rPr>
+        <w:t>5</w:t>
+      </w:r>
+      <w:r>
+        <w:rPr>
+          <w:rFonts w:ascii="Times New Roman" w:eastAsia="標楷體" w:hAnsi="Times New Roman" w:cs="Times New Roman" w:hint="eastAsia"/>
+          <w:szCs w:val="24"/>
+        </w:rPr>
+        <w:t>所示，第</w:t>
+      </w:r>
+      <w:r>
+        <w:rPr>
+          <w:rFonts w:ascii="Times New Roman" w:eastAsia="標楷體" w:hAnsi="Times New Roman" w:cs="Times New Roman" w:hint="eastAsia"/>
+          <w:szCs w:val="24"/>
+        </w:rPr>
+        <w:t>50</w:t>
+      </w:r>
+      <w:r>
+        <w:rPr>
+          <w:rFonts w:ascii="Times New Roman" w:eastAsia="標楷體" w:hAnsi="Times New Roman" w:cs="Times New Roman" w:hint="eastAsia"/>
+          <w:szCs w:val="24"/>
+        </w:rPr>
+        <w:t>個訓練</w:t>
+      </w:r>
+      <w:r>
+        <w:rPr>
+          <w:rFonts w:ascii="Times New Roman" w:eastAsia="標楷體" w:hAnsi="Times New Roman" w:cs="Times New Roman" w:hint="eastAsia"/>
+          <w:szCs w:val="24"/>
+        </w:rPr>
+        <w:t xml:space="preserve"> epoch </w:t>
+      </w:r>
+      <w:r>
+        <w:rPr>
+          <w:rFonts w:ascii="Times New Roman" w:eastAsia="標楷體" w:hAnsi="Times New Roman" w:cs="Times New Roman" w:hint="eastAsia"/>
+          <w:szCs w:val="24"/>
+        </w:rPr>
+        <w:t>的</w:t>
+      </w:r>
+      <w:r>
+        <w:rPr>
+          <w:rFonts w:ascii="Times New Roman" w:eastAsia="標楷體" w:hAnsi="Times New Roman" w:cs="Times New Roman" w:hint="eastAsia"/>
+          <w:szCs w:val="24"/>
+        </w:rPr>
+        <w:t xml:space="preserve"> KL </w:t>
+      </w:r>
+      <w:r>
+        <w:rPr>
+          <w:rFonts w:ascii="Times New Roman" w:eastAsia="標楷體" w:hAnsi="Times New Roman" w:cs="Times New Roman" w:hint="eastAsia"/>
+          <w:szCs w:val="24"/>
+        </w:rPr>
+        <w:t>損失突然增加到約</w:t>
+      </w:r>
+      <w:r>
+        <w:rPr>
+          <w:rFonts w:ascii="Times New Roman" w:eastAsia="標楷體" w:hAnsi="Times New Roman" w:cs="Times New Roman" w:hint="eastAsia"/>
+          <w:szCs w:val="24"/>
+        </w:rPr>
+        <w:t>2.6</w:t>
+      </w:r>
+      <w:r>
+        <w:rPr>
+          <w:rFonts w:ascii="Times New Roman" w:eastAsia="標楷體" w:hAnsi="Times New Roman" w:cs="Times New Roman" w:hint="eastAsia"/>
+          <w:szCs w:val="24"/>
+        </w:rPr>
+        <w:t>。儘管如此，該</w:t>
+      </w:r>
+      <w:r>
+        <w:rPr>
+          <w:rFonts w:ascii="Times New Roman" w:eastAsia="標楷體" w:hAnsi="Times New Roman" w:cs="Times New Roman" w:hint="eastAsia"/>
+          <w:szCs w:val="24"/>
+        </w:rPr>
+        <w:t xml:space="preserve"> KL </w:t>
+      </w:r>
+      <w:r>
+        <w:rPr>
+          <w:rFonts w:ascii="Times New Roman" w:eastAsia="標楷體" w:hAnsi="Times New Roman" w:cs="Times New Roman" w:hint="eastAsia"/>
+          <w:szCs w:val="24"/>
+        </w:rPr>
+        <w:t>損失值仍然低於第</w:t>
+      </w:r>
+      <w:r>
+        <w:rPr>
+          <w:rFonts w:ascii="Times New Roman" w:eastAsia="標楷體" w:hAnsi="Times New Roman" w:cs="Times New Roman" w:hint="eastAsia"/>
+          <w:szCs w:val="24"/>
+        </w:rPr>
+        <w:t>1</w:t>
+      </w:r>
+      <w:r>
+        <w:rPr>
+          <w:rFonts w:ascii="Times New Roman" w:eastAsia="標楷體" w:hAnsi="Times New Roman" w:cs="Times New Roman" w:hint="eastAsia"/>
+          <w:szCs w:val="24"/>
+        </w:rPr>
+        <w:t>個</w:t>
+      </w:r>
+      <w:r>
+        <w:rPr>
+          <w:rFonts w:ascii="Times New Roman" w:eastAsia="標楷體" w:hAnsi="Times New Roman" w:cs="Times New Roman" w:hint="eastAsia"/>
+          <w:szCs w:val="24"/>
+        </w:rPr>
+        <w:t xml:space="preserve"> epoch </w:t>
+      </w:r>
+      <w:r>
+        <w:rPr>
+          <w:rFonts w:ascii="Times New Roman" w:eastAsia="標楷體" w:hAnsi="Times New Roman" w:cs="Times New Roman" w:hint="eastAsia"/>
+          <w:szCs w:val="24"/>
+        </w:rPr>
+        <w:t>的</w:t>
+      </w:r>
+      <w:r>
+        <w:rPr>
+          <w:rFonts w:ascii="Times New Roman" w:eastAsia="標楷體" w:hAnsi="Times New Roman" w:cs="Times New Roman" w:hint="eastAsia"/>
+          <w:szCs w:val="24"/>
+        </w:rPr>
+        <w:t xml:space="preserve"> KL </w:t>
+      </w:r>
+      <w:r>
+        <w:rPr>
+          <w:rFonts w:ascii="Times New Roman" w:eastAsia="標楷體" w:hAnsi="Times New Roman" w:cs="Times New Roman" w:hint="eastAsia"/>
+          <w:szCs w:val="24"/>
+        </w:rPr>
+        <w:t>損失值。通過這種方式，我們可以獲得比單調方式更好的</w:t>
+      </w:r>
+      <w:r>
+        <w:rPr>
+          <w:rFonts w:ascii="Times New Roman" w:eastAsia="標楷體" w:hAnsi="Times New Roman" w:cs="Times New Roman" w:hint="eastAsia"/>
+          <w:szCs w:val="24"/>
+        </w:rPr>
+        <w:t>PSNR</w:t>
+      </w:r>
+      <w:r>
+        <w:rPr>
+          <w:rFonts w:ascii="Times New Roman" w:eastAsia="標楷體" w:hAnsi="Times New Roman" w:cs="Times New Roman" w:hint="eastAsia"/>
+          <w:szCs w:val="24"/>
+        </w:rPr>
+        <w:t>，如下表所示。</w:t>
+      </w:r>
+    </w:p>
+    <w:tbl>
+      <w:tblPr>
+        <w:tblStyle w:val="a4"/>
+        <w:tblW w:w="0" w:type="auto"/>
+        <w:tblLook w:val="04A0" w:firstRow="1" w:lastRow="0" w:firstColumn="1" w:lastColumn="0" w:noHBand="0" w:noVBand="1"/>
+      </w:tblPr>
+      <w:tblGrid>
+        <w:gridCol w:w="2765"/>
+        <w:gridCol w:w="2765"/>
+        <w:gridCol w:w="2766"/>
+      </w:tblGrid>
+      <w:tr>
+        <w:tc>
+          <w:tcPr>
+            <w:tcW w:w="2765" w:type="dxa"/>
+          </w:tcPr>
+          <w:p>
+            <w:pPr>
+              <w:jc w:val="both"/>
+              <w:rPr>
+                <w:rFonts w:ascii="Times New Roman" w:eastAsia="標楷體" w:hAnsi="Times New Roman" w:cs="Times New Roman"/>
+                <w:szCs w:val="24"/>
+              </w:rPr>
+            </w:pPr>
+          </w:p>
+        </w:tc>
+        <w:tc>
+          <w:tcPr>
+            <w:tcW w:w="2765" w:type="dxa"/>
+          </w:tcPr>
+          <w:p>
+            <w:pPr>
+              <w:jc w:val="both"/>
+              <w:rPr>
+                <w:rFonts w:ascii="Times New Roman" w:eastAsia="標楷體" w:hAnsi="Times New Roman" w:cs="Times New Roman"/>
+                <w:szCs w:val="24"/>
+              </w:rPr>
+            </w:pPr>
+            <w:r>
+              <w:rPr>
+                <w:rFonts w:ascii="Times New Roman" w:eastAsia="標楷體" w:hAnsi="Times New Roman" w:cs="Times New Roman" w:hint="eastAsia"/>
+                <w:szCs w:val="24"/>
+              </w:rPr>
+              <w:t>M</w:t>
+            </w:r>
+            <w:r>
+              <w:rPr>
+                <w:rFonts w:ascii="Times New Roman" w:eastAsia="標楷體" w:hAnsi="Times New Roman" w:cs="Times New Roman"/>
+                <w:szCs w:val="24"/>
+              </w:rPr>
+              <w:t>onotonic</w:t>
+            </w:r>
+          </w:p>
+        </w:tc>
+        <w:tc>
+          <w:tcPr>
+            <w:tcW w:w="2766" w:type="dxa"/>
+          </w:tcPr>
+          <w:p>
+            <w:pPr>
+              <w:jc w:val="both"/>
+              <w:rPr>
+                <w:rFonts w:ascii="Times New Roman" w:eastAsia="標楷體" w:hAnsi="Times New Roman" w:cs="Times New Roman"/>
+                <w:szCs w:val="24"/>
+              </w:rPr>
+            </w:pPr>
+            <w:r>
+              <w:rPr>
+                <w:rFonts w:ascii="Times New Roman" w:eastAsia="標楷體" w:hAnsi="Times New Roman" w:cs="Times New Roman" w:hint="eastAsia"/>
+                <w:szCs w:val="24"/>
+              </w:rPr>
+              <w:t>C</w:t>
+            </w:r>
+            <w:r>
+              <w:rPr>
+                <w:rFonts w:ascii="Times New Roman" w:eastAsia="標楷體" w:hAnsi="Times New Roman" w:cs="Times New Roman"/>
+                <w:szCs w:val="24"/>
+              </w:rPr>
+              <w:t>yclic</w:t>
+            </w:r>
+          </w:p>
+        </w:tc>
+      </w:tr>
+      <w:tr>
+        <w:tc>
+          <w:tcPr>
+            <w:tcW w:w="2765" w:type="dxa"/>
+          </w:tcPr>
+          <w:p>
+            <w:pPr>
+              <w:jc w:val="both"/>
+              <w:rPr>
+                <w:rFonts w:ascii="Times New Roman" w:eastAsia="標楷體" w:hAnsi="Times New Roman" w:cs="Times New Roman"/>
+                <w:szCs w:val="24"/>
+              </w:rPr>
+            </w:pPr>
+            <w:r>
+              <w:rPr>
+                <w:rFonts w:ascii="Times New Roman" w:eastAsia="標楷體" w:hAnsi="Times New Roman" w:cs="Times New Roman" w:hint="eastAsia"/>
+                <w:szCs w:val="24"/>
+              </w:rPr>
+              <w:t>P</w:t>
+            </w:r>
+            <w:r>
+              <w:rPr>
+                <w:rFonts w:ascii="Times New Roman" w:eastAsia="標楷體" w:hAnsi="Times New Roman" w:cs="Times New Roman"/>
+                <w:szCs w:val="24"/>
+              </w:rPr>
+              <w:t>SNR</w:t>
+            </w:r>
+          </w:p>
+        </w:tc>
+        <w:tc>
+          <w:tcPr>
+            <w:tcW w:w="2765" w:type="dxa"/>
+          </w:tcPr>
+          <w:p>
+            <w:pPr>
+              <w:jc w:val="both"/>
+              <w:rPr>
+                <w:rFonts w:ascii="Times New Roman" w:eastAsia="標楷體" w:hAnsi="Times New Roman" w:cs="Times New Roman"/>
+                <w:szCs w:val="24"/>
+              </w:rPr>
+            </w:pPr>
+            <w:r>
+              <w:rPr>
+                <w:rFonts w:ascii="Times New Roman" w:eastAsia="標楷體" w:hAnsi="Times New Roman" w:cs="Times New Roman" w:hint="eastAsia"/>
+                <w:szCs w:val="24"/>
+              </w:rPr>
+              <w:t>2</w:t>
+            </w:r>
+            <w:r>
+              <w:rPr>
+                <w:rFonts w:ascii="Times New Roman" w:eastAsia="標楷體" w:hAnsi="Times New Roman" w:cs="Times New Roman"/>
+                <w:szCs w:val="24"/>
+              </w:rPr>
+              <w:t>5.</w:t>
+            </w:r>
+            <w:r>
+              <w:rPr>
+                <w:rFonts w:ascii="Times New Roman" w:eastAsia="標楷體" w:hAnsi="Times New Roman" w:cs="Times New Roman"/>
+                <w:szCs w:val="24"/>
+              </w:rPr>
+              <w:t>75</w:t>
+            </w:r>
+          </w:p>
+        </w:tc>
+        <w:tc>
+          <w:tcPr>
+            <w:tcW w:w="2766" w:type="dxa"/>
+          </w:tcPr>
+          <w:p>
+            <w:pPr>
+              <w:jc w:val="both"/>
+              <w:rPr>
+                <w:rFonts w:ascii="Times New Roman" w:eastAsia="標楷體" w:hAnsi="Times New Roman" w:cs="Times New Roman"/>
+                <w:szCs w:val="24"/>
+              </w:rPr>
+            </w:pPr>
+            <w:r>
+              <w:rPr>
+                <w:rFonts w:ascii="Times New Roman" w:eastAsia="標楷體" w:hAnsi="Times New Roman" w:cs="Times New Roman" w:hint="eastAsia"/>
+                <w:szCs w:val="24"/>
+              </w:rPr>
+              <w:t>2</w:t>
+            </w:r>
+            <w:r>
+              <w:rPr>
+                <w:rFonts w:ascii="Times New Roman" w:eastAsia="標楷體" w:hAnsi="Times New Roman" w:cs="Times New Roman"/>
+                <w:szCs w:val="24"/>
+              </w:rPr>
+              <w:t>6.</w:t>
+            </w:r>
+            <w:r>
+              <w:rPr>
+                <w:rFonts w:ascii="Times New Roman" w:eastAsia="標楷體" w:hAnsi="Times New Roman" w:cs="Times New Roman"/>
+                <w:szCs w:val="24"/>
+              </w:rPr>
+              <w:t>03</w:t>
+            </w:r>
+            <w:bookmarkStart w:id="0" w:name="_GoBack"/>
+            <w:bookmarkEnd w:id="0"/>
+          </w:p>
+        </w:tc>
+      </w:tr>
+    </w:tbl>
+    <w:p>
+      <w:pPr>
+        <w:jc w:val="both"/>
+        <w:rPr>
+          <w:rFonts w:ascii="Times New Roman" w:eastAsia="標楷體" w:hAnsi="Times New Roman" w:cs="Times New Roman"/>
+          <w:szCs w:val="24"/>
+        </w:rPr>
+      </w:pPr>
+      <w:r>
+        <w:rPr>
+          <w:rFonts w:ascii="Times New Roman" w:eastAsia="標楷體" w:hAnsi="Times New Roman" w:cs="Times New Roman" w:hint="eastAsia"/>
+          <w:szCs w:val="24"/>
+        </w:rPr>
+        <w:t>4</w:t>
+      </w:r>
+      <w:r>
+        <w:rPr>
+          <w:rFonts w:ascii="Times New Roman" w:eastAsia="標楷體" w:hAnsi="Times New Roman" w:cs="Times New Roman"/>
+          <w:szCs w:val="24"/>
+        </w:rPr>
+        <w:t>.3.2</w:t>
+      </w:r>
+      <w:r>
+        <w:rPr>
+          <w:rFonts w:ascii="Times New Roman" w:eastAsia="標楷體" w:hAnsi="Times New Roman" w:cs="Times New Roman"/>
+          <w:szCs w:val="24"/>
+        </w:rPr>
+        <w:t xml:space="preserve"> Teacher Forcing Ratio</w:t>
+      </w:r>
+      <w:r>
+        <w:rPr>
+          <w:rFonts w:ascii="Times New Roman" w:eastAsia="標楷體" w:hAnsi="Times New Roman" w:cs="Times New Roman"/>
+          <w:szCs w:val="24"/>
+        </w:rPr>
+        <w:t>:</w:t>
+      </w:r>
+    </w:p>
+    <w:p>
+      <w:pPr>
+        <w:jc w:val="both"/>
+        <w:rPr>
+          <w:rFonts w:ascii="Times New Roman" w:eastAsia="標楷體" w:hAnsi="Times New Roman" w:cs="Times New Roman"/>
+          <w:szCs w:val="24"/>
+        </w:rPr>
+      </w:pPr>
+      <w:r>
+        <w:rPr>
+          <w:rFonts w:ascii="Times New Roman" w:eastAsia="標楷體" w:hAnsi="Times New Roman" w:cs="Times New Roman"/>
+          <w:szCs w:val="24"/>
+        </w:rPr>
+        <w:tab/>
+      </w:r>
+      <w:r>
+        <w:rPr>
+          <w:rFonts w:ascii="Times New Roman" w:eastAsia="標楷體" w:hAnsi="Times New Roman" w:cs="Times New Roman" w:hint="eastAsia"/>
+          <w:szCs w:val="24"/>
+        </w:rPr>
+        <w:t>在訓練模型時，我們不能在一開始就將</w:t>
+      </w:r>
+      <w:r>
+        <w:rPr>
+          <w:rFonts w:ascii="Times New Roman" w:eastAsia="標楷體" w:hAnsi="Times New Roman" w:cs="Times New Roman" w:hint="eastAsia"/>
+          <w:szCs w:val="24"/>
+        </w:rPr>
+        <w:t>Te</w:t>
+      </w:r>
+      <w:r>
+        <w:rPr>
+          <w:rFonts w:ascii="Times New Roman" w:eastAsia="標楷體" w:hAnsi="Times New Roman" w:cs="Times New Roman"/>
+          <w:szCs w:val="24"/>
+        </w:rPr>
+        <w:t>acher forcing ratio</w:t>
+      </w:r>
+      <w:r>
+        <w:rPr>
+          <w:rFonts w:ascii="Times New Roman" w:eastAsia="標楷體" w:hAnsi="Times New Roman" w:cs="Times New Roman" w:hint="eastAsia"/>
+          <w:szCs w:val="24"/>
+        </w:rPr>
+        <w:t>設置為</w:t>
+      </w:r>
+      <w:r>
+        <w:rPr>
+          <w:rFonts w:ascii="Times New Roman" w:eastAsia="標楷體" w:hAnsi="Times New Roman" w:cs="Times New Roman" w:hint="eastAsia"/>
+          <w:szCs w:val="24"/>
+        </w:rPr>
+        <w:t>0</w:t>
+      </w:r>
+      <w:r>
+        <w:rPr>
+          <w:rFonts w:ascii="Times New Roman" w:eastAsia="標楷體" w:hAnsi="Times New Roman" w:cs="Times New Roman" w:hint="eastAsia"/>
+          <w:szCs w:val="24"/>
+        </w:rPr>
+        <w:t>。這是因為預測的輸入數據可能存在偏差或模糊，這將影響我們模型對正確</w:t>
+      </w:r>
+      <w:r>
+        <w:rPr>
+          <w:rFonts w:ascii="Times New Roman" w:eastAsia="標楷體" w:hAnsi="Times New Roman" w:cs="Times New Roman" w:hint="eastAsia"/>
+          <w:szCs w:val="24"/>
+        </w:rPr>
+        <w:t>f</w:t>
+      </w:r>
+      <w:r>
+        <w:rPr>
+          <w:rFonts w:ascii="Times New Roman" w:eastAsia="標楷體" w:hAnsi="Times New Roman" w:cs="Times New Roman"/>
+          <w:szCs w:val="24"/>
+        </w:rPr>
+        <w:t>rame</w:t>
+      </w:r>
+      <w:r>
+        <w:rPr>
+          <w:rFonts w:ascii="Times New Roman" w:eastAsia="標楷體" w:hAnsi="Times New Roman" w:cs="Times New Roman" w:hint="eastAsia"/>
+          <w:szCs w:val="24"/>
+        </w:rPr>
+        <w:t>的重建。為了避免這種情況，我將</w:t>
+      </w:r>
+      <w:r>
+        <w:rPr>
+          <w:rFonts w:ascii="Times New Roman" w:eastAsia="標楷體" w:hAnsi="Times New Roman" w:cs="Times New Roman" w:hint="eastAsia"/>
+          <w:szCs w:val="24"/>
+        </w:rPr>
+        <w:t>T</w:t>
+      </w:r>
+      <w:r>
+        <w:rPr>
+          <w:rFonts w:ascii="Times New Roman" w:eastAsia="標楷體" w:hAnsi="Times New Roman" w:cs="Times New Roman"/>
+          <w:szCs w:val="24"/>
+        </w:rPr>
+        <w:t>eacher forcing ratio</w:t>
+      </w:r>
+      <w:r>
+        <w:rPr>
+          <w:rFonts w:ascii="Times New Roman" w:eastAsia="標楷體" w:hAnsi="Times New Roman" w:cs="Times New Roman" w:hint="eastAsia"/>
+          <w:szCs w:val="24"/>
+        </w:rPr>
+        <w:t>初始設為</w:t>
+      </w:r>
+      <w:r>
+        <w:rPr>
+          <w:rFonts w:ascii="Times New Roman" w:eastAsia="標楷體" w:hAnsi="Times New Roman" w:cs="Times New Roman" w:hint="eastAsia"/>
+          <w:szCs w:val="24"/>
+        </w:rPr>
+        <w:t>1</w:t>
+      </w:r>
+      <w:r>
+        <w:rPr>
+          <w:rFonts w:ascii="Times New Roman" w:eastAsia="標楷體" w:hAnsi="Times New Roman" w:cs="Times New Roman" w:hint="eastAsia"/>
+          <w:szCs w:val="24"/>
+        </w:rPr>
+        <w:t>，並在前</w:t>
+      </w:r>
+      <w:r>
+        <w:rPr>
+          <w:rFonts w:ascii="Times New Roman" w:eastAsia="標楷體" w:hAnsi="Times New Roman" w:cs="Times New Roman" w:hint="eastAsia"/>
+          <w:szCs w:val="24"/>
+        </w:rPr>
+        <w:t>25</w:t>
+      </w:r>
+      <w:r>
+        <w:rPr>
+          <w:rFonts w:ascii="Times New Roman" w:eastAsia="標楷體" w:hAnsi="Times New Roman" w:cs="Times New Roman" w:hint="eastAsia"/>
+          <w:szCs w:val="24"/>
+        </w:rPr>
+        <w:t>個訓練</w:t>
+      </w:r>
+      <w:r>
+        <w:rPr>
+          <w:rFonts w:ascii="Times New Roman" w:eastAsia="標楷體" w:hAnsi="Times New Roman" w:cs="Times New Roman" w:hint="eastAsia"/>
+          <w:szCs w:val="24"/>
+        </w:rPr>
+        <w:t xml:space="preserve"> epochs </w:t>
+      </w:r>
+      <w:r>
+        <w:rPr>
+          <w:rFonts w:ascii="Times New Roman" w:eastAsia="標楷體" w:hAnsi="Times New Roman" w:cs="Times New Roman" w:hint="eastAsia"/>
+          <w:szCs w:val="24"/>
+        </w:rPr>
+        <w:t>線性地衰減到</w:t>
+      </w:r>
+      <w:r>
+        <w:rPr>
+          <w:rFonts w:ascii="Times New Roman" w:eastAsia="標楷體" w:hAnsi="Times New Roman" w:cs="Times New Roman" w:hint="eastAsia"/>
+          <w:szCs w:val="24"/>
+        </w:rPr>
+        <w:t>0</w:t>
+      </w:r>
+      <w:r>
+        <w:rPr>
+          <w:rFonts w:ascii="Times New Roman" w:eastAsia="標楷體" w:hAnsi="Times New Roman" w:cs="Times New Roman" w:hint="eastAsia"/>
+          <w:szCs w:val="24"/>
+        </w:rPr>
+        <w:t>。這樣可以讓模型在初始階段學習使用真實輸入數據進行正確的重建，然後再學習在具有偏差的輸入數據下進行重建。</w:t>
       </w:r>
     </w:p>
     <w:sectPr>
@@ -1031,7 +5486,7 @@
   <w:abstractNum w:abstractNumId="0" w15:restartNumberingAfterBreak="0">
     <w:nsid w:val="0F9B62D0"/>
     <w:multiLevelType w:val="hybridMultilevel"/>
-    <w:tmpl w:val="CDC456C4"/>
+    <w:tmpl w:val="3C3ACA48"/>
     <w:lvl w:ilvl="0" w:tplc="04090001">
       <w:start w:val="1"/>
       <w:numFmt w:val="bullet"/>

</xml_diff>